<commit_message>
Change UI, commit to pull
</commit_message>
<xml_diff>
--- a/Document/Product Backlog.docx
+++ b/Document/Product Backlog.docx
@@ -499,235 +499,329 @@
         </w:rPr>
         <w:t>Choose between lecturer, head of Academic, or both</w:t>
       </w:r>
+    </w:p>
+    <w:p>
+      <w:pPr>
+        <w:rPr>
+          <w:sz w:val="24"/>
+        </w:rPr>
+      </w:pPr>
+      <w:r>
+        <w:rPr>
+          <w:sz w:val="24"/>
+        </w:rPr>
+        <w:t>o     View Report</w:t>
+      </w:r>
+    </w:p>
+    <w:p>
+      <w:pPr>
+        <w:rPr>
+          <w:rFonts w:eastAsiaTheme="minorEastAsia"/>
+          <w:sz w:val="24"/>
+          <w:lang w:eastAsia="ja-JP"/>
+        </w:rPr>
+      </w:pPr>
+      <w:r>
+        <w:rPr>
+          <w:sz w:val="24"/>
+        </w:rPr>
+        <w:t>o</w:t>
+      </w:r>
+      <w:r>
+        <w:rPr>
+          <w:rFonts w:hint="eastAsia"/>
+          <w:sz w:val="24"/>
+        </w:rPr>
+        <w:t xml:space="preserve"> </w:t>
+      </w:r>
+      <w:r>
+        <w:rPr>
+          <w:sz w:val="24"/>
+        </w:rPr>
+        <w:t xml:space="preserve">    </w:t>
+      </w:r>
+      <w:r>
+        <w:rPr>
+          <w:rFonts w:hint="eastAsia"/>
+          <w:sz w:val="24"/>
+        </w:rPr>
+        <w:t>Filter</w:t>
+      </w:r>
+      <w:r>
+        <w:rPr>
+          <w:rFonts w:eastAsiaTheme="minorEastAsia" w:hint="eastAsia"/>
+          <w:sz w:val="24"/>
+          <w:lang w:eastAsia="ja-JP"/>
+        </w:rPr>
+        <w:t xml:space="preserve"> Report by</w:t>
+      </w:r>
+      <w:r>
+        <w:rPr>
+          <w:rFonts w:eastAsiaTheme="minorEastAsia" w:hint="eastAsia"/>
+          <w:sz w:val="24"/>
+          <w:lang w:eastAsia="ja-JP"/>
+        </w:rPr>
+        <w:t xml:space="preserve"> scope,</w:t>
+      </w:r>
+      <w:r>
+        <w:rPr>
+          <w:rFonts w:hint="eastAsia"/>
+          <w:sz w:val="24"/>
+        </w:rPr>
+        <w:t xml:space="preserve"> </w:t>
+      </w:r>
+      <w:r>
+        <w:rPr>
+          <w:rFonts w:eastAsiaTheme="minorEastAsia" w:hint="eastAsia"/>
+          <w:sz w:val="24"/>
+          <w:lang w:eastAsia="ja-JP"/>
+        </w:rPr>
+        <w:t xml:space="preserve">name (of lecturer, course, major, department), datetime/semester  </w:t>
+      </w:r>
+    </w:p>
+    <w:p>
+      <w:pPr>
+        <w:rPr>
+          <w:sz w:val="24"/>
+        </w:rPr>
+      </w:pPr>
+      <w:r>
+        <w:rPr>
+          <w:sz w:val="24"/>
+        </w:rPr>
+        <w:t>o    View Report for targeted feedback templates</w:t>
+      </w:r>
+    </w:p>
+    <w:p>
+      <w:pPr>
+        <w:rPr>
+          <w:rFonts w:eastAsiaTheme="minorEastAsia"/>
+          <w:sz w:val="24"/>
+          <w:lang w:eastAsia="ja-JP"/>
+        </w:rPr>
+      </w:pPr>
+      <w:r>
+        <w:rPr>
+          <w:rFonts w:hint="eastAsia"/>
+          <w:sz w:val="24"/>
+        </w:rPr>
+        <w:t xml:space="preserve">     </w:t>
+      </w:r>
+      <w:r>
+        <w:rPr>
+          <w:rFonts w:eastAsiaTheme="minorEastAsia" w:hint="eastAsia"/>
+          <w:sz w:val="24"/>
+          <w:lang w:eastAsia="ja-JP"/>
+        </w:rPr>
+        <w:t>-</w:t>
+      </w:r>
+      <w:r>
+        <w:rPr>
+          <w:sz w:val="24"/>
+        </w:rPr>
+        <w:t xml:space="preserve">    </w:t>
+      </w:r>
+      <w:r>
+        <w:rPr>
+          <w:rFonts w:hint="eastAsia"/>
+          <w:sz w:val="24"/>
+        </w:rPr>
+        <w:t xml:space="preserve">Filter </w:t>
+      </w:r>
+      <w:r>
+        <w:rPr>
+          <w:rFonts w:eastAsiaTheme="minorEastAsia" w:hint="eastAsia"/>
+          <w:sz w:val="24"/>
+          <w:lang w:eastAsia="ja-JP"/>
+        </w:rPr>
+        <w:t xml:space="preserve">Report </w:t>
+      </w:r>
+      <w:r>
+        <w:rPr>
+          <w:rFonts w:hint="eastAsia"/>
+          <w:sz w:val="24"/>
+        </w:rPr>
+        <w:t>by course name, datetime</w:t>
+      </w:r>
+      <w:r>
+        <w:rPr>
+          <w:rFonts w:eastAsiaTheme="minorEastAsia" w:hint="eastAsia"/>
+          <w:sz w:val="24"/>
+          <w:lang w:eastAsia="ja-JP"/>
+        </w:rPr>
+        <w:t>/semester</w:t>
+      </w:r>
+    </w:p>
+    <w:p>
+      <w:pPr>
+        <w:rPr>
+          <w:rFonts w:eastAsiaTheme="minorEastAsia"/>
+          <w:sz w:val="24"/>
+          <w:lang w:eastAsia="ja-JP"/>
+        </w:rPr>
+      </w:pPr>
+    </w:p>
+    <w:p>
+      <w:pPr>
+        <w:rPr>
+          <w:sz w:val="24"/>
+        </w:rPr>
+      </w:pPr>
+      <w:r>
+        <w:rPr>
+          <w:sz w:val="24"/>
+        </w:rPr>
+        <w:t>o    Manage users / accounts (CRUD)</w:t>
+      </w:r>
+    </w:p>
+    <w:p>
+      <w:pPr>
+        <w:rPr>
+          <w:sz w:val="24"/>
+        </w:rPr>
+      </w:pPr>
+      <w:r>
+        <w:rPr>
+          <w:sz w:val="24"/>
+        </w:rPr>
+        <w:t>o    Manage departments (CRUD)</w:t>
+      </w:r>
+    </w:p>
+    <w:p>
+      <w:pPr>
+        <w:rPr>
+          <w:sz w:val="24"/>
+        </w:rPr>
+      </w:pPr>
+      <w:r>
+        <w:rPr>
+          <w:sz w:val="24"/>
+        </w:rPr>
+        <w:t>o    Manage majors (CRUD)</w:t>
+      </w:r>
+    </w:p>
+    <w:p>
+      <w:pPr>
+        <w:rPr>
+          <w:sz w:val="24"/>
+        </w:rPr>
+      </w:pPr>
+      <w:r>
+        <w:rPr>
+          <w:sz w:val="24"/>
+        </w:rPr>
+        <w:t>o    Manage courses (CRUD</w:t>
+      </w:r>
+    </w:p>
+    <w:p>
+      <w:pPr>
+        <w:rPr>
+          <w:sz w:val="24"/>
+        </w:rPr>
+      </w:pPr>
+      <w:r>
+        <w:rPr>
+          <w:sz w:val="24"/>
+        </w:rPr>
+        <w:t>o    Manage lectures (CRUD)</w:t>
+      </w:r>
+    </w:p>
+    <w:p>
+      <w:pPr>
+        <w:rPr>
+          <w:sz w:val="24"/>
+        </w:rPr>
+      </w:pPr>
+    </w:p>
+    <w:p>
+      <w:pPr>
+        <w:rPr>
+          <w:sz w:val="24"/>
+        </w:rPr>
+      </w:pPr>
+      <w:r>
+        <w:rPr>
+          <w:sz w:val="24"/>
+        </w:rPr>
+        <w:t>- Class Diagram</w:t>
+      </w:r>
+    </w:p>
+    <w:p>
+      <w:pPr>
+        <w:rPr>
+          <w:sz w:val="24"/>
+        </w:rPr>
+      </w:pPr>
+      <w:r>
+        <w:rPr>
+          <w:sz w:val="24"/>
+        </w:rPr>
+        <w:t>- Sequence Diagram</w:t>
+      </w:r>
+    </w:p>
+    <w:p>
+      <w:pPr>
+        <w:rPr>
+          <w:sz w:val="24"/>
+        </w:rPr>
+      </w:pPr>
+      <w:r>
+        <w:rPr>
+          <w:sz w:val="24"/>
+        </w:rPr>
+        <w:t>- Mobile UI</w:t>
+      </w:r>
+    </w:p>
+    <w:p>
+      <w:pPr>
+        <w:rPr>
+          <w:rFonts w:ascii="Calibri" w:hAnsi="Calibri"/>
+          <w:color w:val="000000"/>
+          <w:shd w:val="clear" w:color="auto" w:fill="FFFFFF"/>
+        </w:rPr>
+      </w:pPr>
+      <w:r>
+        <w:rPr>
+          <w:rFonts w:ascii="Calibri" w:hAnsi="Calibri"/>
+          <w:color w:val="000000"/>
+          <w:shd w:val="clear" w:color="auto" w:fill="FFFFFF"/>
+        </w:rPr>
+        <w:t xml:space="preserve">- </w:t>
+      </w:r>
+      <w:r>
+        <w:rPr>
+          <w:rFonts w:ascii="Calibri" w:hAnsi="Calibri"/>
+          <w:color w:val="000000"/>
+          <w:shd w:val="clear" w:color="auto" w:fill="FFFFFF"/>
+        </w:rPr>
+        <w:t>Create sample data</w:t>
+      </w:r>
+    </w:p>
+    <w:p>
+      <w:pPr>
+        <w:rPr>
+          <w:rFonts w:eastAsiaTheme="minorEastAsia"/>
+          <w:sz w:val="24"/>
+          <w:lang w:eastAsia="ja-JP"/>
+        </w:rPr>
+      </w:pPr>
+      <w:r>
+        <w:rPr>
+          <w:rFonts w:ascii="Calibri" w:hAnsi="Calibri"/>
+          <w:color w:val="000000"/>
+          <w:shd w:val="clear" w:color="auto" w:fill="FFFFFF"/>
+        </w:rPr>
+        <w:t xml:space="preserve">- </w:t>
+      </w:r>
       <w:bookmarkStart w:id="0" w:name="_GoBack"/>
       <w:bookmarkEnd w:id="0"/>
-    </w:p>
-    <w:p>
-      <w:pPr>
-        <w:rPr>
-          <w:sz w:val="24"/>
-        </w:rPr>
-      </w:pPr>
-      <w:r>
-        <w:rPr>
-          <w:sz w:val="24"/>
-        </w:rPr>
-        <w:t>o     View Report</w:t>
-      </w:r>
-    </w:p>
-    <w:p>
-      <w:pPr>
-        <w:rPr>
-          <w:rFonts w:eastAsiaTheme="minorEastAsia"/>
-          <w:sz w:val="24"/>
-          <w:lang w:eastAsia="ja-JP"/>
-        </w:rPr>
-      </w:pPr>
-      <w:r>
-        <w:rPr>
-          <w:sz w:val="24"/>
-        </w:rPr>
-        <w:t>o</w:t>
-      </w:r>
-      <w:r>
-        <w:rPr>
-          <w:rFonts w:hint="eastAsia"/>
-          <w:sz w:val="24"/>
-        </w:rPr>
-        <w:t xml:space="preserve"> </w:t>
-      </w:r>
-      <w:r>
-        <w:rPr>
-          <w:sz w:val="24"/>
-        </w:rPr>
-        <w:t xml:space="preserve">    </w:t>
-      </w:r>
-      <w:r>
-        <w:rPr>
-          <w:rFonts w:hint="eastAsia"/>
-          <w:sz w:val="24"/>
-        </w:rPr>
-        <w:t>Filter</w:t>
-      </w:r>
-      <w:r>
-        <w:rPr>
-          <w:rFonts w:eastAsiaTheme="minorEastAsia" w:hint="eastAsia"/>
-          <w:sz w:val="24"/>
-          <w:lang w:eastAsia="ja-JP"/>
-        </w:rPr>
-        <w:t xml:space="preserve"> Report by</w:t>
-      </w:r>
-      <w:r>
-        <w:rPr>
-          <w:rFonts w:eastAsiaTheme="minorEastAsia" w:hint="eastAsia"/>
-          <w:sz w:val="24"/>
-          <w:lang w:eastAsia="ja-JP"/>
-        </w:rPr>
-        <w:t xml:space="preserve"> scope,</w:t>
-      </w:r>
-      <w:r>
-        <w:rPr>
-          <w:rFonts w:hint="eastAsia"/>
-          <w:sz w:val="24"/>
-        </w:rPr>
-        <w:t xml:space="preserve"> </w:t>
-      </w:r>
-      <w:r>
-        <w:rPr>
-          <w:rFonts w:eastAsiaTheme="minorEastAsia" w:hint="eastAsia"/>
-          <w:sz w:val="24"/>
-          <w:lang w:eastAsia="ja-JP"/>
-        </w:rPr>
-        <w:t xml:space="preserve">name (of lecturer, course, major, department), datetime/semester  </w:t>
-      </w:r>
-    </w:p>
-    <w:p>
-      <w:pPr>
-        <w:rPr>
-          <w:sz w:val="24"/>
-        </w:rPr>
-      </w:pPr>
-      <w:r>
-        <w:rPr>
-          <w:sz w:val="24"/>
-        </w:rPr>
-        <w:t>o    View Report for targeted feedback templates</w:t>
-      </w:r>
-    </w:p>
-    <w:p>
-      <w:pPr>
-        <w:rPr>
-          <w:rFonts w:eastAsiaTheme="minorEastAsia"/>
-          <w:sz w:val="24"/>
-          <w:lang w:eastAsia="ja-JP"/>
-        </w:rPr>
-      </w:pPr>
-      <w:r>
-        <w:rPr>
-          <w:rFonts w:hint="eastAsia"/>
-          <w:sz w:val="24"/>
-        </w:rPr>
-        <w:t xml:space="preserve">     </w:t>
-      </w:r>
-      <w:r>
-        <w:rPr>
-          <w:rFonts w:eastAsiaTheme="minorEastAsia" w:hint="eastAsia"/>
-          <w:sz w:val="24"/>
-          <w:lang w:eastAsia="ja-JP"/>
-        </w:rPr>
-        <w:t>-</w:t>
-      </w:r>
-      <w:r>
-        <w:rPr>
-          <w:sz w:val="24"/>
-        </w:rPr>
-        <w:t xml:space="preserve">    </w:t>
-      </w:r>
-      <w:r>
-        <w:rPr>
-          <w:rFonts w:hint="eastAsia"/>
-          <w:sz w:val="24"/>
-        </w:rPr>
-        <w:t xml:space="preserve">Filter </w:t>
-      </w:r>
-      <w:r>
-        <w:rPr>
-          <w:rFonts w:eastAsiaTheme="minorEastAsia" w:hint="eastAsia"/>
-          <w:sz w:val="24"/>
-          <w:lang w:eastAsia="ja-JP"/>
-        </w:rPr>
-        <w:t xml:space="preserve">Report </w:t>
-      </w:r>
-      <w:r>
-        <w:rPr>
-          <w:rFonts w:hint="eastAsia"/>
-          <w:sz w:val="24"/>
-        </w:rPr>
-        <w:t>by course name, datetime</w:t>
-      </w:r>
-      <w:r>
-        <w:rPr>
-          <w:rFonts w:eastAsiaTheme="minorEastAsia" w:hint="eastAsia"/>
-          <w:sz w:val="24"/>
-          <w:lang w:eastAsia="ja-JP"/>
-        </w:rPr>
-        <w:t>/semester</w:t>
-      </w:r>
-    </w:p>
-    <w:p>
-      <w:pPr>
-        <w:rPr>
-          <w:rFonts w:eastAsiaTheme="minorEastAsia"/>
-          <w:sz w:val="24"/>
-          <w:lang w:eastAsia="ja-JP"/>
-        </w:rPr>
-      </w:pPr>
-    </w:p>
-    <w:p>
-      <w:pPr>
-        <w:rPr>
-          <w:sz w:val="24"/>
-        </w:rPr>
-      </w:pPr>
-      <w:r>
-        <w:rPr>
-          <w:sz w:val="24"/>
-        </w:rPr>
-        <w:t>o    Manage users / accounts (CRUD)</w:t>
-      </w:r>
-    </w:p>
-    <w:p>
-      <w:pPr>
-        <w:rPr>
-          <w:sz w:val="24"/>
-        </w:rPr>
-      </w:pPr>
-      <w:r>
-        <w:rPr>
-          <w:sz w:val="24"/>
-        </w:rPr>
-        <w:t>o    Manage departments (CRUD)</w:t>
-      </w:r>
-    </w:p>
-    <w:p>
-      <w:pPr>
-        <w:rPr>
-          <w:sz w:val="24"/>
-        </w:rPr>
-      </w:pPr>
-      <w:r>
-        <w:rPr>
-          <w:sz w:val="24"/>
-        </w:rPr>
-        <w:t>o    Manage majors (CRUD)</w:t>
-      </w:r>
-    </w:p>
-    <w:p>
-      <w:pPr>
-        <w:rPr>
-          <w:sz w:val="24"/>
-        </w:rPr>
-      </w:pPr>
-      <w:r>
-        <w:rPr>
-          <w:sz w:val="24"/>
-        </w:rPr>
-        <w:t>o    Manage courses (CRUD</w:t>
-      </w:r>
-    </w:p>
-    <w:p>
-      <w:pPr>
-        <w:rPr>
-          <w:rFonts w:eastAsiaTheme="minorEastAsia"/>
-          <w:sz w:val="24"/>
-          <w:lang w:eastAsia="ja-JP"/>
-        </w:rPr>
-      </w:pPr>
-      <w:r>
-        <w:rPr>
-          <w:sz w:val="24"/>
-        </w:rPr>
-        <w:t>o    Manage lectures (CRUD)</w:t>
+      <w:r>
+        <w:rPr>
+          <w:rFonts w:ascii="Calibri" w:hAnsi="Calibri"/>
+          <w:color w:val="000000"/>
+          <w:shd w:val="clear" w:color="auto" w:fill="FFFFFF"/>
+        </w:rPr>
+        <w:t>Cancel Create Feedback</w:t>
       </w:r>
     </w:p>
     <w:p/>

</xml_diff>

<commit_message>
Commit Report, add mobile API
</commit_message>
<xml_diff>
--- a/Document/Product Backlog.docx
+++ b/Document/Product Backlog.docx
@@ -861,10 +861,30 @@
     <w:p>
       <w:pPr>
         <w:rPr>
-          <w:rFonts w:ascii="Calibri" w:hAnsi="Calibri"/>
-          <w:color w:val="000000"/>
-          <w:shd w:val="clear" w:color="auto" w:fill="FFFFFF"/>
-          <w:lang w:val="vi-VN"/>
+          <w:rFonts w:asciiTheme="minorHAnsi" w:eastAsiaTheme="minorEastAsia" w:hAnsiTheme="minorHAnsi" w:cstheme="minorHAnsi"/>
+          <w:lang w:val="vi-VN" w:eastAsia="ja-JP"/>
+        </w:rPr>
+      </w:pPr>
+      <w:r>
+        <w:rPr>
+          <w:rFonts w:asciiTheme="minorHAnsi" w:eastAsiaTheme="minorEastAsia" w:hAnsiTheme="minorHAnsi" w:cstheme="minorHAnsi"/>
+          <w:lang w:val="vi-VN" w:eastAsia="ja-JP"/>
+        </w:rPr>
+        <w:t xml:space="preserve">- </w:t>
+      </w:r>
+      <w:r>
+        <w:rPr>
+          <w:rFonts w:asciiTheme="minorHAnsi" w:eastAsiaTheme="minorEastAsia" w:hAnsiTheme="minorHAnsi" w:cstheme="minorHAnsi"/>
+          <w:lang w:val="vi-VN" w:eastAsia="ja-JP"/>
+        </w:rPr>
+        <w:t>Gửi mail feedback</w:t>
+      </w:r>
+    </w:p>
+    <w:p>
+      <w:pPr>
+        <w:rPr>
+          <w:rFonts w:asciiTheme="minorHAnsi" w:eastAsiaTheme="minorEastAsia" w:hAnsiTheme="minorHAnsi" w:cstheme="minorHAnsi"/>
+          <w:lang w:val="vi-VN" w:eastAsia="ja-JP"/>
         </w:rPr>
       </w:pPr>
     </w:p>
@@ -873,26 +893,370 @@
         <w:pStyle w:val="ListParagraph"/>
         <w:numPr>
           <w:ilvl w:val="0"/>
-          <w:numId w:val="1"/>
+          <w:numId w:val="2"/>
         </w:numPr>
         <w:rPr>
-          <w:rFonts w:eastAsiaTheme="minorEastAsia"/>
-          <w:sz w:val="24"/>
-          <w:lang w:val="vi-VN" w:eastAsia="ja-JP"/>
-        </w:rPr>
-      </w:pPr>
-      <w:r>
-        <w:rPr>
-          <w:rFonts w:eastAsiaTheme="minorEastAsia"/>
-          <w:sz w:val="24"/>
-          <w:lang w:val="vi-VN" w:eastAsia="ja-JP"/>
-        </w:rPr>
-        <w:t>Gửi mail feedback</w:t>
+          <w:rFonts w:asciiTheme="minorHAnsi" w:eastAsiaTheme="minorEastAsia" w:hAnsiTheme="minorHAnsi" w:cstheme="minorHAnsi"/>
+          <w:lang w:val="vi-VN" w:eastAsia="ja-JP"/>
+        </w:rPr>
+      </w:pPr>
+      <w:r>
+        <w:rPr>
+          <w:rFonts w:asciiTheme="minorHAnsi" w:eastAsiaTheme="minorEastAsia" w:hAnsiTheme="minorHAnsi" w:cstheme="minorHAnsi"/>
+          <w:lang w:val="vi-VN" w:eastAsia="ja-JP"/>
+        </w:rPr>
+        <w:t>Sửa trọng số, chỉ cho chọn từ 1-5</w:t>
+      </w:r>
+    </w:p>
+    <w:p>
+      <w:pPr>
+        <w:pStyle w:val="ListParagraph"/>
+        <w:numPr>
+          <w:ilvl w:val="0"/>
+          <w:numId w:val="2"/>
+        </w:numPr>
+        <w:rPr>
+          <w:rFonts w:asciiTheme="minorHAnsi" w:eastAsiaTheme="minorEastAsia" w:hAnsiTheme="minorHAnsi" w:cstheme="minorHAnsi"/>
+          <w:lang w:val="vi-VN" w:eastAsia="ja-JP"/>
+        </w:rPr>
+      </w:pPr>
+      <w:r>
+        <w:rPr>
+          <w:rFonts w:asciiTheme="minorHAnsi" w:eastAsiaTheme="minorEastAsia" w:hAnsiTheme="minorHAnsi" w:cstheme="minorHAnsi"/>
+          <w:lang w:val="vi-VN" w:eastAsia="ja-JP"/>
+        </w:rPr>
+        <w:t>Sửa Criteria trong create template và edit content</w:t>
       </w:r>
       <w:bookmarkStart w:id="0" w:name="_GoBack"/>
       <w:bookmarkEnd w:id="0"/>
     </w:p>
-    <w:p/>
+    <w:p>
+      <w:pPr>
+        <w:pStyle w:val="ListParagraph"/>
+        <w:numPr>
+          <w:ilvl w:val="0"/>
+          <w:numId w:val="2"/>
+        </w:numPr>
+        <w:rPr>
+          <w:rFonts w:asciiTheme="minorHAnsi" w:eastAsiaTheme="minorEastAsia" w:hAnsiTheme="minorHAnsi" w:cstheme="minorHAnsi"/>
+          <w:lang w:val="vi-VN" w:eastAsia="ja-JP"/>
+        </w:rPr>
+      </w:pPr>
+      <w:r>
+        <w:rPr>
+          <w:rFonts w:asciiTheme="minorHAnsi" w:eastAsiaTheme="minorEastAsia" w:hAnsiTheme="minorHAnsi" w:cstheme="minorHAnsi"/>
+          <w:lang w:val="vi-VN" w:eastAsia="ja-JP"/>
+        </w:rPr>
+        <w:t>Sửa lại trang report details</w:t>
+      </w:r>
+    </w:p>
+    <w:p>
+      <w:pPr>
+        <w:pStyle w:val="ListParagraph"/>
+        <w:numPr>
+          <w:ilvl w:val="0"/>
+          <w:numId w:val="2"/>
+        </w:numPr>
+        <w:rPr>
+          <w:rFonts w:asciiTheme="minorHAnsi" w:eastAsiaTheme="minorEastAsia" w:hAnsiTheme="minorHAnsi" w:cstheme="minorHAnsi"/>
+          <w:lang w:val="vi-VN" w:eastAsia="ja-JP"/>
+        </w:rPr>
+      </w:pPr>
+      <w:r>
+        <w:rPr>
+          <w:rFonts w:asciiTheme="minorHAnsi" w:eastAsiaTheme="minorEastAsia" w:hAnsiTheme="minorHAnsi" w:cstheme="minorHAnsi"/>
+          <w:lang w:val="vi-VN" w:eastAsia="ja-JP"/>
+        </w:rPr>
+        <w:t>Hoàn thành mobile</w:t>
+      </w:r>
+    </w:p>
+    <w:p>
+      <w:pPr>
+        <w:pStyle w:val="ListParagraph"/>
+        <w:numPr>
+          <w:ilvl w:val="0"/>
+          <w:numId w:val="2"/>
+        </w:numPr>
+        <w:rPr>
+          <w:rFonts w:asciiTheme="minorHAnsi" w:eastAsiaTheme="minorEastAsia" w:hAnsiTheme="minorHAnsi" w:cstheme="minorHAnsi"/>
+          <w:lang w:val="vi-VN" w:eastAsia="ja-JP"/>
+        </w:rPr>
+      </w:pPr>
+      <w:r>
+        <w:rPr>
+          <w:rFonts w:asciiTheme="minorHAnsi" w:eastAsiaTheme="minorEastAsia" w:hAnsiTheme="minorHAnsi" w:cstheme="minorHAnsi"/>
+          <w:lang w:val="vi-VN" w:eastAsia="ja-JP"/>
+        </w:rPr>
+        <w:t>Bỏ Criteria theo type</w:t>
+      </w:r>
+    </w:p>
+    <w:p>
+      <w:pPr>
+        <w:pStyle w:val="ListParagraph"/>
+        <w:numPr>
+          <w:ilvl w:val="0"/>
+          <w:numId w:val="2"/>
+        </w:numPr>
+        <w:rPr>
+          <w:rFonts w:asciiTheme="minorHAnsi" w:eastAsiaTheme="minorEastAsia" w:hAnsiTheme="minorHAnsi" w:cstheme="minorHAnsi"/>
+          <w:lang w:val="vi-VN" w:eastAsia="ja-JP"/>
+        </w:rPr>
+      </w:pPr>
+      <w:r>
+        <w:rPr>
+          <w:rFonts w:asciiTheme="minorHAnsi" w:eastAsiaTheme="minorEastAsia" w:hAnsiTheme="minorHAnsi" w:cstheme="minorHAnsi"/>
+          <w:lang w:val="vi-VN" w:eastAsia="ja-JP"/>
+        </w:rPr>
+        <w:t>Test and implementation</w:t>
+      </w:r>
+    </w:p>
+    <w:p>
+      <w:pPr>
+        <w:pStyle w:val="ListParagraph"/>
+        <w:numPr>
+          <w:ilvl w:val="0"/>
+          <w:numId w:val="2"/>
+        </w:numPr>
+        <w:rPr>
+          <w:rFonts w:asciiTheme="minorHAnsi" w:eastAsiaTheme="minorEastAsia" w:hAnsiTheme="minorHAnsi" w:cstheme="minorHAnsi"/>
+          <w:lang w:val="vi-VN" w:eastAsia="ja-JP"/>
+        </w:rPr>
+      </w:pPr>
+      <w:r>
+        <w:rPr>
+          <w:rFonts w:asciiTheme="minorHAnsi" w:eastAsiaTheme="minorEastAsia" w:hAnsiTheme="minorHAnsi" w:cstheme="minorHAnsi"/>
+          <w:lang w:val="vi-VN" w:eastAsia="ja-JP"/>
+        </w:rPr>
+        <w:t>Database Diagram</w:t>
+      </w:r>
+    </w:p>
+    <w:p>
+      <w:pPr>
+        <w:pStyle w:val="ListParagraph"/>
+        <w:numPr>
+          <w:ilvl w:val="0"/>
+          <w:numId w:val="2"/>
+        </w:numPr>
+        <w:rPr>
+          <w:rFonts w:asciiTheme="minorHAnsi" w:eastAsiaTheme="minorEastAsia" w:hAnsiTheme="minorHAnsi" w:cstheme="minorHAnsi"/>
+          <w:lang w:val="vi-VN" w:eastAsia="ja-JP"/>
+        </w:rPr>
+      </w:pPr>
+      <w:r>
+        <w:rPr>
+          <w:rFonts w:asciiTheme="minorHAnsi" w:eastAsiaTheme="minorEastAsia" w:hAnsiTheme="minorHAnsi" w:cstheme="minorHAnsi"/>
+          <w:lang w:val="vi-VN" w:eastAsia="ja-JP"/>
+        </w:rPr>
+        <w:t>Performance measure</w:t>
+      </w:r>
+    </w:p>
+    <w:p>
+      <w:pPr>
+        <w:pStyle w:val="ListParagraph"/>
+        <w:numPr>
+          <w:ilvl w:val="0"/>
+          <w:numId w:val="2"/>
+        </w:numPr>
+        <w:rPr>
+          <w:rFonts w:asciiTheme="minorHAnsi" w:eastAsiaTheme="minorEastAsia" w:hAnsiTheme="minorHAnsi" w:cstheme="minorHAnsi"/>
+          <w:lang w:val="vi-VN" w:eastAsia="ja-JP"/>
+        </w:rPr>
+      </w:pPr>
+      <w:r>
+        <w:rPr>
+          <w:rFonts w:asciiTheme="minorHAnsi" w:eastAsiaTheme="minorEastAsia" w:hAnsiTheme="minorHAnsi" w:cstheme="minorHAnsi"/>
+          <w:lang w:val="vi-VN" w:eastAsia="ja-JP"/>
+        </w:rPr>
+        <w:t>Test case</w:t>
+      </w:r>
+    </w:p>
+    <w:p>
+      <w:pPr>
+        <w:pStyle w:val="ListParagraph"/>
+        <w:numPr>
+          <w:ilvl w:val="0"/>
+          <w:numId w:val="2"/>
+        </w:numPr>
+        <w:rPr>
+          <w:rFonts w:asciiTheme="minorHAnsi" w:eastAsiaTheme="minorEastAsia" w:hAnsiTheme="minorHAnsi" w:cstheme="minorHAnsi"/>
+          <w:lang w:val="vi-VN" w:eastAsia="ja-JP"/>
+        </w:rPr>
+      </w:pPr>
+      <w:r>
+        <w:rPr>
+          <w:rFonts w:asciiTheme="minorHAnsi" w:eastAsiaTheme="minorEastAsia" w:hAnsiTheme="minorHAnsi" w:cstheme="minorHAnsi"/>
+          <w:lang w:val="vi-VN" w:eastAsia="ja-JP"/>
+        </w:rPr>
+        <w:t>Manual Guide</w:t>
+      </w:r>
+    </w:p>
+    <w:p>
+      <w:pPr>
+        <w:rPr>
+          <w:lang w:val="vi-VN"/>
+        </w:rPr>
+      </w:pPr>
+    </w:p>
+    <w:p>
+      <w:pPr>
+        <w:pStyle w:val="ListParagraph"/>
+        <w:numPr>
+          <w:ilvl w:val="0"/>
+          <w:numId w:val="2"/>
+        </w:numPr>
+        <w:rPr>
+          <w:lang w:val="vi-VN"/>
+        </w:rPr>
+      </w:pPr>
+      <w:r>
+        <w:rPr>
+          <w:rFonts w:ascii="Cambria" w:hAnsi="Cambria"/>
+          <w:lang w:val="vi-VN"/>
+        </w:rPr>
+        <w:lastRenderedPageBreak/>
+        <w:t>Figure 38: trả từ controller về view</w:t>
+      </w:r>
+    </w:p>
+    <w:p>
+      <w:pPr>
+        <w:pStyle w:val="ListParagraph"/>
+        <w:numPr>
+          <w:ilvl w:val="0"/>
+          <w:numId w:val="2"/>
+        </w:numPr>
+        <w:rPr>
+          <w:lang w:val="vi-VN"/>
+        </w:rPr>
+      </w:pPr>
+      <w:r>
+        <w:rPr>
+          <w:lang w:val="vi-VN"/>
+        </w:rPr>
+        <w:t>Figure 39</w:t>
+      </w:r>
+      <w:r>
+        <w:rPr>
+          <w:lang w:val="vi-VN"/>
+        </w:rPr>
+        <w:t>: Bỏ</w:t>
+      </w:r>
+    </w:p>
+    <w:p>
+      <w:pPr>
+        <w:pStyle w:val="ListParagraph"/>
+        <w:numPr>
+          <w:ilvl w:val="0"/>
+          <w:numId w:val="2"/>
+        </w:numPr>
+        <w:rPr>
+          <w:lang w:val="vi-VN"/>
+        </w:rPr>
+      </w:pPr>
+      <w:r>
+        <w:rPr>
+          <w:lang w:val="vi-VN"/>
+        </w:rPr>
+        <w:t>Class diagram: bỏ repo</w:t>
+      </w:r>
+    </w:p>
+    <w:p>
+      <w:pPr>
+        <w:pStyle w:val="ListParagraph"/>
+        <w:numPr>
+          <w:ilvl w:val="0"/>
+          <w:numId w:val="2"/>
+        </w:numPr>
+        <w:rPr>
+          <w:lang w:val="vi-VN"/>
+        </w:rPr>
+      </w:pPr>
+      <w:r>
+        <w:rPr>
+          <w:lang w:val="vi-VN"/>
+        </w:rPr>
+        <w:t>Sequence: bỏ cục vuông bên database, nối liền các đường, thêm sequence</w:t>
+      </w:r>
+    </w:p>
+    <w:p>
+      <w:pPr>
+        <w:pStyle w:val="ListParagraph"/>
+        <w:numPr>
+          <w:ilvl w:val="0"/>
+          <w:numId w:val="2"/>
+        </w:numPr>
+        <w:rPr>
+          <w:lang w:val="vi-VN"/>
+        </w:rPr>
+      </w:pPr>
+      <w:r>
+        <w:rPr>
+          <w:lang w:val="vi-VN"/>
+        </w:rPr>
+        <w:t>Viết component interface</w:t>
+      </w:r>
+    </w:p>
+    <w:p>
+      <w:pPr>
+        <w:pStyle w:val="ListParagraph"/>
+        <w:numPr>
+          <w:ilvl w:val="0"/>
+          <w:numId w:val="2"/>
+        </w:numPr>
+        <w:rPr>
+          <w:lang w:val="vi-VN"/>
+        </w:rPr>
+      </w:pPr>
+      <w:r>
+        <w:rPr>
+          <w:lang w:val="vi-VN"/>
+        </w:rPr>
+        <w:t>Sửa ERD</w:t>
+      </w:r>
+    </w:p>
+    <w:p>
+      <w:pPr>
+        <w:pStyle w:val="ListParagraph"/>
+        <w:numPr>
+          <w:ilvl w:val="0"/>
+          <w:numId w:val="2"/>
+        </w:numPr>
+        <w:rPr>
+          <w:lang w:val="vi-VN"/>
+        </w:rPr>
+      </w:pPr>
+      <w:r>
+        <w:rPr>
+          <w:lang w:val="vi-VN"/>
+        </w:rPr>
+        <w:t>Demo core business chính: mục đích demo, cơ sở về mặt học thuật (cần có entity nào tham gia vào, b1 làm gì, b2 làm gì), demo</w:t>
+      </w:r>
+    </w:p>
+    <w:p>
+      <w:pPr>
+        <w:pStyle w:val="ListParagraph"/>
+        <w:rPr>
+          <w:lang w:val="vi-VN"/>
+        </w:rPr>
+      </w:pPr>
+    </w:p>
+    <w:p>
+      <w:pPr>
+        <w:pStyle w:val="ListParagraph"/>
+        <w:numPr>
+          <w:ilvl w:val="0"/>
+          <w:numId w:val="2"/>
+        </w:numPr>
+        <w:rPr>
+          <w:lang w:val="vi-VN"/>
+        </w:rPr>
+      </w:pPr>
+      <w:r>
+        <w:rPr>
+          <w:lang w:val="vi-VN"/>
+        </w:rPr>
+        <w:t xml:space="preserve">40’ thuyết trình, 20’ trả lời câu hỏi </w:t>
+      </w:r>
+    </w:p>
     <w:sectPr>
       <w:pgSz w:w="12240" w:h="15840"/>
       <w:pgMar w:top="1440" w:right="1440" w:bottom="1440" w:left="1440" w:header="708" w:footer="708" w:gutter="0"/>
@@ -1019,8 +1383,124 @@
       </w:rPr>
     </w:lvl>
   </w:abstractNum>
+  <w:abstractNum w:abstractNumId="1">
+    <w:nsid w:val="7DB4445B"/>
+    <w:multiLevelType w:val="hybridMultilevel"/>
+    <w:tmpl w:val="B63C8C5A"/>
+    <w:lvl w:ilvl="0" w:tplc="C7EA138E">
+      <w:start w:val="7"/>
+      <w:numFmt w:val="bullet"/>
+      <w:lvlText w:val="-"/>
+      <w:lvlJc w:val="left"/>
+      <w:pPr>
+        <w:ind w:left="720" w:hanging="360"/>
+      </w:pPr>
+      <w:rPr>
+        <w:rFonts w:ascii="Calibri" w:eastAsiaTheme="minorEastAsia" w:hAnsi="Calibri" w:cs="Calibri" w:hint="default"/>
+      </w:rPr>
+    </w:lvl>
+    <w:lvl w:ilvl="1" w:tplc="04090003" w:tentative="1">
+      <w:start w:val="1"/>
+      <w:numFmt w:val="bullet"/>
+      <w:lvlText w:val="o"/>
+      <w:lvlJc w:val="left"/>
+      <w:pPr>
+        <w:ind w:left="1440" w:hanging="360"/>
+      </w:pPr>
+      <w:rPr>
+        <w:rFonts w:ascii="Courier New" w:hAnsi="Courier New" w:cs="Courier New" w:hint="default"/>
+      </w:rPr>
+    </w:lvl>
+    <w:lvl w:ilvl="2" w:tplc="04090005" w:tentative="1">
+      <w:start w:val="1"/>
+      <w:numFmt w:val="bullet"/>
+      <w:lvlText w:val=""/>
+      <w:lvlJc w:val="left"/>
+      <w:pPr>
+        <w:ind w:left="2160" w:hanging="360"/>
+      </w:pPr>
+      <w:rPr>
+        <w:rFonts w:ascii="Wingdings" w:hAnsi="Wingdings" w:hint="default"/>
+      </w:rPr>
+    </w:lvl>
+    <w:lvl w:ilvl="3" w:tplc="04090001" w:tentative="1">
+      <w:start w:val="1"/>
+      <w:numFmt w:val="bullet"/>
+      <w:lvlText w:val=""/>
+      <w:lvlJc w:val="left"/>
+      <w:pPr>
+        <w:ind w:left="2880" w:hanging="360"/>
+      </w:pPr>
+      <w:rPr>
+        <w:rFonts w:ascii="Symbol" w:hAnsi="Symbol" w:hint="default"/>
+      </w:rPr>
+    </w:lvl>
+    <w:lvl w:ilvl="4" w:tplc="04090003" w:tentative="1">
+      <w:start w:val="1"/>
+      <w:numFmt w:val="bullet"/>
+      <w:lvlText w:val="o"/>
+      <w:lvlJc w:val="left"/>
+      <w:pPr>
+        <w:ind w:left="3600" w:hanging="360"/>
+      </w:pPr>
+      <w:rPr>
+        <w:rFonts w:ascii="Courier New" w:hAnsi="Courier New" w:cs="Courier New" w:hint="default"/>
+      </w:rPr>
+    </w:lvl>
+    <w:lvl w:ilvl="5" w:tplc="04090005" w:tentative="1">
+      <w:start w:val="1"/>
+      <w:numFmt w:val="bullet"/>
+      <w:lvlText w:val=""/>
+      <w:lvlJc w:val="left"/>
+      <w:pPr>
+        <w:ind w:left="4320" w:hanging="360"/>
+      </w:pPr>
+      <w:rPr>
+        <w:rFonts w:ascii="Wingdings" w:hAnsi="Wingdings" w:hint="default"/>
+      </w:rPr>
+    </w:lvl>
+    <w:lvl w:ilvl="6" w:tplc="04090001" w:tentative="1">
+      <w:start w:val="1"/>
+      <w:numFmt w:val="bullet"/>
+      <w:lvlText w:val=""/>
+      <w:lvlJc w:val="left"/>
+      <w:pPr>
+        <w:ind w:left="5040" w:hanging="360"/>
+      </w:pPr>
+      <w:rPr>
+        <w:rFonts w:ascii="Symbol" w:hAnsi="Symbol" w:hint="default"/>
+      </w:rPr>
+    </w:lvl>
+    <w:lvl w:ilvl="7" w:tplc="04090003" w:tentative="1">
+      <w:start w:val="1"/>
+      <w:numFmt w:val="bullet"/>
+      <w:lvlText w:val="o"/>
+      <w:lvlJc w:val="left"/>
+      <w:pPr>
+        <w:ind w:left="5760" w:hanging="360"/>
+      </w:pPr>
+      <w:rPr>
+        <w:rFonts w:ascii="Courier New" w:hAnsi="Courier New" w:cs="Courier New" w:hint="default"/>
+      </w:rPr>
+    </w:lvl>
+    <w:lvl w:ilvl="8" w:tplc="04090005" w:tentative="1">
+      <w:start w:val="1"/>
+      <w:numFmt w:val="bullet"/>
+      <w:lvlText w:val=""/>
+      <w:lvlJc w:val="left"/>
+      <w:pPr>
+        <w:ind w:left="6480" w:hanging="360"/>
+      </w:pPr>
+      <w:rPr>
+        <w:rFonts w:ascii="Wingdings" w:hAnsi="Wingdings" w:hint="default"/>
+      </w:rPr>
+    </w:lvl>
+  </w:abstractNum>
   <w:num w:numId="1">
     <w:abstractNumId w:val="0"/>
+  </w:num>
+  <w:num w:numId="2">
+    <w:abstractNumId w:val="1"/>
   </w:num>
 </w:numbering>
 </file>

</xml_diff>

<commit_message>
Half of report 5
</commit_message>
<xml_diff>
--- a/Document/Product Backlog.docx
+++ b/Document/Product Backlog.docx
@@ -10,11 +10,19 @@
           <w:lang w:eastAsia="ja-JP"/>
         </w:rPr>
       </w:pPr>
-      <w:r>
-        <w:rPr>
-          <w:sz w:val="24"/>
-        </w:rPr>
-        <w:t>o    Login – Logout</w:t>
+      <w:proofErr w:type="gramStart"/>
+      <w:r>
+        <w:rPr>
+          <w:sz w:val="24"/>
+        </w:rPr>
+        <w:t>o</w:t>
+      </w:r>
+      <w:proofErr w:type="gramEnd"/>
+      <w:r>
+        <w:rPr>
+          <w:sz w:val="24"/>
+        </w:rPr>
+        <w:t xml:space="preserve">    Login – Logout</w:t>
       </w:r>
     </w:p>
     <w:p>
@@ -25,12 +33,14 @@
           <w:lang w:eastAsia="ja-JP"/>
         </w:rPr>
       </w:pPr>
+      <w:proofErr w:type="gramStart"/>
       <w:r>
         <w:rPr>
           <w:sz w:val="24"/>
         </w:rPr>
         <w:t>o</w:t>
       </w:r>
+      <w:proofErr w:type="gramEnd"/>
       <w:r>
         <w:rPr>
           <w:rFonts w:eastAsiaTheme="minorEastAsia" w:hint="eastAsia"/>
@@ -57,12 +67,14 @@
           <w:lang w:eastAsia="ja-JP"/>
         </w:rPr>
       </w:pPr>
+      <w:proofErr w:type="gramStart"/>
       <w:r>
         <w:rPr>
           <w:sz w:val="24"/>
         </w:rPr>
         <w:t>o</w:t>
       </w:r>
+      <w:proofErr w:type="gramEnd"/>
       <w:r>
         <w:rPr>
           <w:rFonts w:eastAsiaTheme="minorEastAsia" w:hint="eastAsia"/>
@@ -81,6 +93,7 @@
           <w:lang w:eastAsia="ja-JP"/>
         </w:rPr>
       </w:pPr>
+      <w:proofErr w:type="gramStart"/>
       <w:r>
         <w:rPr>
           <w:sz w:val="24"/>
@@ -88,6 +101,7 @@
         </w:rPr>
         <w:t>o</w:t>
       </w:r>
+      <w:proofErr w:type="gramEnd"/>
       <w:r>
         <w:rPr>
           <w:rFonts w:hint="eastAsia"/>
@@ -128,8 +142,18 @@
           <w:sz w:val="24"/>
           <w:highlight w:val="yellow"/>
         </w:rPr>
-        <w:t xml:space="preserve"> based on datetime</w:t>
-      </w:r>
+        <w:t xml:space="preserve"> based on </w:t>
+      </w:r>
+      <w:proofErr w:type="spellStart"/>
+      <w:r>
+        <w:rPr>
+          <w:rFonts w:hint="eastAsia"/>
+          <w:sz w:val="24"/>
+          <w:highlight w:val="yellow"/>
+        </w:rPr>
+        <w:t>datetime</w:t>
+      </w:r>
+      <w:proofErr w:type="spellEnd"/>
       <w:r>
         <w:rPr>
           <w:rFonts w:eastAsiaTheme="minorEastAsia" w:hint="eastAsia"/>
@@ -199,12 +223,21 @@
           <w:lang w:eastAsia="ja-JP"/>
         </w:rPr>
       </w:pPr>
-      <w:r>
-        <w:rPr>
-          <w:sz w:val="24"/>
-          <w:highlight w:val="yellow"/>
-        </w:rPr>
-        <w:t xml:space="preserve">o    </w:t>
+      <w:proofErr w:type="gramStart"/>
+      <w:r>
+        <w:rPr>
+          <w:sz w:val="24"/>
+          <w:highlight w:val="yellow"/>
+        </w:rPr>
+        <w:t>o</w:t>
+      </w:r>
+      <w:proofErr w:type="gramEnd"/>
+      <w:r>
+        <w:rPr>
+          <w:sz w:val="24"/>
+          <w:highlight w:val="yellow"/>
+        </w:rPr>
+        <w:t xml:space="preserve">    </w:t>
       </w:r>
       <w:r>
         <w:rPr>
@@ -222,12 +255,21 @@
           <w:highlight w:val="yellow"/>
         </w:rPr>
       </w:pPr>
-      <w:r>
-        <w:rPr>
-          <w:sz w:val="24"/>
-          <w:highlight w:val="yellow"/>
-        </w:rPr>
-        <w:t>o    Create new feedback form:</w:t>
+      <w:proofErr w:type="gramStart"/>
+      <w:r>
+        <w:rPr>
+          <w:sz w:val="24"/>
+          <w:highlight w:val="yellow"/>
+        </w:rPr>
+        <w:t>o</w:t>
+      </w:r>
+      <w:proofErr w:type="gramEnd"/>
+      <w:r>
+        <w:rPr>
+          <w:sz w:val="24"/>
+          <w:highlight w:val="yellow"/>
+        </w:rPr>
+        <w:t xml:space="preserve">    Create new feedback form:</w:t>
       </w:r>
     </w:p>
     <w:p>
@@ -431,27 +473,45 @@
           <w:lang w:eastAsia="ja-JP"/>
         </w:rPr>
       </w:pPr>
-      <w:r>
-        <w:rPr>
-          <w:sz w:val="24"/>
-          <w:highlight w:val="yellow"/>
-        </w:rPr>
-        <w:t>o     Save feedback template</w:t>
-      </w:r>
-    </w:p>
-    <w:p>
-      <w:pPr>
-        <w:rPr>
-          <w:sz w:val="24"/>
-          <w:highlight w:val="yellow"/>
-        </w:rPr>
-      </w:pPr>
-      <w:r>
-        <w:rPr>
-          <w:sz w:val="24"/>
-          <w:highlight w:val="yellow"/>
-        </w:rPr>
-        <w:t xml:space="preserve">o     Set </w:t>
+      <w:proofErr w:type="gramStart"/>
+      <w:r>
+        <w:rPr>
+          <w:sz w:val="24"/>
+          <w:highlight w:val="yellow"/>
+        </w:rPr>
+        <w:t>o</w:t>
+      </w:r>
+      <w:proofErr w:type="gramEnd"/>
+      <w:r>
+        <w:rPr>
+          <w:sz w:val="24"/>
+          <w:highlight w:val="yellow"/>
+        </w:rPr>
+        <w:t xml:space="preserve">     Save feedback template</w:t>
+      </w:r>
+    </w:p>
+    <w:p>
+      <w:pPr>
+        <w:rPr>
+          <w:sz w:val="24"/>
+          <w:highlight w:val="yellow"/>
+        </w:rPr>
+      </w:pPr>
+      <w:proofErr w:type="gramStart"/>
+      <w:r>
+        <w:rPr>
+          <w:sz w:val="24"/>
+          <w:highlight w:val="yellow"/>
+        </w:rPr>
+        <w:t>o</w:t>
+      </w:r>
+      <w:proofErr w:type="gramEnd"/>
+      <w:r>
+        <w:rPr>
+          <w:sz w:val="24"/>
+          <w:highlight w:val="yellow"/>
+        </w:rPr>
+        <w:t xml:space="preserve">     Set </w:t>
       </w:r>
       <w:r>
         <w:rPr>
@@ -506,11 +566,19 @@
           <w:sz w:val="24"/>
         </w:rPr>
       </w:pPr>
-      <w:r>
-        <w:rPr>
-          <w:sz w:val="24"/>
-        </w:rPr>
-        <w:t>o     View Report</w:t>
+      <w:proofErr w:type="gramStart"/>
+      <w:r>
+        <w:rPr>
+          <w:sz w:val="24"/>
+        </w:rPr>
+        <w:t>o</w:t>
+      </w:r>
+      <w:proofErr w:type="gramEnd"/>
+      <w:r>
+        <w:rPr>
+          <w:sz w:val="24"/>
+        </w:rPr>
+        <w:t xml:space="preserve">     View Report</w:t>
       </w:r>
     </w:p>
     <w:p>
@@ -521,12 +589,14 @@
           <w:lang w:eastAsia="ja-JP"/>
         </w:rPr>
       </w:pPr>
+      <w:proofErr w:type="gramStart"/>
       <w:r>
         <w:rPr>
           <w:sz w:val="24"/>
         </w:rPr>
         <w:t>o</w:t>
       </w:r>
+      <w:proofErr w:type="gramEnd"/>
       <w:r>
         <w:rPr>
           <w:rFonts w:hint="eastAsia"/>
@@ -576,20 +646,46 @@
           <w:sz w:val="24"/>
           <w:lang w:eastAsia="ja-JP"/>
         </w:rPr>
-        <w:t xml:space="preserve">name (of lecturer, course, major, department), datetime/semester  </w:t>
-      </w:r>
-    </w:p>
-    <w:p>
-      <w:pPr>
-        <w:rPr>
-          <w:sz w:val="24"/>
-        </w:rPr>
-      </w:pPr>
-      <w:r>
-        <w:rPr>
-          <w:sz w:val="24"/>
-        </w:rPr>
-        <w:t>o    View Report for targeted feedback templates</w:t>
+        <w:t xml:space="preserve">name (of lecturer, course, major, department), </w:t>
+      </w:r>
+      <w:proofErr w:type="spellStart"/>
+      <w:r>
+        <w:rPr>
+          <w:rFonts w:eastAsiaTheme="minorEastAsia" w:hint="eastAsia"/>
+          <w:sz w:val="24"/>
+          <w:lang w:eastAsia="ja-JP"/>
+        </w:rPr>
+        <w:t>datetime</w:t>
+      </w:r>
+      <w:proofErr w:type="spellEnd"/>
+      <w:r>
+        <w:rPr>
+          <w:rFonts w:eastAsiaTheme="minorEastAsia" w:hint="eastAsia"/>
+          <w:sz w:val="24"/>
+          <w:lang w:eastAsia="ja-JP"/>
+        </w:rPr>
+        <w:t xml:space="preserve">/semester  </w:t>
+      </w:r>
+    </w:p>
+    <w:p>
+      <w:pPr>
+        <w:rPr>
+          <w:sz w:val="24"/>
+        </w:rPr>
+      </w:pPr>
+      <w:proofErr w:type="gramStart"/>
+      <w:r>
+        <w:rPr>
+          <w:sz w:val="24"/>
+        </w:rPr>
+        <w:t>o</w:t>
+      </w:r>
+      <w:proofErr w:type="gramEnd"/>
+      <w:r>
+        <w:rPr>
+          <w:sz w:val="24"/>
+        </w:rPr>
+        <w:t xml:space="preserve">    View Report for targeted feedback templates</w:t>
       </w:r>
     </w:p>
     <w:p>
@@ -641,8 +737,17 @@
           <w:rFonts w:hint="eastAsia"/>
           <w:sz w:val="24"/>
         </w:rPr>
-        <w:t>by course name, datetime</w:t>
-      </w:r>
+        <w:t xml:space="preserve">by course name, </w:t>
+      </w:r>
+      <w:proofErr w:type="spellStart"/>
+      <w:r>
+        <w:rPr>
+          <w:rFonts w:hint="eastAsia"/>
+          <w:sz w:val="24"/>
+        </w:rPr>
+        <w:t>datetime</w:t>
+      </w:r>
+      <w:proofErr w:type="spellEnd"/>
       <w:r>
         <w:rPr>
           <w:rFonts w:eastAsiaTheme="minorEastAsia" w:hint="eastAsia"/>
@@ -667,64 +772,2299 @@
           <w:sz w:val="24"/>
         </w:rPr>
       </w:pPr>
-      <w:r>
-        <w:rPr>
-          <w:sz w:val="24"/>
-        </w:rPr>
-        <w:t>o    Manage users / accounts (CRUD)</w:t>
-      </w:r>
-    </w:p>
-    <w:p>
-      <w:pPr>
-        <w:rPr>
-          <w:sz w:val="24"/>
-        </w:rPr>
-      </w:pPr>
-      <w:r>
-        <w:rPr>
-          <w:sz w:val="24"/>
-        </w:rPr>
-        <w:t>o    Manage departments (CRUD)</w:t>
-      </w:r>
-    </w:p>
-    <w:p>
-      <w:pPr>
-        <w:rPr>
-          <w:sz w:val="24"/>
-        </w:rPr>
-      </w:pPr>
-      <w:r>
-        <w:rPr>
-          <w:sz w:val="24"/>
-        </w:rPr>
-        <w:t>o    Manage majors (CRUD)</w:t>
-      </w:r>
-    </w:p>
-    <w:p>
-      <w:pPr>
-        <w:rPr>
-          <w:sz w:val="24"/>
-        </w:rPr>
-      </w:pPr>
-      <w:r>
-        <w:rPr>
-          <w:sz w:val="24"/>
-        </w:rPr>
-        <w:t>o    Manage courses (CRUD</w:t>
-      </w:r>
-    </w:p>
-    <w:p>
-      <w:pPr>
-        <w:rPr>
-          <w:sz w:val="24"/>
-        </w:rPr>
-      </w:pPr>
-      <w:r>
-        <w:rPr>
-          <w:sz w:val="24"/>
-        </w:rPr>
-        <w:t>o    Manage lectures (CRUD)</w:t>
-      </w:r>
+      <w:proofErr w:type="gramStart"/>
+      <w:r>
+        <w:rPr>
+          <w:sz w:val="24"/>
+        </w:rPr>
+        <w:t>o</w:t>
+      </w:r>
+      <w:proofErr w:type="gramEnd"/>
+      <w:r>
+        <w:rPr>
+          <w:sz w:val="24"/>
+        </w:rPr>
+        <w:t xml:space="preserve">    Manage users / accounts (CRUD)</w:t>
+      </w:r>
+    </w:p>
+    <w:p>
+      <w:pPr>
+        <w:rPr>
+          <w:sz w:val="24"/>
+        </w:rPr>
+      </w:pPr>
+      <w:proofErr w:type="gramStart"/>
+      <w:r>
+        <w:rPr>
+          <w:sz w:val="24"/>
+        </w:rPr>
+        <w:t>o</w:t>
+      </w:r>
+      <w:proofErr w:type="gramEnd"/>
+      <w:r>
+        <w:rPr>
+          <w:sz w:val="24"/>
+        </w:rPr>
+        <w:t xml:space="preserve">    Manage departments (CRUD)</w:t>
+      </w:r>
+    </w:p>
+    <w:p>
+      <w:pPr>
+        <w:rPr>
+          <w:sz w:val="24"/>
+        </w:rPr>
+      </w:pPr>
+      <w:proofErr w:type="gramStart"/>
+      <w:r>
+        <w:rPr>
+          <w:sz w:val="24"/>
+        </w:rPr>
+        <w:t>o</w:t>
+      </w:r>
+      <w:proofErr w:type="gramEnd"/>
+      <w:r>
+        <w:rPr>
+          <w:sz w:val="24"/>
+        </w:rPr>
+        <w:t xml:space="preserve">    Manage majors (CRUD)</w:t>
+      </w:r>
+    </w:p>
+    <w:p>
+      <w:pPr>
+        <w:rPr>
+          <w:sz w:val="24"/>
+        </w:rPr>
+      </w:pPr>
+      <w:proofErr w:type="gramStart"/>
+      <w:r>
+        <w:rPr>
+          <w:sz w:val="24"/>
+        </w:rPr>
+        <w:t>o</w:t>
+      </w:r>
+      <w:proofErr w:type="gramEnd"/>
+      <w:r>
+        <w:rPr>
+          <w:sz w:val="24"/>
+        </w:rPr>
+        <w:t xml:space="preserve">    Manage courses (CRUD</w:t>
+      </w:r>
+    </w:p>
+    <w:p>
+      <w:pPr>
+        <w:pStyle w:val="ListParagraph"/>
+        <w:numPr>
+          <w:ilvl w:val="0"/>
+          <w:numId w:val="3"/>
+        </w:numPr>
+        <w:rPr>
+          <w:sz w:val="24"/>
+          <w:lang w:val="vi-VN"/>
+        </w:rPr>
+      </w:pPr>
+      <w:r>
+        <w:rPr>
+          <w:sz w:val="24"/>
+        </w:rPr>
+        <w:t>Manage lectures (CRUD)</w:t>
+      </w:r>
+    </w:p>
+    <w:p>
+      <w:pPr>
+        <w:rPr>
+          <w:rFonts w:ascii="Cambria" w:hAnsi="Cambria"/>
+          <w:sz w:val="28"/>
+          <w:lang w:val="vi-VN"/>
+        </w:rPr>
+      </w:pPr>
+    </w:p>
+    <w:p>
+      <w:pPr>
+        <w:pStyle w:val="ListParagraph"/>
+        <w:numPr>
+          <w:ilvl w:val="2"/>
+          <w:numId w:val="4"/>
+        </w:numPr>
+        <w:ind w:left="2070" w:right="2700" w:hanging="23"/>
+        <w:contextualSpacing w:val="0"/>
+        <w:jc w:val="left"/>
+        <w:rPr>
+          <w:rFonts w:ascii="Cambria" w:hAnsi="Cambria" w:cstheme="majorHAnsi"/>
+          <w:b/>
+          <w:sz w:val="28"/>
+          <w:lang w:val="vi-VN"/>
+        </w:rPr>
+      </w:pPr>
+      <w:r>
+        <w:rPr>
+          <w:rFonts w:ascii="Cambria" w:hAnsi="Cambria" w:cstheme="majorHAnsi"/>
+          <w:b/>
+          <w:sz w:val="28"/>
+          <w:lang w:val="vi-VN"/>
+        </w:rPr>
+        <w:t>Guest Requirement</w:t>
+      </w:r>
+    </w:p>
+    <w:p>
+      <w:pPr>
+        <w:spacing w:after="100"/>
+        <w:ind w:left="850" w:right="330"/>
+        <w:jc w:val="both"/>
+        <w:rPr>
+          <w:rFonts w:ascii="Cambria" w:hAnsi="Cambria" w:cstheme="majorHAnsi"/>
+          <w:sz w:val="24"/>
+          <w:szCs w:val="24"/>
+          <w:lang w:val="vi-VN"/>
+        </w:rPr>
+      </w:pPr>
+      <w:r>
+        <w:rPr>
+          <w:rFonts w:ascii="Cambria" w:hAnsi="Cambria" w:cstheme="majorHAnsi"/>
+          <w:sz w:val="24"/>
+          <w:szCs w:val="24"/>
+        </w:rPr>
+        <w:t xml:space="preserve">Guest is a person who </w:t>
+      </w:r>
+      <w:r>
+        <w:rPr>
+          <w:rFonts w:ascii="Cambria" w:hAnsi="Cambria" w:cstheme="majorHAnsi"/>
+          <w:sz w:val="24"/>
+          <w:szCs w:val="24"/>
+          <w:lang w:val="vi-VN"/>
+        </w:rPr>
+        <w:t>wants to create or conduct feedback</w:t>
+      </w:r>
+      <w:r>
+        <w:rPr>
+          <w:rFonts w:ascii="Cambria" w:hAnsi="Cambria" w:cstheme="majorHAnsi"/>
+          <w:sz w:val="24"/>
+          <w:szCs w:val="24"/>
+        </w:rPr>
+        <w:t>. Guest can do the following functions:</w:t>
+      </w:r>
+    </w:p>
+    <w:p>
+      <w:pPr>
+        <w:pStyle w:val="ListParagraph"/>
+        <w:numPr>
+          <w:ilvl w:val="0"/>
+          <w:numId w:val="6"/>
+        </w:numPr>
+        <w:ind w:left="1260"/>
+        <w:contextualSpacing w:val="0"/>
+        <w:rPr>
+          <w:rFonts w:ascii="Cambria" w:hAnsi="Cambria" w:cstheme="majorHAnsi"/>
+          <w:sz w:val="24"/>
+          <w:lang w:val="vi-VN"/>
+        </w:rPr>
+      </w:pPr>
+      <w:r>
+        <w:rPr>
+          <w:rFonts w:ascii="Cambria" w:hAnsi="Cambria" w:cstheme="majorHAnsi"/>
+          <w:sz w:val="24"/>
+        </w:rPr>
+        <w:t xml:space="preserve">Login </w:t>
+      </w:r>
+    </w:p>
+    <w:p>
+      <w:pPr>
+        <w:pStyle w:val="ListParagraph"/>
+        <w:ind w:left="1260"/>
+        <w:rPr>
+          <w:rFonts w:ascii="Cambria" w:hAnsi="Cambria" w:cstheme="majorHAnsi"/>
+          <w:sz w:val="24"/>
+          <w:lang w:val="vi-VN"/>
+        </w:rPr>
+      </w:pPr>
+    </w:p>
+    <w:p>
+      <w:pPr>
+        <w:pStyle w:val="ListParagraph"/>
+        <w:numPr>
+          <w:ilvl w:val="2"/>
+          <w:numId w:val="4"/>
+        </w:numPr>
+        <w:ind w:left="2070" w:right="2580" w:firstLine="0"/>
+        <w:contextualSpacing w:val="0"/>
+        <w:jc w:val="left"/>
+        <w:rPr>
+          <w:rFonts w:ascii="Cambria" w:hAnsi="Cambria" w:cstheme="majorHAnsi"/>
+          <w:b/>
+          <w:sz w:val="28"/>
+          <w:lang w:val="vi-VN"/>
+        </w:rPr>
+      </w:pPr>
+      <w:r>
+        <w:rPr>
+          <w:rFonts w:ascii="Cambria" w:hAnsi="Cambria" w:cstheme="majorHAnsi"/>
+          <w:b/>
+          <w:sz w:val="28"/>
+        </w:rPr>
+        <w:t xml:space="preserve">Student </w:t>
+      </w:r>
+      <w:r>
+        <w:rPr>
+          <w:rFonts w:ascii="Cambria" w:hAnsi="Cambria" w:cstheme="majorHAnsi"/>
+          <w:b/>
+          <w:sz w:val="28"/>
+          <w:lang w:val="vi-VN"/>
+        </w:rPr>
+        <w:t>Requirement</w:t>
+      </w:r>
+      <w:r>
+        <w:rPr>
+          <w:rFonts w:ascii="Cambria" w:hAnsi="Cambria" w:cstheme="majorHAnsi"/>
+          <w:b/>
+          <w:sz w:val="28"/>
+        </w:rPr>
+        <w:t xml:space="preserve"> </w:t>
+      </w:r>
+    </w:p>
+    <w:p>
+      <w:pPr>
+        <w:ind w:left="810" w:right="330"/>
+        <w:rPr>
+          <w:rFonts w:ascii="Cambria" w:hAnsi="Cambria" w:cstheme="majorHAnsi"/>
+          <w:sz w:val="24"/>
+          <w:lang w:val="vi-VN"/>
+        </w:rPr>
+      </w:pPr>
+      <w:r>
+        <w:rPr>
+          <w:rFonts w:ascii="Cambria" w:hAnsi="Cambria" w:cstheme="majorHAnsi"/>
+          <w:sz w:val="24"/>
+          <w:lang w:val="vi-VN"/>
+        </w:rPr>
+        <w:t>Student is a person who attends in a class. Student conducts most of feedbacks. Student can do the following functions:</w:t>
+      </w:r>
+    </w:p>
+    <w:p>
+      <w:pPr>
+        <w:pStyle w:val="ListParagraph"/>
+        <w:numPr>
+          <w:ilvl w:val="0"/>
+          <w:numId w:val="6"/>
+        </w:numPr>
+        <w:ind w:left="1260" w:right="330"/>
+        <w:contextualSpacing w:val="0"/>
+        <w:rPr>
+          <w:rFonts w:ascii="Cambria" w:hAnsi="Cambria" w:cstheme="majorHAnsi"/>
+          <w:sz w:val="24"/>
+          <w:lang w:val="vi-VN"/>
+        </w:rPr>
+      </w:pPr>
+      <w:r>
+        <w:rPr>
+          <w:rFonts w:ascii="Cambria" w:hAnsi="Cambria" w:cstheme="majorHAnsi"/>
+          <w:sz w:val="24"/>
+          <w:lang w:val="vi-VN"/>
+        </w:rPr>
+        <w:t>Manage Feedbacks:</w:t>
+      </w:r>
+    </w:p>
+    <w:p>
+      <w:pPr>
+        <w:pStyle w:val="ListParagraph"/>
+        <w:ind w:left="2250" w:right="330"/>
+        <w:rPr>
+          <w:rFonts w:ascii="Cambria" w:hAnsi="Cambria" w:cstheme="majorHAnsi"/>
+          <w:sz w:val="24"/>
+          <w:lang w:val="vi-VN"/>
+        </w:rPr>
+      </w:pPr>
+      <w:r>
+        <w:rPr>
+          <w:rFonts w:ascii="Cambria" w:hAnsi="Cambria" w:cstheme="majorHAnsi"/>
+          <w:sz w:val="24"/>
+          <w:lang w:val="vi-VN"/>
+        </w:rPr>
+        <w:t>+   View list feedbacks</w:t>
+      </w:r>
+    </w:p>
+    <w:p>
+      <w:pPr>
+        <w:pStyle w:val="ListParagraph"/>
+        <w:ind w:left="2250" w:right="330"/>
+        <w:rPr>
+          <w:rFonts w:ascii="Cambria" w:hAnsi="Cambria" w:cstheme="majorHAnsi"/>
+          <w:sz w:val="24"/>
+          <w:lang w:val="vi-VN"/>
+        </w:rPr>
+      </w:pPr>
+      <w:r>
+        <w:rPr>
+          <w:rFonts w:ascii="Cambria" w:hAnsi="Cambria" w:cstheme="majorHAnsi"/>
+          <w:sz w:val="24"/>
+          <w:lang w:val="vi-VN"/>
+        </w:rPr>
+        <w:t>+   Filter feedbacks</w:t>
+      </w:r>
+    </w:p>
+    <w:p>
+      <w:pPr>
+        <w:pStyle w:val="ListParagraph"/>
+        <w:numPr>
+          <w:ilvl w:val="0"/>
+          <w:numId w:val="6"/>
+        </w:numPr>
+        <w:ind w:left="1260" w:right="330"/>
+        <w:contextualSpacing w:val="0"/>
+        <w:rPr>
+          <w:rFonts w:ascii="Cambria" w:hAnsi="Cambria" w:cstheme="majorHAnsi"/>
+          <w:sz w:val="24"/>
+          <w:lang w:val="vi-VN"/>
+        </w:rPr>
+      </w:pPr>
+      <w:r>
+        <w:rPr>
+          <w:rFonts w:ascii="Cambria" w:hAnsi="Cambria" w:cstheme="majorHAnsi"/>
+          <w:sz w:val="24"/>
+          <w:lang w:val="vi-VN"/>
+        </w:rPr>
+        <w:t>Conduct Feedback</w:t>
+      </w:r>
+    </w:p>
+    <w:p>
+      <w:pPr>
+        <w:pStyle w:val="ListParagraph"/>
+        <w:numPr>
+          <w:ilvl w:val="0"/>
+          <w:numId w:val="6"/>
+        </w:numPr>
+        <w:ind w:left="1260"/>
+        <w:contextualSpacing w:val="0"/>
+        <w:rPr>
+          <w:rFonts w:ascii="Cambria" w:eastAsiaTheme="minorEastAsia" w:hAnsi="Cambria" w:cstheme="majorHAnsi"/>
+          <w:sz w:val="24"/>
+          <w:lang w:val="vi-VN" w:eastAsia="ja-JP"/>
+        </w:rPr>
+      </w:pPr>
+      <w:r>
+        <w:rPr>
+          <w:rFonts w:ascii="Cambria" w:eastAsiaTheme="minorEastAsia" w:hAnsi="Cambria" w:cstheme="majorHAnsi"/>
+          <w:sz w:val="24"/>
+          <w:lang w:val="vi-VN" w:eastAsia="ja-JP"/>
+        </w:rPr>
+        <w:t>Be alerted of undone feedback</w:t>
+      </w:r>
+    </w:p>
+    <w:p>
+      <w:pPr>
+        <w:pStyle w:val="ListParagraph"/>
+        <w:ind w:left="1260"/>
+        <w:rPr>
+          <w:rFonts w:ascii="Cambria" w:eastAsiaTheme="minorEastAsia" w:hAnsi="Cambria" w:cstheme="majorHAnsi"/>
+          <w:sz w:val="24"/>
+          <w:lang w:val="vi-VN" w:eastAsia="ja-JP"/>
+        </w:rPr>
+      </w:pPr>
+    </w:p>
+    <w:p>
+      <w:pPr>
+        <w:pStyle w:val="ListParagraph"/>
+        <w:ind w:left="2070" w:right="2580"/>
+        <w:rPr>
+          <w:rFonts w:ascii="Cambria" w:hAnsi="Cambria" w:cstheme="majorHAnsi"/>
+          <w:b/>
+          <w:sz w:val="28"/>
+          <w:lang w:val="vi-VN"/>
+        </w:rPr>
+      </w:pPr>
+      <w:r>
+        <w:rPr>
+          <w:rFonts w:ascii="Cambria" w:hAnsi="Cambria" w:cstheme="majorHAnsi"/>
+          <w:b/>
+          <w:sz w:val="28"/>
+          <w:lang w:val="vi-VN"/>
+        </w:rPr>
+        <w:t>1.3</w:t>
+      </w:r>
+      <w:r>
+        <w:rPr>
+          <w:rFonts w:ascii="Cambria" w:hAnsi="Cambria" w:cstheme="majorHAnsi"/>
+          <w:b/>
+          <w:sz w:val="28"/>
+          <w:lang w:val="vi-VN"/>
+        </w:rPr>
+        <w:tab/>
+        <w:t>Lecturer</w:t>
+      </w:r>
+      <w:r>
+        <w:rPr>
+          <w:rFonts w:ascii="Cambria" w:hAnsi="Cambria" w:cstheme="majorHAnsi"/>
+          <w:b/>
+          <w:sz w:val="28"/>
+        </w:rPr>
+        <w:t xml:space="preserve"> </w:t>
+      </w:r>
+      <w:r>
+        <w:rPr>
+          <w:rFonts w:ascii="Cambria" w:hAnsi="Cambria" w:cstheme="majorHAnsi"/>
+          <w:b/>
+          <w:sz w:val="28"/>
+          <w:lang w:val="vi-VN"/>
+        </w:rPr>
+        <w:t>Requirement</w:t>
+      </w:r>
+      <w:r>
+        <w:rPr>
+          <w:rFonts w:ascii="Cambria" w:hAnsi="Cambria" w:cstheme="majorHAnsi"/>
+          <w:b/>
+          <w:sz w:val="28"/>
+        </w:rPr>
+        <w:t xml:space="preserve"> </w:t>
+      </w:r>
+    </w:p>
+    <w:p>
+      <w:pPr>
+        <w:ind w:left="810" w:right="330"/>
+        <w:rPr>
+          <w:rFonts w:ascii="Cambria" w:hAnsi="Cambria" w:cstheme="majorHAnsi"/>
+          <w:sz w:val="24"/>
+          <w:lang w:val="vi-VN"/>
+        </w:rPr>
+      </w:pPr>
+      <w:r>
+        <w:rPr>
+          <w:rFonts w:ascii="Cambria" w:hAnsi="Cambria" w:cstheme="majorHAnsi"/>
+          <w:sz w:val="24"/>
+          <w:lang w:val="vi-VN"/>
+        </w:rPr>
+        <w:t>Lecturer is a person who teach a class. Lecturer is the target of most of feedbacks. Teacher can do the following functions:</w:t>
+      </w:r>
+    </w:p>
+    <w:p>
+      <w:pPr>
+        <w:pStyle w:val="ListParagraph"/>
+        <w:numPr>
+          <w:ilvl w:val="0"/>
+          <w:numId w:val="6"/>
+        </w:numPr>
+        <w:ind w:left="1260" w:right="330"/>
+        <w:contextualSpacing w:val="0"/>
+        <w:rPr>
+          <w:rFonts w:ascii="Cambria" w:hAnsi="Cambria" w:cstheme="majorHAnsi"/>
+          <w:sz w:val="24"/>
+          <w:lang w:val="vi-VN"/>
+        </w:rPr>
+      </w:pPr>
+      <w:r>
+        <w:rPr>
+          <w:rFonts w:ascii="Cambria" w:hAnsi="Cambria" w:cstheme="majorHAnsi"/>
+          <w:sz w:val="24"/>
+          <w:lang w:val="vi-VN"/>
+        </w:rPr>
+        <w:t>Manage Feedbacks:</w:t>
+      </w:r>
+    </w:p>
+    <w:p>
+      <w:pPr>
+        <w:pStyle w:val="ListParagraph"/>
+        <w:ind w:left="2250" w:right="330"/>
+        <w:rPr>
+          <w:rFonts w:ascii="Cambria" w:hAnsi="Cambria" w:cstheme="majorHAnsi"/>
+          <w:sz w:val="24"/>
+          <w:lang w:val="vi-VN"/>
+        </w:rPr>
+      </w:pPr>
+      <w:r>
+        <w:rPr>
+          <w:rFonts w:ascii="Cambria" w:hAnsi="Cambria" w:cstheme="majorHAnsi"/>
+          <w:sz w:val="24"/>
+          <w:lang w:val="vi-VN"/>
+        </w:rPr>
+        <w:t>+   View list feedbacks</w:t>
+      </w:r>
+    </w:p>
+    <w:p>
+      <w:pPr>
+        <w:pStyle w:val="ListParagraph"/>
+        <w:ind w:left="2250" w:right="330"/>
+        <w:rPr>
+          <w:rFonts w:ascii="Cambria" w:hAnsi="Cambria" w:cstheme="majorHAnsi"/>
+          <w:sz w:val="24"/>
+          <w:lang w:val="vi-VN"/>
+        </w:rPr>
+      </w:pPr>
+      <w:r>
+        <w:rPr>
+          <w:rFonts w:ascii="Cambria" w:hAnsi="Cambria" w:cstheme="majorHAnsi"/>
+          <w:sz w:val="24"/>
+          <w:lang w:val="vi-VN"/>
+        </w:rPr>
+        <w:lastRenderedPageBreak/>
+        <w:t>+   Filter feedbacks</w:t>
+      </w:r>
+    </w:p>
+    <w:p>
+      <w:pPr>
+        <w:pStyle w:val="ListParagraph"/>
+        <w:numPr>
+          <w:ilvl w:val="0"/>
+          <w:numId w:val="6"/>
+        </w:numPr>
+        <w:ind w:left="1260" w:right="330"/>
+        <w:contextualSpacing w:val="0"/>
+        <w:rPr>
+          <w:rFonts w:ascii="Cambria" w:hAnsi="Cambria" w:cstheme="majorHAnsi"/>
+          <w:sz w:val="24"/>
+          <w:lang w:val="vi-VN"/>
+        </w:rPr>
+      </w:pPr>
+      <w:r>
+        <w:rPr>
+          <w:rFonts w:ascii="Cambria" w:hAnsi="Cambria" w:cstheme="majorHAnsi"/>
+          <w:sz w:val="24"/>
+          <w:lang w:val="vi-VN"/>
+        </w:rPr>
+        <w:t>Conduct Feedback</w:t>
+      </w:r>
+    </w:p>
+    <w:p>
+      <w:pPr>
+        <w:pStyle w:val="ListParagraph"/>
+        <w:numPr>
+          <w:ilvl w:val="0"/>
+          <w:numId w:val="6"/>
+        </w:numPr>
+        <w:ind w:left="1260"/>
+        <w:contextualSpacing w:val="0"/>
+        <w:rPr>
+          <w:rFonts w:ascii="Cambria" w:eastAsiaTheme="minorEastAsia" w:hAnsi="Cambria" w:cstheme="majorHAnsi"/>
+          <w:sz w:val="24"/>
+          <w:lang w:val="vi-VN" w:eastAsia="ja-JP"/>
+        </w:rPr>
+      </w:pPr>
+      <w:r>
+        <w:rPr>
+          <w:rFonts w:ascii="Cambria" w:eastAsiaTheme="minorEastAsia" w:hAnsi="Cambria" w:cstheme="majorHAnsi"/>
+          <w:sz w:val="24"/>
+          <w:lang w:val="vi-VN" w:eastAsia="ja-JP"/>
+        </w:rPr>
+        <w:t>Be alerted of undone feedback</w:t>
+      </w:r>
+    </w:p>
+    <w:p>
+      <w:pPr>
+        <w:pStyle w:val="ListParagraph"/>
+        <w:numPr>
+          <w:ilvl w:val="0"/>
+          <w:numId w:val="6"/>
+        </w:numPr>
+        <w:ind w:left="1260" w:right="330"/>
+        <w:contextualSpacing w:val="0"/>
+        <w:rPr>
+          <w:rFonts w:ascii="Cambria" w:hAnsi="Cambria" w:cstheme="majorHAnsi"/>
+          <w:sz w:val="24"/>
+          <w:lang w:val="vi-VN"/>
+        </w:rPr>
+      </w:pPr>
+      <w:r>
+        <w:rPr>
+          <w:rFonts w:ascii="Cambria" w:hAnsi="Cambria" w:cstheme="majorHAnsi"/>
+          <w:sz w:val="24"/>
+          <w:lang w:val="vi-VN"/>
+        </w:rPr>
+        <w:t>Manage Reports:</w:t>
+      </w:r>
+    </w:p>
+    <w:p>
+      <w:pPr>
+        <w:pStyle w:val="ListParagraph"/>
+        <w:ind w:left="2421" w:right="330" w:hanging="531"/>
+        <w:rPr>
+          <w:rFonts w:ascii="Cambria" w:hAnsi="Cambria" w:cstheme="majorHAnsi"/>
+          <w:sz w:val="24"/>
+          <w:lang w:val="vi-VN"/>
+        </w:rPr>
+      </w:pPr>
+      <w:r>
+        <w:rPr>
+          <w:rFonts w:ascii="Cambria" w:hAnsi="Cambria" w:cstheme="majorHAnsi"/>
+          <w:sz w:val="24"/>
+          <w:lang w:val="vi-VN"/>
+        </w:rPr>
+        <w:t>+   View list reports that relates to their classes</w:t>
+      </w:r>
+    </w:p>
+    <w:p>
+      <w:pPr>
+        <w:pStyle w:val="ListParagraph"/>
+        <w:ind w:left="2421" w:right="330" w:hanging="531"/>
+        <w:rPr>
+          <w:rFonts w:ascii="Cambria" w:hAnsi="Cambria" w:cstheme="majorHAnsi"/>
+          <w:sz w:val="24"/>
+          <w:lang w:val="vi-VN"/>
+        </w:rPr>
+      </w:pPr>
+      <w:r>
+        <w:rPr>
+          <w:rFonts w:ascii="Cambria" w:hAnsi="Cambria" w:cstheme="majorHAnsi"/>
+          <w:sz w:val="24"/>
+          <w:lang w:val="vi-VN"/>
+        </w:rPr>
+        <w:t>+   Compare reports by semesters</w:t>
+      </w:r>
+    </w:p>
+    <w:p>
+      <w:pPr>
+        <w:pStyle w:val="ListParagraph"/>
+        <w:ind w:left="2421" w:right="330" w:hanging="531"/>
+        <w:rPr>
+          <w:rFonts w:ascii="Cambria" w:hAnsi="Cambria" w:cstheme="majorHAnsi"/>
+          <w:sz w:val="24"/>
+          <w:lang w:val="vi-VN"/>
+        </w:rPr>
+      </w:pPr>
+      <w:r>
+        <w:rPr>
+          <w:rFonts w:ascii="Cambria" w:hAnsi="Cambria" w:cstheme="majorHAnsi"/>
+          <w:sz w:val="24"/>
+          <w:lang w:val="vi-VN"/>
+        </w:rPr>
+        <w:t>+   View report details</w:t>
+      </w:r>
+    </w:p>
+    <w:p>
+      <w:pPr>
+        <w:pStyle w:val="ListParagraph"/>
+        <w:ind w:left="2421" w:right="330" w:hanging="531"/>
+        <w:rPr>
+          <w:rFonts w:ascii="Cambria" w:hAnsi="Cambria" w:cstheme="majorHAnsi"/>
+          <w:sz w:val="24"/>
+          <w:lang w:val="vi-VN"/>
+        </w:rPr>
+      </w:pPr>
+      <w:r>
+        <w:rPr>
+          <w:rFonts w:ascii="Cambria" w:hAnsi="Cambria" w:cstheme="majorHAnsi"/>
+          <w:sz w:val="24"/>
+          <w:lang w:val="vi-VN"/>
+        </w:rPr>
+        <w:t>+   Filter reports</w:t>
+      </w:r>
+    </w:p>
+    <w:p>
+      <w:pPr>
+        <w:rPr>
+          <w:rFonts w:ascii="Cambria" w:eastAsiaTheme="minorEastAsia" w:hAnsi="Cambria" w:cstheme="majorHAnsi"/>
+          <w:sz w:val="24"/>
+          <w:lang w:eastAsia="ja-JP"/>
+        </w:rPr>
+      </w:pPr>
+    </w:p>
+    <w:p>
+      <w:pPr>
+        <w:pStyle w:val="ListParagraph"/>
+        <w:numPr>
+          <w:ilvl w:val="1"/>
+          <w:numId w:val="5"/>
+        </w:numPr>
+        <w:ind w:firstLine="268"/>
+        <w:contextualSpacing w:val="0"/>
+        <w:rPr>
+          <w:rFonts w:ascii="Cambria" w:hAnsi="Cambria" w:cstheme="majorHAnsi"/>
+          <w:b/>
+          <w:sz w:val="28"/>
+          <w:lang w:val="vi-VN"/>
+        </w:rPr>
+      </w:pPr>
+      <w:r>
+        <w:rPr>
+          <w:rFonts w:ascii="Cambria" w:hAnsi="Cambria" w:cstheme="majorHAnsi"/>
+          <w:b/>
+          <w:sz w:val="28"/>
+        </w:rPr>
+        <w:t xml:space="preserve">Staff </w:t>
+      </w:r>
+      <w:r>
+        <w:rPr>
+          <w:rFonts w:ascii="Cambria" w:hAnsi="Cambria" w:cstheme="majorHAnsi"/>
+          <w:b/>
+          <w:sz w:val="28"/>
+          <w:lang w:val="vi-VN"/>
+        </w:rPr>
+        <w:t>Requirement</w:t>
+      </w:r>
+      <w:r>
+        <w:rPr>
+          <w:rFonts w:ascii="Cambria" w:hAnsi="Cambria" w:cstheme="majorHAnsi"/>
+          <w:b/>
+          <w:sz w:val="28"/>
+        </w:rPr>
+        <w:t xml:space="preserve"> </w:t>
+      </w:r>
+    </w:p>
+    <w:p>
+      <w:pPr>
+        <w:pStyle w:val="ListParagraph"/>
+        <w:ind w:left="900"/>
+        <w:rPr>
+          <w:rFonts w:ascii="Cambria" w:hAnsi="Cambria" w:cstheme="majorHAnsi"/>
+          <w:sz w:val="24"/>
+          <w:lang w:val="vi-VN"/>
+        </w:rPr>
+      </w:pPr>
+      <w:r>
+        <w:rPr>
+          <w:rFonts w:ascii="Cambria" w:hAnsi="Cambria" w:cstheme="majorHAnsi"/>
+          <w:sz w:val="24"/>
+          <w:lang w:val="vi-VN"/>
+        </w:rPr>
+        <w:t>Staff is a person who work for the school, but doesn’t have the highest role. Staff can do the following functions:</w:t>
+      </w:r>
+    </w:p>
+    <w:p>
+      <w:pPr>
+        <w:pStyle w:val="ListParagraph"/>
+        <w:numPr>
+          <w:ilvl w:val="0"/>
+          <w:numId w:val="6"/>
+        </w:numPr>
+        <w:ind w:left="1260" w:right="330"/>
+        <w:contextualSpacing w:val="0"/>
+        <w:rPr>
+          <w:rFonts w:ascii="Cambria" w:hAnsi="Cambria" w:cstheme="majorHAnsi"/>
+          <w:sz w:val="24"/>
+          <w:lang w:val="vi-VN"/>
+        </w:rPr>
+      </w:pPr>
+      <w:r>
+        <w:rPr>
+          <w:rFonts w:ascii="Cambria" w:hAnsi="Cambria" w:cstheme="majorHAnsi"/>
+          <w:sz w:val="24"/>
+          <w:lang w:val="vi-VN"/>
+        </w:rPr>
+        <w:t>Conduct Feedback</w:t>
+      </w:r>
+    </w:p>
+    <w:p>
+      <w:pPr>
+        <w:pStyle w:val="ListParagraph"/>
+        <w:numPr>
+          <w:ilvl w:val="0"/>
+          <w:numId w:val="6"/>
+        </w:numPr>
+        <w:ind w:left="1260"/>
+        <w:contextualSpacing w:val="0"/>
+        <w:rPr>
+          <w:rFonts w:ascii="Cambria" w:eastAsiaTheme="minorEastAsia" w:hAnsi="Cambria" w:cstheme="majorHAnsi"/>
+          <w:sz w:val="24"/>
+          <w:lang w:val="vi-VN" w:eastAsia="ja-JP"/>
+        </w:rPr>
+      </w:pPr>
+      <w:r>
+        <w:rPr>
+          <w:rFonts w:ascii="Cambria" w:eastAsiaTheme="minorEastAsia" w:hAnsi="Cambria" w:cstheme="majorHAnsi"/>
+          <w:sz w:val="24"/>
+          <w:lang w:val="vi-VN" w:eastAsia="ja-JP"/>
+        </w:rPr>
+        <w:t>Be alerted of undone feedback</w:t>
+      </w:r>
+    </w:p>
+    <w:p>
+      <w:pPr>
+        <w:ind w:firstLine="900"/>
+        <w:rPr>
+          <w:rFonts w:ascii="Cambria" w:hAnsi="Cambria" w:cstheme="majorHAnsi"/>
+          <w:sz w:val="24"/>
+          <w:lang w:val="vi-VN"/>
+        </w:rPr>
+      </w:pPr>
+      <w:r>
+        <w:rPr>
+          <w:rFonts w:ascii="Cambria" w:hAnsi="Cambria" w:cstheme="majorHAnsi"/>
+          <w:sz w:val="24"/>
+          <w:lang w:val="vi-VN"/>
+        </w:rPr>
+        <w:t>-</w:t>
+      </w:r>
+      <w:r>
+        <w:rPr>
+          <w:rFonts w:ascii="Cambria" w:hAnsi="Cambria" w:cstheme="majorHAnsi"/>
+          <w:sz w:val="24"/>
+        </w:rPr>
+        <w:t xml:space="preserve">     Create new feedback form:</w:t>
+      </w:r>
+    </w:p>
+    <w:p>
+      <w:pPr>
+        <w:ind w:left="1710" w:hanging="180"/>
+        <w:rPr>
+          <w:rFonts w:ascii="Cambria" w:hAnsi="Cambria" w:cstheme="majorHAnsi"/>
+          <w:sz w:val="24"/>
+          <w:lang w:val="vi-VN"/>
+        </w:rPr>
+      </w:pPr>
+      <w:r>
+        <w:rPr>
+          <w:rFonts w:ascii="Cambria" w:hAnsi="Cambria" w:cstheme="majorHAnsi"/>
+          <w:sz w:val="24"/>
+          <w:lang w:val="vi-VN"/>
+        </w:rPr>
+        <w:t xml:space="preserve">     +    Create blank new feedabck</w:t>
+      </w:r>
+    </w:p>
+    <w:p>
+      <w:pPr>
+        <w:ind w:left="1710" w:hanging="180"/>
+        <w:rPr>
+          <w:rFonts w:ascii="Cambria" w:hAnsi="Cambria" w:cstheme="majorHAnsi"/>
+          <w:sz w:val="24"/>
+          <w:lang w:val="vi-VN"/>
+        </w:rPr>
+      </w:pPr>
+      <w:r>
+        <w:rPr>
+          <w:rFonts w:ascii="Cambria" w:hAnsi="Cambria" w:cstheme="majorHAnsi"/>
+          <w:sz w:val="24"/>
+        </w:rPr>
+        <w:t xml:space="preserve">     </w:t>
+      </w:r>
+      <w:r>
+        <w:rPr>
+          <w:rFonts w:ascii="Cambria" w:eastAsiaTheme="minorEastAsia" w:hAnsi="Cambria" w:cstheme="majorHAnsi"/>
+          <w:sz w:val="24"/>
+          <w:lang w:val="vi-VN" w:eastAsia="ja-JP"/>
+        </w:rPr>
+        <w:t>+</w:t>
+      </w:r>
+      <w:r>
+        <w:rPr>
+          <w:rFonts w:ascii="Cambria" w:hAnsi="Cambria" w:cstheme="majorHAnsi"/>
+          <w:sz w:val="24"/>
+        </w:rPr>
+        <w:t xml:space="preserve">    Drag-n-drop feedback items</w:t>
+      </w:r>
+      <w:r>
+        <w:rPr>
+          <w:rFonts w:ascii="Cambria" w:hAnsi="Cambria" w:cstheme="majorHAnsi"/>
+          <w:sz w:val="24"/>
+          <w:lang w:val="vi-VN"/>
+        </w:rPr>
+        <w:t xml:space="preserve"> to create content</w:t>
+      </w:r>
+    </w:p>
+    <w:p>
+      <w:pPr>
+        <w:ind w:left="1710" w:hanging="180"/>
+        <w:rPr>
+          <w:rFonts w:ascii="Cambria" w:hAnsi="Cambria" w:cstheme="majorHAnsi"/>
+          <w:sz w:val="24"/>
+          <w:lang w:val="vi-VN"/>
+        </w:rPr>
+      </w:pPr>
+      <w:r>
+        <w:rPr>
+          <w:rFonts w:ascii="Cambria" w:hAnsi="Cambria" w:cstheme="majorHAnsi"/>
+          <w:sz w:val="24"/>
+          <w:lang w:val="vi-VN"/>
+        </w:rPr>
+        <w:t xml:space="preserve">     +    Edit feedback content</w:t>
+      </w:r>
+    </w:p>
+    <w:p>
+      <w:pPr>
+        <w:ind w:left="1710" w:hanging="180"/>
+        <w:rPr>
+          <w:rFonts w:ascii="Cambria" w:hAnsi="Cambria" w:cstheme="majorHAnsi"/>
+          <w:sz w:val="24"/>
+          <w:lang w:val="vi-VN"/>
+        </w:rPr>
+      </w:pPr>
+      <w:r>
+        <w:rPr>
+          <w:rFonts w:ascii="Cambria" w:hAnsi="Cambria" w:cstheme="majorHAnsi"/>
+          <w:sz w:val="24"/>
+        </w:rPr>
+        <w:t xml:space="preserve">     </w:t>
+      </w:r>
+      <w:r>
+        <w:rPr>
+          <w:rFonts w:ascii="Cambria" w:eastAsiaTheme="minorEastAsia" w:hAnsi="Cambria" w:cstheme="majorHAnsi"/>
+          <w:sz w:val="24"/>
+          <w:lang w:val="vi-VN" w:eastAsia="ja-JP"/>
+        </w:rPr>
+        <w:t>+</w:t>
+      </w:r>
+      <w:r>
+        <w:rPr>
+          <w:rFonts w:ascii="Cambria" w:hAnsi="Cambria" w:cstheme="majorHAnsi"/>
+          <w:sz w:val="24"/>
+        </w:rPr>
+        <w:t xml:space="preserve">    Set suggested improvement</w:t>
+      </w:r>
+    </w:p>
+    <w:p>
+      <w:pPr>
+        <w:ind w:left="1710" w:hanging="180"/>
+        <w:rPr>
+          <w:rFonts w:ascii="Cambria" w:hAnsi="Cambria" w:cstheme="majorHAnsi"/>
+          <w:sz w:val="24"/>
+          <w:lang w:val="vi-VN"/>
+        </w:rPr>
+      </w:pPr>
+      <w:r>
+        <w:rPr>
+          <w:rFonts w:ascii="Cambria" w:hAnsi="Cambria" w:cstheme="majorHAnsi"/>
+          <w:sz w:val="24"/>
+          <w:lang w:val="vi-VN"/>
+        </w:rPr>
+        <w:t xml:space="preserve">     +    Set name and description for feedback</w:t>
+      </w:r>
+    </w:p>
+    <w:p>
+      <w:pPr>
+        <w:ind w:left="1710" w:hanging="180"/>
+        <w:rPr>
+          <w:rFonts w:ascii="Cambria" w:hAnsi="Cambria" w:cstheme="majorHAnsi"/>
+          <w:sz w:val="24"/>
+          <w:lang w:val="vi-VN"/>
+        </w:rPr>
+      </w:pPr>
+      <w:r>
+        <w:rPr>
+          <w:rFonts w:ascii="Cambria" w:hAnsi="Cambria" w:cstheme="majorHAnsi"/>
+          <w:sz w:val="24"/>
+        </w:rPr>
+        <w:t xml:space="preserve">     </w:t>
+      </w:r>
+      <w:r>
+        <w:rPr>
+          <w:rFonts w:ascii="Cambria" w:eastAsiaTheme="minorEastAsia" w:hAnsi="Cambria" w:cstheme="majorHAnsi"/>
+          <w:sz w:val="24"/>
+          <w:lang w:val="vi-VN" w:eastAsia="ja-JP"/>
+        </w:rPr>
+        <w:t>+</w:t>
+      </w:r>
+      <w:r>
+        <w:rPr>
+          <w:rFonts w:ascii="Cambria" w:hAnsi="Cambria" w:cstheme="majorHAnsi"/>
+          <w:sz w:val="24"/>
+        </w:rPr>
+        <w:t xml:space="preserve">    Set interval time for feedback</w:t>
+      </w:r>
+    </w:p>
+    <w:p>
+      <w:pPr>
+        <w:ind w:left="1710" w:hanging="180"/>
+        <w:rPr>
+          <w:rFonts w:ascii="Cambria" w:hAnsi="Cambria" w:cstheme="majorHAnsi"/>
+          <w:sz w:val="24"/>
+          <w:lang w:val="vi-VN"/>
+        </w:rPr>
+      </w:pPr>
+      <w:r>
+        <w:rPr>
+          <w:rFonts w:ascii="Cambria" w:hAnsi="Cambria" w:cstheme="majorHAnsi"/>
+          <w:sz w:val="24"/>
+          <w:lang w:val="vi-VN"/>
+        </w:rPr>
+        <w:t xml:space="preserve">     +    Set semester for feedback</w:t>
+      </w:r>
+    </w:p>
+    <w:p>
+      <w:pPr>
+        <w:ind w:left="1710" w:hanging="180"/>
+        <w:rPr>
+          <w:rFonts w:ascii="Cambria" w:hAnsi="Cambria" w:cstheme="majorHAnsi"/>
+          <w:sz w:val="24"/>
+        </w:rPr>
+      </w:pPr>
+      <w:r>
+        <w:rPr>
+          <w:rFonts w:ascii="Cambria" w:hAnsi="Cambria" w:cstheme="majorHAnsi"/>
+          <w:sz w:val="24"/>
+          <w:lang w:val="vi-VN"/>
+        </w:rPr>
+        <w:t xml:space="preserve">     </w:t>
+      </w:r>
+      <w:r>
+        <w:rPr>
+          <w:rFonts w:ascii="Cambria" w:eastAsiaTheme="minorEastAsia" w:hAnsi="Cambria" w:cstheme="majorHAnsi"/>
+          <w:sz w:val="24"/>
+          <w:lang w:val="vi-VN" w:eastAsia="ja-JP"/>
+        </w:rPr>
+        <w:t>+</w:t>
+      </w:r>
+      <w:r>
+        <w:rPr>
+          <w:rFonts w:ascii="Cambria" w:hAnsi="Cambria" w:cstheme="majorHAnsi"/>
+          <w:sz w:val="24"/>
+        </w:rPr>
+        <w:t xml:space="preserve">    Choose scope (lecture, major, course, department)</w:t>
+      </w:r>
+    </w:p>
+    <w:p>
+      <w:pPr>
+        <w:ind w:left="1710" w:hanging="180"/>
+        <w:rPr>
+          <w:rFonts w:ascii="Cambria" w:hAnsi="Cambria" w:cstheme="majorHAnsi"/>
+          <w:sz w:val="24"/>
+          <w:lang w:val="vi-VN"/>
+        </w:rPr>
+      </w:pPr>
+      <w:r>
+        <w:rPr>
+          <w:rFonts w:ascii="Cambria" w:hAnsi="Cambria" w:cstheme="majorHAnsi"/>
+          <w:sz w:val="24"/>
+          <w:lang w:val="vi-VN"/>
+        </w:rPr>
+        <w:t xml:space="preserve">     +    Choose and modify feedback target</w:t>
+      </w:r>
+    </w:p>
+    <w:p>
+      <w:pPr>
+        <w:ind w:left="1710" w:hanging="180"/>
+        <w:rPr>
+          <w:rFonts w:ascii="Cambria" w:hAnsi="Cambria" w:cstheme="majorHAnsi"/>
+          <w:sz w:val="24"/>
+          <w:lang w:val="vi-VN"/>
+        </w:rPr>
+      </w:pPr>
+      <w:r>
+        <w:rPr>
+          <w:rFonts w:ascii="Cambria" w:hAnsi="Cambria" w:cstheme="majorHAnsi"/>
+          <w:sz w:val="24"/>
+          <w:lang w:val="vi-VN"/>
+        </w:rPr>
+        <w:t xml:space="preserve">     +    Choose and modify feedback conductor</w:t>
+      </w:r>
+    </w:p>
+    <w:p>
+      <w:pPr>
+        <w:pStyle w:val="ListParagraph"/>
+        <w:numPr>
+          <w:ilvl w:val="0"/>
+          <w:numId w:val="6"/>
+        </w:numPr>
+        <w:ind w:left="1260"/>
+        <w:contextualSpacing w:val="0"/>
+        <w:rPr>
+          <w:rFonts w:ascii="Cambria" w:hAnsi="Cambria" w:cstheme="majorHAnsi"/>
+          <w:sz w:val="24"/>
+          <w:lang w:val="vi-VN"/>
+        </w:rPr>
+      </w:pPr>
+      <w:r>
+        <w:rPr>
+          <w:rFonts w:ascii="Cambria" w:hAnsi="Cambria" w:cstheme="majorHAnsi"/>
+          <w:sz w:val="24"/>
+          <w:lang w:val="vi-VN"/>
+        </w:rPr>
+        <w:t xml:space="preserve"> Create new feedback from template</w:t>
+      </w:r>
+    </w:p>
+    <w:p>
+      <w:pPr>
+        <w:pStyle w:val="ListParagraph"/>
+        <w:numPr>
+          <w:ilvl w:val="0"/>
+          <w:numId w:val="6"/>
+        </w:numPr>
+        <w:ind w:left="1350" w:hanging="450"/>
+        <w:contextualSpacing w:val="0"/>
+        <w:rPr>
+          <w:rFonts w:ascii="Cambria" w:hAnsi="Cambria" w:cstheme="majorHAnsi"/>
+          <w:sz w:val="24"/>
+          <w:lang w:val="vi-VN"/>
+        </w:rPr>
+      </w:pPr>
+      <w:r>
+        <w:rPr>
+          <w:rFonts w:ascii="Cambria" w:hAnsi="Cambria" w:cstheme="majorHAnsi"/>
+          <w:sz w:val="24"/>
+          <w:lang w:val="vi-VN"/>
+        </w:rPr>
+        <w:t>Save Feedback:</w:t>
+      </w:r>
+    </w:p>
+    <w:p>
+      <w:pPr>
+        <w:pStyle w:val="ListParagraph"/>
+        <w:ind w:left="2250"/>
+        <w:rPr>
+          <w:rFonts w:ascii="Cambria" w:hAnsi="Cambria" w:cstheme="majorHAnsi"/>
+          <w:sz w:val="24"/>
+          <w:lang w:val="vi-VN"/>
+        </w:rPr>
+      </w:pPr>
+      <w:r>
+        <w:rPr>
+          <w:rFonts w:ascii="Cambria" w:hAnsi="Cambria" w:cstheme="majorHAnsi"/>
+          <w:sz w:val="24"/>
+          <w:lang w:val="vi-VN"/>
+        </w:rPr>
+        <w:t>+   Save and publish feedback</w:t>
+      </w:r>
+    </w:p>
+    <w:p>
+      <w:pPr>
+        <w:pStyle w:val="ListParagraph"/>
+        <w:ind w:left="2250"/>
+        <w:rPr>
+          <w:rFonts w:ascii="Cambria" w:hAnsi="Cambria" w:cstheme="majorHAnsi"/>
+          <w:sz w:val="24"/>
+          <w:lang w:val="vi-VN"/>
+        </w:rPr>
+      </w:pPr>
+      <w:r>
+        <w:rPr>
+          <w:rFonts w:ascii="Cambria" w:hAnsi="Cambria" w:cstheme="majorHAnsi"/>
+          <w:sz w:val="24"/>
+          <w:lang w:val="vi-VN"/>
+        </w:rPr>
+        <w:t>+   Save feedback as a new template</w:t>
+      </w:r>
+    </w:p>
+    <w:p>
+      <w:pPr>
+        <w:pStyle w:val="ListParagraph"/>
+        <w:ind w:left="2250"/>
+        <w:rPr>
+          <w:rFonts w:ascii="Cambria" w:hAnsi="Cambria" w:cstheme="majorHAnsi"/>
+          <w:sz w:val="24"/>
+          <w:lang w:val="vi-VN"/>
+        </w:rPr>
+      </w:pPr>
+      <w:r>
+        <w:rPr>
+          <w:rFonts w:ascii="Cambria" w:hAnsi="Cambria" w:cstheme="majorHAnsi"/>
+          <w:sz w:val="24"/>
+          <w:lang w:val="vi-VN"/>
+        </w:rPr>
+        <w:t>+   Update current template</w:t>
+      </w:r>
+    </w:p>
+    <w:p>
+      <w:pPr>
+        <w:pStyle w:val="ListParagraph"/>
+        <w:numPr>
+          <w:ilvl w:val="0"/>
+          <w:numId w:val="6"/>
+        </w:numPr>
+        <w:ind w:left="1260" w:right="330"/>
+        <w:contextualSpacing w:val="0"/>
+        <w:rPr>
+          <w:rFonts w:ascii="Cambria" w:hAnsi="Cambria" w:cstheme="majorHAnsi"/>
+          <w:sz w:val="24"/>
+          <w:lang w:val="vi-VN"/>
+        </w:rPr>
+      </w:pPr>
+      <w:r>
+        <w:rPr>
+          <w:rFonts w:ascii="Cambria" w:hAnsi="Cambria" w:cstheme="majorHAnsi"/>
+          <w:sz w:val="24"/>
+          <w:lang w:val="vi-VN"/>
+        </w:rPr>
+        <w:t>Manage Feedbacks:</w:t>
+      </w:r>
+    </w:p>
+    <w:p>
+      <w:pPr>
+        <w:pStyle w:val="ListParagraph"/>
+        <w:ind w:left="2250" w:right="330"/>
+        <w:rPr>
+          <w:rFonts w:ascii="Cambria" w:hAnsi="Cambria" w:cstheme="majorHAnsi"/>
+          <w:sz w:val="24"/>
+          <w:lang w:val="vi-VN"/>
+        </w:rPr>
+      </w:pPr>
+      <w:r>
+        <w:rPr>
+          <w:rFonts w:ascii="Cambria" w:hAnsi="Cambria" w:cstheme="majorHAnsi"/>
+          <w:sz w:val="24"/>
+          <w:lang w:val="vi-VN"/>
+        </w:rPr>
+        <w:t>+   View list feedbacks</w:t>
+      </w:r>
+    </w:p>
+    <w:p>
+      <w:pPr>
+        <w:pStyle w:val="ListParagraph"/>
+        <w:tabs>
+          <w:tab w:val="left" w:pos="3744"/>
+        </w:tabs>
+        <w:ind w:left="2250" w:right="330"/>
+        <w:rPr>
+          <w:rFonts w:ascii="Cambria" w:hAnsi="Cambria" w:cstheme="majorHAnsi"/>
+          <w:sz w:val="24"/>
+          <w:lang w:val="vi-VN"/>
+        </w:rPr>
+      </w:pPr>
+      <w:r>
+        <w:rPr>
+          <w:rFonts w:ascii="Cambria" w:hAnsi="Cambria" w:cstheme="majorHAnsi"/>
+          <w:sz w:val="24"/>
+          <w:lang w:val="vi-VN"/>
+        </w:rPr>
+        <w:t>+   Filter feedbacks</w:t>
+      </w:r>
+      <w:r>
+        <w:rPr>
+          <w:rFonts w:ascii="Cambria" w:hAnsi="Cambria" w:cstheme="majorHAnsi"/>
+          <w:sz w:val="24"/>
+          <w:lang w:val="vi-VN"/>
+        </w:rPr>
+        <w:tab/>
+      </w:r>
+    </w:p>
+    <w:p>
+      <w:pPr>
+        <w:pStyle w:val="ListParagraph"/>
+        <w:numPr>
+          <w:ilvl w:val="0"/>
+          <w:numId w:val="6"/>
+        </w:numPr>
+        <w:ind w:left="1260" w:right="330"/>
+        <w:contextualSpacing w:val="0"/>
+        <w:rPr>
+          <w:rFonts w:ascii="Cambria" w:hAnsi="Cambria" w:cstheme="majorHAnsi"/>
+          <w:sz w:val="24"/>
+          <w:lang w:val="vi-VN"/>
+        </w:rPr>
+      </w:pPr>
+      <w:r>
+        <w:rPr>
+          <w:rFonts w:ascii="Cambria" w:hAnsi="Cambria" w:cstheme="majorHAnsi"/>
+          <w:sz w:val="24"/>
+          <w:lang w:val="vi-VN"/>
+        </w:rPr>
+        <w:t>Manage Reports:</w:t>
+      </w:r>
+    </w:p>
+    <w:p>
+      <w:pPr>
+        <w:pStyle w:val="ListParagraph"/>
+        <w:ind w:left="2421" w:right="330" w:hanging="531"/>
+        <w:rPr>
+          <w:rFonts w:ascii="Cambria" w:hAnsi="Cambria" w:cstheme="majorHAnsi"/>
+          <w:sz w:val="24"/>
+          <w:lang w:val="vi-VN"/>
+        </w:rPr>
+      </w:pPr>
+      <w:r>
+        <w:rPr>
+          <w:rFonts w:ascii="Cambria" w:hAnsi="Cambria" w:cstheme="majorHAnsi"/>
+          <w:sz w:val="24"/>
+          <w:lang w:val="vi-VN"/>
+        </w:rPr>
+        <w:t>+   View list reports that relates to their departments</w:t>
+      </w:r>
+    </w:p>
+    <w:p>
+      <w:pPr>
+        <w:pStyle w:val="ListParagraph"/>
+        <w:ind w:left="2421" w:right="330" w:hanging="531"/>
+        <w:rPr>
+          <w:rFonts w:ascii="Cambria" w:hAnsi="Cambria" w:cstheme="majorHAnsi"/>
+          <w:sz w:val="24"/>
+          <w:lang w:val="vi-VN"/>
+        </w:rPr>
+      </w:pPr>
+      <w:r>
+        <w:rPr>
+          <w:rFonts w:ascii="Cambria" w:hAnsi="Cambria" w:cstheme="majorHAnsi"/>
+          <w:sz w:val="24"/>
+          <w:lang w:val="vi-VN"/>
+        </w:rPr>
+        <w:t>+   Compare reports by semesters</w:t>
+      </w:r>
+    </w:p>
+    <w:p>
+      <w:pPr>
+        <w:pStyle w:val="ListParagraph"/>
+        <w:ind w:left="2421" w:right="330" w:hanging="531"/>
+        <w:rPr>
+          <w:rFonts w:ascii="Cambria" w:hAnsi="Cambria" w:cstheme="majorHAnsi"/>
+          <w:sz w:val="24"/>
+          <w:lang w:val="vi-VN"/>
+        </w:rPr>
+      </w:pPr>
+      <w:r>
+        <w:rPr>
+          <w:rFonts w:ascii="Cambria" w:hAnsi="Cambria" w:cstheme="majorHAnsi"/>
+          <w:sz w:val="24"/>
+          <w:lang w:val="vi-VN"/>
+        </w:rPr>
+        <w:t>+   View report details</w:t>
+      </w:r>
+    </w:p>
+    <w:p>
+      <w:pPr>
+        <w:pStyle w:val="ListParagraph"/>
+        <w:ind w:left="2421" w:right="330" w:hanging="531"/>
+        <w:rPr>
+          <w:rFonts w:ascii="Cambria" w:hAnsi="Cambria" w:cstheme="majorHAnsi"/>
+          <w:sz w:val="24"/>
+          <w:lang w:val="vi-VN"/>
+        </w:rPr>
+      </w:pPr>
+      <w:r>
+        <w:rPr>
+          <w:rFonts w:ascii="Cambria" w:hAnsi="Cambria" w:cstheme="majorHAnsi"/>
+          <w:sz w:val="24"/>
+          <w:lang w:val="vi-VN"/>
+        </w:rPr>
+        <w:t>+   Filter reports</w:t>
+      </w:r>
+    </w:p>
+    <w:p>
+      <w:pPr>
+        <w:pStyle w:val="ListParagraph"/>
+        <w:numPr>
+          <w:ilvl w:val="0"/>
+          <w:numId w:val="6"/>
+        </w:numPr>
+        <w:ind w:left="1260" w:right="330"/>
+        <w:contextualSpacing w:val="0"/>
+        <w:rPr>
+          <w:rFonts w:ascii="Cambria" w:hAnsi="Cambria" w:cstheme="majorHAnsi"/>
+          <w:sz w:val="24"/>
+          <w:lang w:val="vi-VN"/>
+        </w:rPr>
+      </w:pPr>
+      <w:r>
+        <w:rPr>
+          <w:rFonts w:ascii="Cambria" w:hAnsi="Cambria" w:cstheme="majorHAnsi"/>
+          <w:sz w:val="24"/>
+          <w:lang w:val="vi-VN"/>
+        </w:rPr>
+        <w:t>Manage Users:</w:t>
+      </w:r>
+    </w:p>
+    <w:p>
+      <w:pPr>
+        <w:pStyle w:val="ListParagraph"/>
+        <w:ind w:left="2421" w:right="330" w:hanging="531"/>
+        <w:rPr>
+          <w:rFonts w:ascii="Cambria" w:hAnsi="Cambria" w:cstheme="majorHAnsi"/>
+          <w:sz w:val="24"/>
+          <w:lang w:val="vi-VN"/>
+        </w:rPr>
+      </w:pPr>
+      <w:r>
+        <w:rPr>
+          <w:rFonts w:ascii="Cambria" w:hAnsi="Cambria" w:cstheme="majorHAnsi"/>
+          <w:sz w:val="24"/>
+          <w:lang w:val="vi-VN"/>
+        </w:rPr>
+        <w:t>+   View list users</w:t>
+      </w:r>
+    </w:p>
+    <w:p>
+      <w:pPr>
+        <w:pStyle w:val="ListParagraph"/>
+        <w:ind w:left="2421" w:right="330" w:hanging="531"/>
+        <w:rPr>
+          <w:rFonts w:ascii="Cambria" w:hAnsi="Cambria" w:cstheme="majorHAnsi"/>
+          <w:sz w:val="24"/>
+          <w:lang w:val="vi-VN"/>
+        </w:rPr>
+      </w:pPr>
+      <w:r>
+        <w:rPr>
+          <w:rFonts w:ascii="Cambria" w:hAnsi="Cambria" w:cstheme="majorHAnsi"/>
+          <w:sz w:val="24"/>
+          <w:lang w:val="vi-VN"/>
+        </w:rPr>
+        <w:t>+   Add users</w:t>
+      </w:r>
+    </w:p>
+    <w:p>
+      <w:pPr>
+        <w:pStyle w:val="ListParagraph"/>
+        <w:ind w:left="2421" w:right="330" w:hanging="531"/>
+        <w:rPr>
+          <w:rFonts w:ascii="Cambria" w:hAnsi="Cambria" w:cstheme="majorHAnsi"/>
+          <w:sz w:val="24"/>
+          <w:lang w:val="vi-VN"/>
+        </w:rPr>
+      </w:pPr>
+      <w:r>
+        <w:rPr>
+          <w:rFonts w:ascii="Cambria" w:hAnsi="Cambria" w:cstheme="majorHAnsi"/>
+          <w:sz w:val="24"/>
+          <w:lang w:val="vi-VN"/>
+        </w:rPr>
+        <w:t>+   Update users</w:t>
+      </w:r>
+    </w:p>
+    <w:p>
+      <w:pPr>
+        <w:pStyle w:val="ListParagraph"/>
+        <w:ind w:left="2421" w:right="330" w:hanging="531"/>
+        <w:rPr>
+          <w:rFonts w:ascii="Cambria" w:hAnsi="Cambria" w:cstheme="majorHAnsi"/>
+          <w:sz w:val="24"/>
+          <w:lang w:val="vi-VN"/>
+        </w:rPr>
+      </w:pPr>
+    </w:p>
+    <w:p>
+      <w:pPr>
+        <w:pStyle w:val="ListParagraph"/>
+        <w:numPr>
+          <w:ilvl w:val="1"/>
+          <w:numId w:val="5"/>
+        </w:numPr>
+        <w:ind w:firstLine="268"/>
+        <w:contextualSpacing w:val="0"/>
+        <w:rPr>
+          <w:rFonts w:ascii="Cambria" w:hAnsi="Cambria"/>
+          <w:b/>
+          <w:sz w:val="28"/>
+          <w:lang w:val="vi-VN"/>
+        </w:rPr>
+      </w:pPr>
+      <w:r>
+        <w:rPr>
+          <w:rFonts w:ascii="Cambria" w:hAnsi="Cambria"/>
+          <w:b/>
+          <w:sz w:val="28"/>
+        </w:rPr>
+        <w:t xml:space="preserve">Head-of-Academic </w:t>
+      </w:r>
+      <w:r>
+        <w:rPr>
+          <w:rFonts w:ascii="Cambria" w:hAnsi="Cambria"/>
+          <w:b/>
+          <w:sz w:val="28"/>
+          <w:lang w:val="vi-VN"/>
+        </w:rPr>
+        <w:t>Requirement</w:t>
+      </w:r>
+    </w:p>
+    <w:p>
+      <w:pPr>
+        <w:pStyle w:val="ListParagraph"/>
+        <w:ind w:left="900"/>
+        <w:rPr>
+          <w:rFonts w:ascii="Cambria" w:hAnsi="Cambria" w:cstheme="majorHAnsi"/>
+          <w:sz w:val="24"/>
+          <w:lang w:val="vi-VN"/>
+        </w:rPr>
+      </w:pPr>
+      <w:r>
+        <w:rPr>
+          <w:rFonts w:ascii="Cambria" w:hAnsi="Cambria" w:cstheme="majorHAnsi"/>
+          <w:sz w:val="24"/>
+          <w:lang w:val="vi-VN"/>
+        </w:rPr>
+        <w:t xml:space="preserve">Head of Academic is a person manage everything and have the highest role. Head </w:t>
+      </w:r>
+      <w:r>
+        <w:rPr>
+          <w:rFonts w:ascii="Cambria" w:hAnsi="Cambria" w:cstheme="majorHAnsi"/>
+          <w:sz w:val="24"/>
+          <w:lang w:val="vi-VN"/>
+        </w:rPr>
+        <w:lastRenderedPageBreak/>
+        <w:t>of Academic can manage criterias of feedbacks, deactive users and can view all reports. Head of Academic can do the following functions:</w:t>
+      </w:r>
+    </w:p>
+    <w:p>
+      <w:pPr>
+        <w:pStyle w:val="ListParagraph"/>
+        <w:numPr>
+          <w:ilvl w:val="0"/>
+          <w:numId w:val="6"/>
+        </w:numPr>
+        <w:ind w:left="1260" w:right="330"/>
+        <w:contextualSpacing w:val="0"/>
+        <w:rPr>
+          <w:rFonts w:ascii="Cambria" w:hAnsi="Cambria" w:cstheme="majorHAnsi"/>
+          <w:sz w:val="24"/>
+          <w:lang w:val="vi-VN"/>
+        </w:rPr>
+      </w:pPr>
+      <w:r>
+        <w:rPr>
+          <w:rFonts w:ascii="Cambria" w:hAnsi="Cambria" w:cstheme="majorHAnsi"/>
+          <w:sz w:val="24"/>
+          <w:lang w:val="vi-VN"/>
+        </w:rPr>
+        <w:t>Conduct Feedback</w:t>
+      </w:r>
+    </w:p>
+    <w:p>
+      <w:pPr>
+        <w:pStyle w:val="ListParagraph"/>
+        <w:numPr>
+          <w:ilvl w:val="0"/>
+          <w:numId w:val="6"/>
+        </w:numPr>
+        <w:ind w:left="1260"/>
+        <w:contextualSpacing w:val="0"/>
+        <w:rPr>
+          <w:rFonts w:ascii="Cambria" w:eastAsiaTheme="minorEastAsia" w:hAnsi="Cambria" w:cstheme="majorHAnsi"/>
+          <w:sz w:val="24"/>
+          <w:lang w:val="vi-VN" w:eastAsia="ja-JP"/>
+        </w:rPr>
+      </w:pPr>
+      <w:r>
+        <w:rPr>
+          <w:rFonts w:ascii="Cambria" w:eastAsiaTheme="minorEastAsia" w:hAnsi="Cambria" w:cstheme="majorHAnsi"/>
+          <w:sz w:val="24"/>
+          <w:lang w:val="vi-VN" w:eastAsia="ja-JP"/>
+        </w:rPr>
+        <w:t>Be alerted of undone feedback</w:t>
+      </w:r>
+    </w:p>
+    <w:p>
+      <w:pPr>
+        <w:ind w:firstLine="900"/>
+        <w:rPr>
+          <w:rFonts w:ascii="Cambria" w:hAnsi="Cambria" w:cstheme="majorHAnsi"/>
+          <w:sz w:val="24"/>
+          <w:lang w:val="vi-VN"/>
+        </w:rPr>
+      </w:pPr>
+      <w:r>
+        <w:rPr>
+          <w:rFonts w:ascii="Cambria" w:hAnsi="Cambria" w:cstheme="majorHAnsi"/>
+          <w:sz w:val="24"/>
+          <w:lang w:val="vi-VN"/>
+        </w:rPr>
+        <w:t>-</w:t>
+      </w:r>
+      <w:r>
+        <w:rPr>
+          <w:rFonts w:ascii="Cambria" w:hAnsi="Cambria" w:cstheme="majorHAnsi"/>
+          <w:sz w:val="24"/>
+        </w:rPr>
+        <w:t xml:space="preserve">     Create new feedback form:</w:t>
+      </w:r>
+    </w:p>
+    <w:p>
+      <w:pPr>
+        <w:ind w:left="1710" w:hanging="180"/>
+        <w:rPr>
+          <w:rFonts w:ascii="Cambria" w:hAnsi="Cambria" w:cstheme="majorHAnsi"/>
+          <w:sz w:val="24"/>
+          <w:lang w:val="vi-VN"/>
+        </w:rPr>
+      </w:pPr>
+      <w:r>
+        <w:rPr>
+          <w:rFonts w:ascii="Cambria" w:hAnsi="Cambria" w:cstheme="majorHAnsi"/>
+          <w:sz w:val="24"/>
+          <w:lang w:val="vi-VN"/>
+        </w:rPr>
+        <w:t xml:space="preserve">     +    Create blank new feedabck</w:t>
+      </w:r>
+    </w:p>
+    <w:p>
+      <w:pPr>
+        <w:ind w:left="1710" w:hanging="180"/>
+        <w:rPr>
+          <w:rFonts w:ascii="Cambria" w:hAnsi="Cambria" w:cstheme="majorHAnsi"/>
+          <w:sz w:val="24"/>
+          <w:lang w:val="vi-VN"/>
+        </w:rPr>
+      </w:pPr>
+      <w:r>
+        <w:rPr>
+          <w:rFonts w:ascii="Cambria" w:hAnsi="Cambria" w:cstheme="majorHAnsi"/>
+          <w:sz w:val="24"/>
+        </w:rPr>
+        <w:t xml:space="preserve">     </w:t>
+      </w:r>
+      <w:r>
+        <w:rPr>
+          <w:rFonts w:ascii="Cambria" w:eastAsiaTheme="minorEastAsia" w:hAnsi="Cambria" w:cstheme="majorHAnsi"/>
+          <w:sz w:val="24"/>
+          <w:lang w:val="vi-VN" w:eastAsia="ja-JP"/>
+        </w:rPr>
+        <w:t>+</w:t>
+      </w:r>
+      <w:r>
+        <w:rPr>
+          <w:rFonts w:ascii="Cambria" w:hAnsi="Cambria" w:cstheme="majorHAnsi"/>
+          <w:sz w:val="24"/>
+        </w:rPr>
+        <w:t xml:space="preserve">    Drag-n-drop feedback items</w:t>
+      </w:r>
+      <w:r>
+        <w:rPr>
+          <w:rFonts w:ascii="Cambria" w:hAnsi="Cambria" w:cstheme="majorHAnsi"/>
+          <w:sz w:val="24"/>
+          <w:lang w:val="vi-VN"/>
+        </w:rPr>
+        <w:t xml:space="preserve"> to create content</w:t>
+      </w:r>
+    </w:p>
+    <w:p>
+      <w:pPr>
+        <w:ind w:left="1710" w:hanging="180"/>
+        <w:rPr>
+          <w:rFonts w:ascii="Cambria" w:hAnsi="Cambria" w:cstheme="majorHAnsi"/>
+          <w:sz w:val="24"/>
+          <w:lang w:val="vi-VN"/>
+        </w:rPr>
+      </w:pPr>
+      <w:r>
+        <w:rPr>
+          <w:rFonts w:ascii="Cambria" w:hAnsi="Cambria" w:cstheme="majorHAnsi"/>
+          <w:sz w:val="24"/>
+          <w:lang w:val="vi-VN"/>
+        </w:rPr>
+        <w:t xml:space="preserve">     +    Edit feedback content</w:t>
+      </w:r>
+    </w:p>
+    <w:p>
+      <w:pPr>
+        <w:ind w:left="1710" w:hanging="180"/>
+        <w:rPr>
+          <w:rFonts w:ascii="Cambria" w:hAnsi="Cambria" w:cstheme="majorHAnsi"/>
+          <w:sz w:val="24"/>
+          <w:lang w:val="vi-VN"/>
+        </w:rPr>
+      </w:pPr>
+      <w:r>
+        <w:rPr>
+          <w:rFonts w:ascii="Cambria" w:hAnsi="Cambria" w:cstheme="majorHAnsi"/>
+          <w:sz w:val="24"/>
+        </w:rPr>
+        <w:t xml:space="preserve">     </w:t>
+      </w:r>
+      <w:r>
+        <w:rPr>
+          <w:rFonts w:ascii="Cambria" w:eastAsiaTheme="minorEastAsia" w:hAnsi="Cambria" w:cstheme="majorHAnsi"/>
+          <w:sz w:val="24"/>
+          <w:lang w:val="vi-VN" w:eastAsia="ja-JP"/>
+        </w:rPr>
+        <w:t>+</w:t>
+      </w:r>
+      <w:r>
+        <w:rPr>
+          <w:rFonts w:ascii="Cambria" w:hAnsi="Cambria" w:cstheme="majorHAnsi"/>
+          <w:sz w:val="24"/>
+        </w:rPr>
+        <w:t xml:space="preserve">    Set suggested improvement</w:t>
+      </w:r>
+    </w:p>
+    <w:p>
+      <w:pPr>
+        <w:ind w:left="1710" w:hanging="180"/>
+        <w:rPr>
+          <w:rFonts w:ascii="Cambria" w:hAnsi="Cambria" w:cstheme="majorHAnsi"/>
+          <w:sz w:val="24"/>
+          <w:lang w:val="vi-VN"/>
+        </w:rPr>
+      </w:pPr>
+      <w:r>
+        <w:rPr>
+          <w:rFonts w:ascii="Cambria" w:hAnsi="Cambria" w:cstheme="majorHAnsi"/>
+          <w:sz w:val="24"/>
+          <w:lang w:val="vi-VN"/>
+        </w:rPr>
+        <w:t xml:space="preserve">     +    Set name and description for feedback</w:t>
+      </w:r>
+    </w:p>
+    <w:p>
+      <w:pPr>
+        <w:ind w:left="1710" w:hanging="180"/>
+        <w:rPr>
+          <w:rFonts w:ascii="Cambria" w:hAnsi="Cambria" w:cstheme="majorHAnsi"/>
+          <w:sz w:val="24"/>
+          <w:lang w:val="vi-VN"/>
+        </w:rPr>
+      </w:pPr>
+      <w:r>
+        <w:rPr>
+          <w:rFonts w:ascii="Cambria" w:hAnsi="Cambria" w:cstheme="majorHAnsi"/>
+          <w:sz w:val="24"/>
+        </w:rPr>
+        <w:t xml:space="preserve">     </w:t>
+      </w:r>
+      <w:r>
+        <w:rPr>
+          <w:rFonts w:ascii="Cambria" w:eastAsiaTheme="minorEastAsia" w:hAnsi="Cambria" w:cstheme="majorHAnsi"/>
+          <w:sz w:val="24"/>
+          <w:lang w:val="vi-VN" w:eastAsia="ja-JP"/>
+        </w:rPr>
+        <w:t>+</w:t>
+      </w:r>
+      <w:r>
+        <w:rPr>
+          <w:rFonts w:ascii="Cambria" w:hAnsi="Cambria" w:cstheme="majorHAnsi"/>
+          <w:sz w:val="24"/>
+        </w:rPr>
+        <w:t xml:space="preserve">    Set interval time for feedback</w:t>
+      </w:r>
+    </w:p>
+    <w:p>
+      <w:pPr>
+        <w:ind w:left="1710" w:hanging="180"/>
+        <w:rPr>
+          <w:rFonts w:ascii="Cambria" w:hAnsi="Cambria" w:cstheme="majorHAnsi"/>
+          <w:sz w:val="24"/>
+          <w:lang w:val="vi-VN"/>
+        </w:rPr>
+      </w:pPr>
+      <w:r>
+        <w:rPr>
+          <w:rFonts w:ascii="Cambria" w:hAnsi="Cambria" w:cstheme="majorHAnsi"/>
+          <w:sz w:val="24"/>
+          <w:lang w:val="vi-VN"/>
+        </w:rPr>
+        <w:t xml:space="preserve">     +    Set semester for feedback</w:t>
+      </w:r>
+    </w:p>
+    <w:p>
+      <w:pPr>
+        <w:ind w:left="1710" w:hanging="180"/>
+        <w:rPr>
+          <w:rFonts w:ascii="Cambria" w:hAnsi="Cambria" w:cstheme="majorHAnsi"/>
+          <w:sz w:val="24"/>
+        </w:rPr>
+      </w:pPr>
+      <w:r>
+        <w:rPr>
+          <w:rFonts w:ascii="Cambria" w:hAnsi="Cambria" w:cstheme="majorHAnsi"/>
+          <w:sz w:val="24"/>
+          <w:lang w:val="vi-VN"/>
+        </w:rPr>
+        <w:t xml:space="preserve">     </w:t>
+      </w:r>
+      <w:r>
+        <w:rPr>
+          <w:rFonts w:ascii="Cambria" w:eastAsiaTheme="minorEastAsia" w:hAnsi="Cambria" w:cstheme="majorHAnsi"/>
+          <w:sz w:val="24"/>
+          <w:lang w:val="vi-VN" w:eastAsia="ja-JP"/>
+        </w:rPr>
+        <w:t>+</w:t>
+      </w:r>
+      <w:r>
+        <w:rPr>
+          <w:rFonts w:ascii="Cambria" w:hAnsi="Cambria" w:cstheme="majorHAnsi"/>
+          <w:sz w:val="24"/>
+        </w:rPr>
+        <w:t xml:space="preserve">    Choose scope (lecture, major, course, department)</w:t>
+      </w:r>
+    </w:p>
+    <w:p>
+      <w:pPr>
+        <w:ind w:left="1710" w:hanging="180"/>
+        <w:rPr>
+          <w:rFonts w:ascii="Cambria" w:hAnsi="Cambria" w:cstheme="majorHAnsi"/>
+          <w:sz w:val="24"/>
+          <w:lang w:val="vi-VN"/>
+        </w:rPr>
+      </w:pPr>
+      <w:r>
+        <w:rPr>
+          <w:rFonts w:ascii="Cambria" w:hAnsi="Cambria" w:cstheme="majorHAnsi"/>
+          <w:sz w:val="24"/>
+          <w:lang w:val="vi-VN"/>
+        </w:rPr>
+        <w:t xml:space="preserve">     +    Choose and modify feedback target</w:t>
+      </w:r>
+    </w:p>
+    <w:p>
+      <w:pPr>
+        <w:ind w:left="1710" w:hanging="180"/>
+        <w:rPr>
+          <w:rFonts w:ascii="Cambria" w:hAnsi="Cambria" w:cstheme="majorHAnsi"/>
+          <w:sz w:val="24"/>
+          <w:lang w:val="vi-VN"/>
+        </w:rPr>
+      </w:pPr>
+      <w:r>
+        <w:rPr>
+          <w:rFonts w:ascii="Cambria" w:hAnsi="Cambria" w:cstheme="majorHAnsi"/>
+          <w:sz w:val="24"/>
+          <w:lang w:val="vi-VN"/>
+        </w:rPr>
+        <w:t xml:space="preserve">     +    Choose and modify feedback conductor</w:t>
+      </w:r>
+    </w:p>
+    <w:p>
+      <w:pPr>
+        <w:pStyle w:val="ListParagraph"/>
+        <w:numPr>
+          <w:ilvl w:val="0"/>
+          <w:numId w:val="6"/>
+        </w:numPr>
+        <w:ind w:left="1260"/>
+        <w:contextualSpacing w:val="0"/>
+        <w:rPr>
+          <w:rFonts w:ascii="Cambria" w:hAnsi="Cambria" w:cstheme="majorHAnsi"/>
+          <w:sz w:val="24"/>
+          <w:lang w:val="vi-VN"/>
+        </w:rPr>
+      </w:pPr>
+      <w:r>
+        <w:rPr>
+          <w:rFonts w:ascii="Cambria" w:hAnsi="Cambria" w:cstheme="majorHAnsi"/>
+          <w:sz w:val="24"/>
+          <w:lang w:val="vi-VN"/>
+        </w:rPr>
+        <w:t>Create new feedback from template</w:t>
+      </w:r>
+    </w:p>
+    <w:p>
+      <w:pPr>
+        <w:pStyle w:val="ListParagraph"/>
+        <w:numPr>
+          <w:ilvl w:val="0"/>
+          <w:numId w:val="6"/>
+        </w:numPr>
+        <w:ind w:left="1350" w:hanging="450"/>
+        <w:contextualSpacing w:val="0"/>
+        <w:rPr>
+          <w:rFonts w:ascii="Cambria" w:hAnsi="Cambria" w:cstheme="majorHAnsi"/>
+          <w:sz w:val="24"/>
+          <w:lang w:val="vi-VN"/>
+        </w:rPr>
+      </w:pPr>
+      <w:r>
+        <w:rPr>
+          <w:rFonts w:ascii="Cambria" w:hAnsi="Cambria" w:cstheme="majorHAnsi"/>
+          <w:sz w:val="24"/>
+          <w:lang w:val="vi-VN"/>
+        </w:rPr>
+        <w:t>Save Feedback:</w:t>
+      </w:r>
+    </w:p>
+    <w:p>
+      <w:pPr>
+        <w:pStyle w:val="ListParagraph"/>
+        <w:ind w:left="2250"/>
+        <w:rPr>
+          <w:rFonts w:ascii="Cambria" w:hAnsi="Cambria" w:cstheme="majorHAnsi"/>
+          <w:sz w:val="24"/>
+          <w:lang w:val="vi-VN"/>
+        </w:rPr>
+      </w:pPr>
+      <w:r>
+        <w:rPr>
+          <w:rFonts w:ascii="Cambria" w:hAnsi="Cambria" w:cstheme="majorHAnsi"/>
+          <w:sz w:val="24"/>
+          <w:lang w:val="vi-VN"/>
+        </w:rPr>
+        <w:t>+   Save and publish feedback</w:t>
+      </w:r>
+    </w:p>
+    <w:p>
+      <w:pPr>
+        <w:pStyle w:val="ListParagraph"/>
+        <w:ind w:left="2250"/>
+        <w:rPr>
+          <w:rFonts w:ascii="Cambria" w:hAnsi="Cambria" w:cstheme="majorHAnsi"/>
+          <w:sz w:val="24"/>
+          <w:lang w:val="vi-VN"/>
+        </w:rPr>
+      </w:pPr>
+      <w:r>
+        <w:rPr>
+          <w:rFonts w:ascii="Cambria" w:hAnsi="Cambria" w:cstheme="majorHAnsi"/>
+          <w:sz w:val="24"/>
+          <w:lang w:val="vi-VN"/>
+        </w:rPr>
+        <w:t>+   Save feedback as a new template</w:t>
+      </w:r>
+    </w:p>
+    <w:p>
+      <w:pPr>
+        <w:pStyle w:val="ListParagraph"/>
+        <w:ind w:left="2250"/>
+        <w:rPr>
+          <w:rFonts w:ascii="Cambria" w:hAnsi="Cambria" w:cstheme="majorHAnsi"/>
+          <w:sz w:val="24"/>
+          <w:lang w:val="vi-VN"/>
+        </w:rPr>
+      </w:pPr>
+      <w:r>
+        <w:rPr>
+          <w:rFonts w:ascii="Cambria" w:hAnsi="Cambria" w:cstheme="majorHAnsi"/>
+          <w:sz w:val="24"/>
+          <w:lang w:val="vi-VN"/>
+        </w:rPr>
+        <w:t>+   Update current template</w:t>
+      </w:r>
+    </w:p>
+    <w:p>
+      <w:pPr>
+        <w:pStyle w:val="ListParagraph"/>
+        <w:numPr>
+          <w:ilvl w:val="0"/>
+          <w:numId w:val="6"/>
+        </w:numPr>
+        <w:ind w:left="1260" w:right="330"/>
+        <w:contextualSpacing w:val="0"/>
+        <w:rPr>
+          <w:rFonts w:ascii="Cambria" w:hAnsi="Cambria" w:cstheme="majorHAnsi"/>
+          <w:sz w:val="24"/>
+          <w:lang w:val="vi-VN"/>
+        </w:rPr>
+      </w:pPr>
+      <w:r>
+        <w:rPr>
+          <w:rFonts w:ascii="Cambria" w:hAnsi="Cambria" w:cstheme="majorHAnsi"/>
+          <w:sz w:val="24"/>
+          <w:lang w:val="vi-VN"/>
+        </w:rPr>
+        <w:t>Manage Feedbacks:</w:t>
+      </w:r>
+    </w:p>
+    <w:p>
+      <w:pPr>
+        <w:pStyle w:val="ListParagraph"/>
+        <w:ind w:left="2250" w:right="330"/>
+        <w:rPr>
+          <w:rFonts w:ascii="Cambria" w:hAnsi="Cambria" w:cstheme="majorHAnsi"/>
+          <w:sz w:val="24"/>
+          <w:lang w:val="vi-VN"/>
+        </w:rPr>
+      </w:pPr>
+      <w:r>
+        <w:rPr>
+          <w:rFonts w:ascii="Cambria" w:hAnsi="Cambria" w:cstheme="majorHAnsi"/>
+          <w:sz w:val="24"/>
+          <w:lang w:val="vi-VN"/>
+        </w:rPr>
+        <w:t>+   View list feedbacks</w:t>
+      </w:r>
+    </w:p>
+    <w:p>
+      <w:pPr>
+        <w:pStyle w:val="ListParagraph"/>
+        <w:tabs>
+          <w:tab w:val="left" w:pos="3744"/>
+        </w:tabs>
+        <w:ind w:left="2250" w:right="330"/>
+        <w:rPr>
+          <w:rFonts w:ascii="Cambria" w:hAnsi="Cambria" w:cstheme="majorHAnsi"/>
+          <w:sz w:val="24"/>
+          <w:lang w:val="vi-VN"/>
+        </w:rPr>
+      </w:pPr>
+      <w:r>
+        <w:rPr>
+          <w:rFonts w:ascii="Cambria" w:hAnsi="Cambria" w:cstheme="majorHAnsi"/>
+          <w:sz w:val="24"/>
+          <w:lang w:val="vi-VN"/>
+        </w:rPr>
+        <w:t>+   Filter feedbacks</w:t>
+      </w:r>
+      <w:r>
+        <w:rPr>
+          <w:rFonts w:ascii="Cambria" w:hAnsi="Cambria" w:cstheme="majorHAnsi"/>
+          <w:sz w:val="24"/>
+          <w:lang w:val="vi-VN"/>
+        </w:rPr>
+        <w:tab/>
+      </w:r>
+    </w:p>
+    <w:p>
+      <w:pPr>
+        <w:pStyle w:val="ListParagraph"/>
+        <w:numPr>
+          <w:ilvl w:val="0"/>
+          <w:numId w:val="6"/>
+        </w:numPr>
+        <w:ind w:left="1260" w:right="330"/>
+        <w:contextualSpacing w:val="0"/>
+        <w:rPr>
+          <w:rFonts w:ascii="Cambria" w:hAnsi="Cambria" w:cstheme="majorHAnsi"/>
+          <w:sz w:val="24"/>
+          <w:lang w:val="vi-VN"/>
+        </w:rPr>
+      </w:pPr>
+      <w:r>
+        <w:rPr>
+          <w:rFonts w:ascii="Cambria" w:hAnsi="Cambria" w:cstheme="majorHAnsi"/>
+          <w:sz w:val="24"/>
+          <w:lang w:val="vi-VN"/>
+        </w:rPr>
+        <w:t>Manage Reports:</w:t>
+      </w:r>
+    </w:p>
+    <w:p>
+      <w:pPr>
+        <w:pStyle w:val="ListParagraph"/>
+        <w:ind w:left="2421" w:right="330" w:hanging="531"/>
+        <w:rPr>
+          <w:rFonts w:ascii="Cambria" w:hAnsi="Cambria" w:cstheme="majorHAnsi"/>
+          <w:sz w:val="24"/>
+          <w:lang w:val="vi-VN"/>
+        </w:rPr>
+      </w:pPr>
+      <w:r>
+        <w:rPr>
+          <w:rFonts w:ascii="Cambria" w:hAnsi="Cambria" w:cstheme="majorHAnsi"/>
+          <w:sz w:val="24"/>
+          <w:lang w:val="vi-VN"/>
+        </w:rPr>
+        <w:t>+   View all reprots</w:t>
+      </w:r>
+    </w:p>
+    <w:p>
+      <w:pPr>
+        <w:pStyle w:val="ListParagraph"/>
+        <w:ind w:left="2421" w:right="330" w:hanging="531"/>
+        <w:rPr>
+          <w:rFonts w:ascii="Cambria" w:hAnsi="Cambria" w:cstheme="majorHAnsi"/>
+          <w:sz w:val="24"/>
+          <w:lang w:val="vi-VN"/>
+        </w:rPr>
+      </w:pPr>
+      <w:r>
+        <w:rPr>
+          <w:rFonts w:ascii="Cambria" w:hAnsi="Cambria" w:cstheme="majorHAnsi"/>
+          <w:sz w:val="24"/>
+          <w:lang w:val="vi-VN"/>
+        </w:rPr>
+        <w:t>+   Compare reports by semesters</w:t>
+      </w:r>
+    </w:p>
+    <w:p>
+      <w:pPr>
+        <w:pStyle w:val="ListParagraph"/>
+        <w:ind w:left="2421" w:right="330" w:hanging="531"/>
+        <w:rPr>
+          <w:rFonts w:ascii="Cambria" w:hAnsi="Cambria" w:cstheme="majorHAnsi"/>
+          <w:sz w:val="24"/>
+          <w:lang w:val="vi-VN"/>
+        </w:rPr>
+      </w:pPr>
+      <w:r>
+        <w:rPr>
+          <w:rFonts w:ascii="Cambria" w:hAnsi="Cambria" w:cstheme="majorHAnsi"/>
+          <w:sz w:val="24"/>
+          <w:lang w:val="vi-VN"/>
+        </w:rPr>
+        <w:t>+   View report details</w:t>
+      </w:r>
+    </w:p>
+    <w:p>
+      <w:pPr>
+        <w:pStyle w:val="ListParagraph"/>
+        <w:ind w:left="2421" w:right="330" w:hanging="531"/>
+        <w:rPr>
+          <w:rFonts w:ascii="Cambria" w:hAnsi="Cambria" w:cstheme="majorHAnsi"/>
+          <w:sz w:val="24"/>
+          <w:lang w:val="vi-VN"/>
+        </w:rPr>
+      </w:pPr>
+      <w:r>
+        <w:rPr>
+          <w:rFonts w:ascii="Cambria" w:hAnsi="Cambria" w:cstheme="majorHAnsi"/>
+          <w:sz w:val="24"/>
+          <w:lang w:val="vi-VN"/>
+        </w:rPr>
+        <w:t>+   Filter reports</w:t>
+      </w:r>
+    </w:p>
+    <w:p>
+      <w:pPr>
+        <w:pStyle w:val="ListParagraph"/>
+        <w:numPr>
+          <w:ilvl w:val="0"/>
+          <w:numId w:val="6"/>
+        </w:numPr>
+        <w:ind w:left="1260" w:right="330"/>
+        <w:contextualSpacing w:val="0"/>
+        <w:rPr>
+          <w:rFonts w:ascii="Cambria" w:hAnsi="Cambria" w:cstheme="majorHAnsi"/>
+          <w:sz w:val="24"/>
+          <w:lang w:val="vi-VN"/>
+        </w:rPr>
+      </w:pPr>
+      <w:r>
+        <w:rPr>
+          <w:rFonts w:ascii="Cambria" w:hAnsi="Cambria" w:cstheme="majorHAnsi"/>
+          <w:sz w:val="24"/>
+          <w:lang w:val="vi-VN"/>
+        </w:rPr>
+        <w:t>Manage Users:</w:t>
+      </w:r>
+    </w:p>
+    <w:p>
+      <w:pPr>
+        <w:pStyle w:val="ListParagraph"/>
+        <w:ind w:left="2421" w:right="330" w:hanging="531"/>
+        <w:rPr>
+          <w:rFonts w:ascii="Cambria" w:hAnsi="Cambria" w:cstheme="majorHAnsi"/>
+          <w:sz w:val="24"/>
+          <w:lang w:val="vi-VN"/>
+        </w:rPr>
+      </w:pPr>
+      <w:r>
+        <w:rPr>
+          <w:rFonts w:ascii="Cambria" w:hAnsi="Cambria" w:cstheme="majorHAnsi"/>
+          <w:sz w:val="24"/>
+          <w:lang w:val="vi-VN"/>
+        </w:rPr>
+        <w:t>+   View list users</w:t>
+      </w:r>
+    </w:p>
+    <w:p>
+      <w:pPr>
+        <w:pStyle w:val="ListParagraph"/>
+        <w:ind w:left="2421" w:right="330" w:hanging="531"/>
+        <w:rPr>
+          <w:rFonts w:ascii="Cambria" w:hAnsi="Cambria" w:cstheme="majorHAnsi"/>
+          <w:sz w:val="24"/>
+          <w:lang w:val="vi-VN"/>
+        </w:rPr>
+      </w:pPr>
+      <w:r>
+        <w:rPr>
+          <w:rFonts w:ascii="Cambria" w:hAnsi="Cambria" w:cstheme="majorHAnsi"/>
+          <w:sz w:val="24"/>
+          <w:lang w:val="vi-VN"/>
+        </w:rPr>
+        <w:t>+   Add users</w:t>
+      </w:r>
+    </w:p>
+    <w:p>
+      <w:pPr>
+        <w:pStyle w:val="ListParagraph"/>
+        <w:ind w:left="2421" w:right="330" w:hanging="531"/>
+        <w:rPr>
+          <w:rFonts w:ascii="Cambria" w:hAnsi="Cambria" w:cstheme="majorHAnsi"/>
+          <w:sz w:val="24"/>
+          <w:lang w:val="vi-VN"/>
+        </w:rPr>
+      </w:pPr>
+      <w:r>
+        <w:rPr>
+          <w:rFonts w:ascii="Cambria" w:hAnsi="Cambria" w:cstheme="majorHAnsi"/>
+          <w:sz w:val="24"/>
+          <w:lang w:val="vi-VN"/>
+        </w:rPr>
+        <w:t>+   Update users</w:t>
+      </w:r>
+    </w:p>
+    <w:p>
+      <w:pPr>
+        <w:pStyle w:val="ListParagraph"/>
+        <w:ind w:left="2421" w:right="330" w:hanging="531"/>
+        <w:rPr>
+          <w:rFonts w:ascii="Cambria" w:hAnsi="Cambria" w:cstheme="majorHAnsi"/>
+          <w:sz w:val="24"/>
+          <w:lang w:val="vi-VN"/>
+        </w:rPr>
+      </w:pPr>
+      <w:r>
+        <w:rPr>
+          <w:rFonts w:ascii="Cambria" w:hAnsi="Cambria" w:cstheme="majorHAnsi"/>
+          <w:sz w:val="24"/>
+          <w:lang w:val="vi-VN"/>
+        </w:rPr>
+        <w:t>+   Deactive users</w:t>
+      </w:r>
+    </w:p>
+    <w:p>
+      <w:pPr>
+        <w:pStyle w:val="ListParagraph"/>
+        <w:numPr>
+          <w:ilvl w:val="0"/>
+          <w:numId w:val="6"/>
+        </w:numPr>
+        <w:ind w:left="1260" w:right="330"/>
+        <w:contextualSpacing w:val="0"/>
+        <w:rPr>
+          <w:rFonts w:ascii="Cambria" w:hAnsi="Cambria" w:cstheme="majorHAnsi"/>
+          <w:sz w:val="24"/>
+          <w:lang w:val="vi-VN"/>
+        </w:rPr>
+      </w:pPr>
+      <w:r>
+        <w:rPr>
+          <w:rFonts w:ascii="Cambria" w:hAnsi="Cambria" w:cstheme="majorHAnsi"/>
+          <w:sz w:val="24"/>
+          <w:lang w:val="vi-VN"/>
+        </w:rPr>
+        <w:t>Manage Criterias:</w:t>
+      </w:r>
+    </w:p>
+    <w:p>
+      <w:pPr>
+        <w:pStyle w:val="ListParagraph"/>
+        <w:ind w:left="2421" w:right="330" w:hanging="531"/>
+        <w:rPr>
+          <w:rFonts w:ascii="Cambria" w:hAnsi="Cambria" w:cstheme="majorHAnsi"/>
+          <w:sz w:val="24"/>
+          <w:lang w:val="vi-VN"/>
+        </w:rPr>
+      </w:pPr>
+      <w:r>
+        <w:rPr>
+          <w:rFonts w:ascii="Cambria" w:hAnsi="Cambria" w:cstheme="majorHAnsi"/>
+          <w:sz w:val="24"/>
+          <w:lang w:val="vi-VN"/>
+        </w:rPr>
+        <w:t>+   View list criterias</w:t>
+      </w:r>
+    </w:p>
+    <w:p>
+      <w:pPr>
+        <w:pStyle w:val="ListParagraph"/>
+        <w:ind w:left="2421" w:right="330" w:hanging="531"/>
+        <w:rPr>
+          <w:rFonts w:ascii="Cambria" w:hAnsi="Cambria" w:cstheme="majorHAnsi"/>
+          <w:sz w:val="24"/>
+          <w:lang w:val="vi-VN"/>
+        </w:rPr>
+      </w:pPr>
+      <w:r>
+        <w:rPr>
+          <w:rFonts w:ascii="Cambria" w:hAnsi="Cambria" w:cstheme="majorHAnsi"/>
+          <w:sz w:val="24"/>
+          <w:lang w:val="vi-VN"/>
+        </w:rPr>
+        <w:t>+   Add criterias</w:t>
+      </w:r>
+    </w:p>
+    <w:p>
+      <w:pPr>
+        <w:pStyle w:val="ListParagraph"/>
+        <w:ind w:left="2421" w:right="330" w:hanging="531"/>
+        <w:rPr>
+          <w:rFonts w:ascii="Cambria" w:hAnsi="Cambria" w:cstheme="majorHAnsi"/>
+          <w:sz w:val="24"/>
+          <w:lang w:val="vi-VN"/>
+        </w:rPr>
+      </w:pPr>
+      <w:r>
+        <w:rPr>
+          <w:rFonts w:ascii="Cambria" w:hAnsi="Cambria" w:cstheme="majorHAnsi"/>
+          <w:sz w:val="24"/>
+          <w:lang w:val="vi-VN"/>
+        </w:rPr>
+        <w:t>+   Update criterias</w:t>
+      </w:r>
+    </w:p>
+    <w:p>
+      <w:pPr>
+        <w:pStyle w:val="ListParagraph"/>
+        <w:ind w:left="2421" w:right="330" w:hanging="531"/>
+        <w:rPr>
+          <w:rFonts w:ascii="Cambria" w:hAnsi="Cambria" w:cstheme="majorHAnsi"/>
+          <w:sz w:val="24"/>
+          <w:lang w:val="vi-VN"/>
+        </w:rPr>
+      </w:pPr>
+      <w:r>
+        <w:rPr>
+          <w:rFonts w:ascii="Cambria" w:hAnsi="Cambria" w:cstheme="majorHAnsi"/>
+          <w:sz w:val="24"/>
+          <w:lang w:val="vi-VN"/>
+        </w:rPr>
+        <w:t>+   Deactive criterias</w:t>
+      </w:r>
+    </w:p>
+    <w:p>
+      <w:pPr>
+        <w:rPr>
+          <w:sz w:val="24"/>
+          <w:lang w:val="vi-VN"/>
+        </w:rPr>
+      </w:pPr>
     </w:p>
     <w:p>
       <w:pPr>
@@ -820,42 +3160,115 @@
           <w:color w:val="000000"/>
           <w:shd w:val="clear" w:color="auto" w:fill="FFFFFF"/>
         </w:rPr>
-        <w:t>- Quan hệ type với criteria</w:t>
-      </w:r>
-    </w:p>
-    <w:p>
-      <w:pPr>
+        <w:t xml:space="preserve">- </w:t>
+      </w:r>
+      <w:proofErr w:type="spellStart"/>
+      <w:r>
         <w:rPr>
           <w:rFonts w:ascii="Calibri" w:hAnsi="Calibri"/>
           <w:color w:val="000000"/>
           <w:shd w:val="clear" w:color="auto" w:fill="FFFFFF"/>
         </w:rPr>
-      </w:pPr>
+        <w:t>Quan</w:t>
+      </w:r>
+      <w:proofErr w:type="spellEnd"/>
       <w:r>
         <w:rPr>
           <w:rFonts w:ascii="Calibri" w:hAnsi="Calibri"/>
           <w:color w:val="000000"/>
           <w:shd w:val="clear" w:color="auto" w:fill="FFFFFF"/>
         </w:rPr>
-        <w:t>- Edit conduct feedback</w:t>
-      </w:r>
-    </w:p>
-    <w:p>
-      <w:pPr>
+        <w:t xml:space="preserve"> </w:t>
+      </w:r>
+      <w:proofErr w:type="spellStart"/>
+      <w:r>
         <w:rPr>
           <w:rFonts w:ascii="Calibri" w:hAnsi="Calibri"/>
           <w:color w:val="000000"/>
           <w:shd w:val="clear" w:color="auto" w:fill="FFFFFF"/>
-          <w:lang w:val="vi-VN"/>
-        </w:rPr>
-      </w:pPr>
+        </w:rPr>
+        <w:t>hệ</w:t>
+      </w:r>
+      <w:proofErr w:type="spellEnd"/>
       <w:r>
         <w:rPr>
           <w:rFonts w:ascii="Calibri" w:hAnsi="Calibri"/>
           <w:color w:val="000000"/>
           <w:shd w:val="clear" w:color="auto" w:fill="FFFFFF"/>
         </w:rPr>
-        <w:t>- Active/deactive template</w:t>
+        <w:t xml:space="preserve"> type </w:t>
+      </w:r>
+      <w:proofErr w:type="spellStart"/>
+      <w:r>
+        <w:rPr>
+          <w:rFonts w:ascii="Calibri" w:hAnsi="Calibri"/>
+          <w:color w:val="000000"/>
+          <w:shd w:val="clear" w:color="auto" w:fill="FFFFFF"/>
+        </w:rPr>
+        <w:t>với</w:t>
+      </w:r>
+      <w:proofErr w:type="spellEnd"/>
+      <w:r>
+        <w:rPr>
+          <w:rFonts w:ascii="Calibri" w:hAnsi="Calibri"/>
+          <w:color w:val="000000"/>
+          <w:shd w:val="clear" w:color="auto" w:fill="FFFFFF"/>
+        </w:rPr>
+        <w:t xml:space="preserve"> criteria</w:t>
+      </w:r>
+    </w:p>
+    <w:p>
+      <w:pPr>
+        <w:rPr>
+          <w:rFonts w:ascii="Calibri" w:hAnsi="Calibri"/>
+          <w:color w:val="000000"/>
+          <w:shd w:val="clear" w:color="auto" w:fill="FFFFFF"/>
+        </w:rPr>
+      </w:pPr>
+      <w:r>
+        <w:rPr>
+          <w:rFonts w:ascii="Calibri" w:hAnsi="Calibri"/>
+          <w:color w:val="000000"/>
+          <w:shd w:val="clear" w:color="auto" w:fill="FFFFFF"/>
+        </w:rPr>
+        <w:lastRenderedPageBreak/>
+        <w:t>- Edit conduct feedback</w:t>
+      </w:r>
+    </w:p>
+    <w:p>
+      <w:pPr>
+        <w:rPr>
+          <w:rFonts w:ascii="Calibri" w:hAnsi="Calibri"/>
+          <w:color w:val="000000"/>
+          <w:shd w:val="clear" w:color="auto" w:fill="FFFFFF"/>
+          <w:lang w:val="vi-VN"/>
+        </w:rPr>
+      </w:pPr>
+      <w:r>
+        <w:rPr>
+          <w:rFonts w:ascii="Calibri" w:hAnsi="Calibri"/>
+          <w:color w:val="000000"/>
+          <w:shd w:val="clear" w:color="auto" w:fill="FFFFFF"/>
+        </w:rPr>
+        <w:t>- Active/</w:t>
+      </w:r>
+      <w:proofErr w:type="spellStart"/>
+      <w:r>
+        <w:rPr>
+          <w:rFonts w:ascii="Calibri" w:hAnsi="Calibri"/>
+          <w:color w:val="000000"/>
+          <w:shd w:val="clear" w:color="auto" w:fill="FFFFFF"/>
+        </w:rPr>
+        <w:t>deactive</w:t>
+      </w:r>
+      <w:proofErr w:type="spellEnd"/>
+      <w:r>
+        <w:rPr>
+          <w:rFonts w:ascii="Calibri" w:hAnsi="Calibri"/>
+          <w:color w:val="000000"/>
+          <w:shd w:val="clear" w:color="auto" w:fill="FFFFFF"/>
+        </w:rPr>
+        <w:t xml:space="preserve"> template</w:t>
       </w:r>
     </w:p>
     <w:p>
@@ -903,6 +3316,7 @@
       <w:r>
         <w:rPr>
           <w:rFonts w:asciiTheme="minorHAnsi" w:eastAsiaTheme="minorEastAsia" w:hAnsiTheme="minorHAnsi" w:cstheme="minorHAnsi"/>
+          <w:highlight w:val="yellow"/>
           <w:lang w:val="vi-VN" w:eastAsia="ja-JP"/>
         </w:rPr>
         <w:t>Sửa trọng số, chỉ cho chọn từ 1-5</w:t>
@@ -927,8 +3341,6 @@
         </w:rPr>
         <w:t>Sửa Criteria trong create template và edit content</w:t>
       </w:r>
-      <w:bookmarkStart w:id="0" w:name="_GoBack"/>
-      <w:bookmarkEnd w:id="0"/>
     </w:p>
     <w:p>
       <w:pPr>
@@ -979,12 +3391,16 @@
         </w:numPr>
         <w:rPr>
           <w:rFonts w:asciiTheme="minorHAnsi" w:eastAsiaTheme="minorEastAsia" w:hAnsiTheme="minorHAnsi" w:cstheme="minorHAnsi"/>
+          <w:highlight w:val="yellow"/>
           <w:lang w:val="vi-VN" w:eastAsia="ja-JP"/>
         </w:rPr>
       </w:pPr>
+      <w:bookmarkStart w:id="0" w:name="_GoBack"/>
+      <w:bookmarkEnd w:id="0"/>
       <w:r>
         <w:rPr>
           <w:rFonts w:asciiTheme="minorHAnsi" w:eastAsiaTheme="minorEastAsia" w:hAnsiTheme="minorHAnsi" w:cstheme="minorHAnsi"/>
+          <w:highlight w:val="yellow"/>
           <w:lang w:val="vi-VN" w:eastAsia="ja-JP"/>
         </w:rPr>
         <w:t>Bỏ Criteria theo type</w:t>
@@ -1105,15 +3521,16 @@
           <w:numId w:val="2"/>
         </w:numPr>
         <w:rPr>
+          <w:highlight w:val="yellow"/>
           <w:lang w:val="vi-VN"/>
         </w:rPr>
       </w:pPr>
       <w:r>
         <w:rPr>
           <w:rFonts w:ascii="Cambria" w:hAnsi="Cambria"/>
-          <w:lang w:val="vi-VN"/>
-        </w:rPr>
-        <w:lastRenderedPageBreak/>
+          <w:highlight w:val="yellow"/>
+          <w:lang w:val="vi-VN"/>
+        </w:rPr>
         <w:t>Figure 38: trả từ controller về view</w:t>
       </w:r>
     </w:p>
@@ -1125,20 +3542,16 @@
           <w:numId w:val="2"/>
         </w:numPr>
         <w:rPr>
-          <w:lang w:val="vi-VN"/>
-        </w:rPr>
-      </w:pPr>
-      <w:r>
-        <w:rPr>
-          <w:lang w:val="vi-VN"/>
-        </w:rPr>
-        <w:t>Figure 39</w:t>
-      </w:r>
-      <w:r>
-        <w:rPr>
-          <w:lang w:val="vi-VN"/>
-        </w:rPr>
-        <w:t>: Bỏ</w:t>
+          <w:highlight w:val="yellow"/>
+          <w:lang w:val="vi-VN"/>
+        </w:rPr>
+      </w:pPr>
+      <w:r>
+        <w:rPr>
+          <w:highlight w:val="yellow"/>
+          <w:lang w:val="vi-VN"/>
+        </w:rPr>
+        <w:t>Figure 39: Bỏ</w:t>
       </w:r>
     </w:p>
     <w:p>
@@ -1149,11 +3562,13 @@
           <w:numId w:val="2"/>
         </w:numPr>
         <w:rPr>
-          <w:lang w:val="vi-VN"/>
-        </w:rPr>
-      </w:pPr>
-      <w:r>
-        <w:rPr>
+          <w:highlight w:val="yellow"/>
+          <w:lang w:val="vi-VN"/>
+        </w:rPr>
+      </w:pPr>
+      <w:r>
+        <w:rPr>
+          <w:highlight w:val="yellow"/>
           <w:lang w:val="vi-VN"/>
         </w:rPr>
         <w:t>Class diagram: bỏ repo</w:t>
@@ -1185,11 +3600,13 @@
           <w:numId w:val="2"/>
         </w:numPr>
         <w:rPr>
-          <w:lang w:val="vi-VN"/>
-        </w:rPr>
-      </w:pPr>
-      <w:r>
-        <w:rPr>
+          <w:highlight w:val="yellow"/>
+          <w:lang w:val="vi-VN"/>
+        </w:rPr>
+      </w:pPr>
+      <w:r>
+        <w:rPr>
+          <w:highlight w:val="yellow"/>
           <w:lang w:val="vi-VN"/>
         </w:rPr>
         <w:t>Viết component interface</w:t>
@@ -1203,14 +3620,34 @@
           <w:numId w:val="2"/>
         </w:numPr>
         <w:rPr>
-          <w:lang w:val="vi-VN"/>
-        </w:rPr>
-      </w:pPr>
-      <w:r>
-        <w:rPr>
+          <w:highlight w:val="yellow"/>
+          <w:lang w:val="vi-VN"/>
+        </w:rPr>
+      </w:pPr>
+      <w:r>
+        <w:rPr>
+          <w:highlight w:val="yellow"/>
           <w:lang w:val="vi-VN"/>
         </w:rPr>
         <w:t>Sửa ERD</w:t>
+      </w:r>
+    </w:p>
+    <w:p>
+      <w:pPr>
+        <w:pStyle w:val="ListParagraph"/>
+        <w:numPr>
+          <w:ilvl w:val="0"/>
+          <w:numId w:val="2"/>
+        </w:numPr>
+        <w:rPr>
+          <w:lang w:val="vi-VN"/>
+        </w:rPr>
+      </w:pPr>
+      <w:r>
+        <w:rPr>
+          <w:lang w:val="vi-VN"/>
+        </w:rPr>
+        <w:t>Thêm UI mobile Login</w:t>
       </w:r>
     </w:p>
     <w:p>
@@ -1270,6 +3707,369 @@
 <file path=word/numbering.xml><?xml version="1.0" encoding="utf-8"?>
 <w:numbering xmlns:wpc="http://schemas.microsoft.com/office/word/2010/wordprocessingCanvas" xmlns:mc="http://schemas.openxmlformats.org/markup-compatibility/2006" xmlns:o="urn:schemas-microsoft-com:office:office" xmlns:r="http://schemas.openxmlformats.org/officeDocument/2006/relationships" xmlns:m="http://schemas.openxmlformats.org/officeDocument/2006/math" xmlns:v="urn:schemas-microsoft-com:vml" xmlns:wp14="http://schemas.microsoft.com/office/word/2010/wordprocessingDrawing" xmlns:wp="http://schemas.openxmlformats.org/drawingml/2006/wordprocessingDrawing" xmlns:w10="urn:schemas-microsoft-com:office:word" xmlns:w="http://schemas.openxmlformats.org/wordprocessingml/2006/main" xmlns:w14="http://schemas.microsoft.com/office/word/2010/wordml" xmlns:wpg="http://schemas.microsoft.com/office/word/2010/wordprocessingGroup" xmlns:wpi="http://schemas.microsoft.com/office/word/2010/wordprocessingInk" xmlns:wne="http://schemas.microsoft.com/office/word/2006/wordml" xmlns:wps="http://schemas.microsoft.com/office/word/2010/wordprocessingShape" mc:Ignorable="w14 wp14">
   <w:abstractNum w:abstractNumId="0">
+    <w:nsid w:val="180D55AB"/>
+    <w:multiLevelType w:val="hybridMultilevel"/>
+    <w:tmpl w:val="3266D2E6"/>
+    <w:lvl w:ilvl="0" w:tplc="04090001">
+      <w:start w:val="7"/>
+      <w:numFmt w:val="bullet"/>
+      <w:lvlText w:val=""/>
+      <w:lvlJc w:val="left"/>
+      <w:pPr>
+        <w:ind w:left="720" w:hanging="360"/>
+      </w:pPr>
+      <w:rPr>
+        <w:rFonts w:ascii="Symbol" w:eastAsia="Times New Roman" w:hAnsi="Symbol" w:cs="Times New Roman" w:hint="default"/>
+      </w:rPr>
+    </w:lvl>
+    <w:lvl w:ilvl="1" w:tplc="04090003" w:tentative="1">
+      <w:start w:val="1"/>
+      <w:numFmt w:val="bullet"/>
+      <w:lvlText w:val="o"/>
+      <w:lvlJc w:val="left"/>
+      <w:pPr>
+        <w:ind w:left="1440" w:hanging="360"/>
+      </w:pPr>
+      <w:rPr>
+        <w:rFonts w:ascii="Courier New" w:hAnsi="Courier New" w:cs="Courier New" w:hint="default"/>
+      </w:rPr>
+    </w:lvl>
+    <w:lvl w:ilvl="2" w:tplc="04090005" w:tentative="1">
+      <w:start w:val="1"/>
+      <w:numFmt w:val="bullet"/>
+      <w:lvlText w:val=""/>
+      <w:lvlJc w:val="left"/>
+      <w:pPr>
+        <w:ind w:left="2160" w:hanging="360"/>
+      </w:pPr>
+      <w:rPr>
+        <w:rFonts w:ascii="Wingdings" w:hAnsi="Wingdings" w:hint="default"/>
+      </w:rPr>
+    </w:lvl>
+    <w:lvl w:ilvl="3" w:tplc="04090001" w:tentative="1">
+      <w:start w:val="1"/>
+      <w:numFmt w:val="bullet"/>
+      <w:lvlText w:val=""/>
+      <w:lvlJc w:val="left"/>
+      <w:pPr>
+        <w:ind w:left="2880" w:hanging="360"/>
+      </w:pPr>
+      <w:rPr>
+        <w:rFonts w:ascii="Symbol" w:hAnsi="Symbol" w:hint="default"/>
+      </w:rPr>
+    </w:lvl>
+    <w:lvl w:ilvl="4" w:tplc="04090003" w:tentative="1">
+      <w:start w:val="1"/>
+      <w:numFmt w:val="bullet"/>
+      <w:lvlText w:val="o"/>
+      <w:lvlJc w:val="left"/>
+      <w:pPr>
+        <w:ind w:left="3600" w:hanging="360"/>
+      </w:pPr>
+      <w:rPr>
+        <w:rFonts w:ascii="Courier New" w:hAnsi="Courier New" w:cs="Courier New" w:hint="default"/>
+      </w:rPr>
+    </w:lvl>
+    <w:lvl w:ilvl="5" w:tplc="04090005" w:tentative="1">
+      <w:start w:val="1"/>
+      <w:numFmt w:val="bullet"/>
+      <w:lvlText w:val=""/>
+      <w:lvlJc w:val="left"/>
+      <w:pPr>
+        <w:ind w:left="4320" w:hanging="360"/>
+      </w:pPr>
+      <w:rPr>
+        <w:rFonts w:ascii="Wingdings" w:hAnsi="Wingdings" w:hint="default"/>
+      </w:rPr>
+    </w:lvl>
+    <w:lvl w:ilvl="6" w:tplc="04090001" w:tentative="1">
+      <w:start w:val="1"/>
+      <w:numFmt w:val="bullet"/>
+      <w:lvlText w:val=""/>
+      <w:lvlJc w:val="left"/>
+      <w:pPr>
+        <w:ind w:left="5040" w:hanging="360"/>
+      </w:pPr>
+      <w:rPr>
+        <w:rFonts w:ascii="Symbol" w:hAnsi="Symbol" w:hint="default"/>
+      </w:rPr>
+    </w:lvl>
+    <w:lvl w:ilvl="7" w:tplc="04090003" w:tentative="1">
+      <w:start w:val="1"/>
+      <w:numFmt w:val="bullet"/>
+      <w:lvlText w:val="o"/>
+      <w:lvlJc w:val="left"/>
+      <w:pPr>
+        <w:ind w:left="5760" w:hanging="360"/>
+      </w:pPr>
+      <w:rPr>
+        <w:rFonts w:ascii="Courier New" w:hAnsi="Courier New" w:cs="Courier New" w:hint="default"/>
+      </w:rPr>
+    </w:lvl>
+    <w:lvl w:ilvl="8" w:tplc="04090005" w:tentative="1">
+      <w:start w:val="1"/>
+      <w:numFmt w:val="bullet"/>
+      <w:lvlText w:val=""/>
+      <w:lvlJc w:val="left"/>
+      <w:pPr>
+        <w:ind w:left="6480" w:hanging="360"/>
+      </w:pPr>
+      <w:rPr>
+        <w:rFonts w:ascii="Wingdings" w:hAnsi="Wingdings" w:hint="default"/>
+      </w:rPr>
+    </w:lvl>
+  </w:abstractNum>
+  <w:abstractNum w:abstractNumId="1">
+    <w:nsid w:val="28730ED1"/>
+    <w:multiLevelType w:val="multilevel"/>
+    <w:tmpl w:val="DEBEB7A6"/>
+    <w:lvl w:ilvl="0">
+      <w:start w:val="1"/>
+      <w:numFmt w:val="decimal"/>
+      <w:lvlText w:val="%1"/>
+      <w:lvlJc w:val="left"/>
+      <w:pPr>
+        <w:ind w:left="1802" w:hanging="466"/>
+      </w:pPr>
+      <w:rPr>
+        <w:rFonts w:hint="default"/>
+        <w:lang w:val="en-US" w:eastAsia="en-US" w:bidi="en-US"/>
+      </w:rPr>
+    </w:lvl>
+    <w:lvl w:ilvl="1">
+      <w:start w:val="2"/>
+      <w:numFmt w:val="decimal"/>
+      <w:lvlText w:val="%1.%2"/>
+      <w:lvlJc w:val="left"/>
+      <w:pPr>
+        <w:ind w:left="1802" w:hanging="466"/>
+      </w:pPr>
+      <w:rPr>
+        <w:rFonts w:ascii="Times New Roman" w:eastAsia="Times New Roman" w:hAnsi="Times New Roman" w:cs="Times New Roman" w:hint="default"/>
+        <w:b/>
+        <w:bCs/>
+        <w:spacing w:val="-1"/>
+        <w:w w:val="110"/>
+        <w:sz w:val="28"/>
+        <w:szCs w:val="28"/>
+        <w:lang w:val="en-US" w:eastAsia="en-US" w:bidi="en-US"/>
+      </w:rPr>
+    </w:lvl>
+    <w:lvl w:ilvl="2">
+      <w:start w:val="1"/>
+      <w:numFmt w:val="decimal"/>
+      <w:lvlText w:val="%1.%2.%3"/>
+      <w:lvlJc w:val="left"/>
+      <w:pPr>
+        <w:ind w:left="1621" w:hanging="721"/>
+        <w:jc w:val="right"/>
+      </w:pPr>
+      <w:rPr>
+        <w:rFonts w:ascii="Times New Roman" w:eastAsia="Times New Roman" w:hAnsi="Times New Roman" w:cs="Times New Roman" w:hint="default"/>
+        <w:b/>
+        <w:bCs/>
+        <w:spacing w:val="-1"/>
+        <w:w w:val="111"/>
+        <w:sz w:val="26"/>
+        <w:szCs w:val="26"/>
+        <w:lang w:val="en-US" w:eastAsia="en-US" w:bidi="en-US"/>
+      </w:rPr>
+    </w:lvl>
+    <w:lvl w:ilvl="3">
+      <w:start w:val="1"/>
+      <w:numFmt w:val="decimal"/>
+      <w:lvlText w:val="%1.%2.%3.%4"/>
+      <w:lvlJc w:val="left"/>
+      <w:pPr>
+        <w:ind w:left="11700" w:hanging="1080"/>
+        <w:jc w:val="right"/>
+      </w:pPr>
+      <w:rPr>
+        <w:rFonts w:ascii="Times New Roman" w:eastAsia="Times New Roman" w:hAnsi="Times New Roman" w:cs="Times New Roman" w:hint="default"/>
+        <w:b/>
+        <w:bCs/>
+        <w:spacing w:val="-2"/>
+        <w:w w:val="109"/>
+        <w:sz w:val="24"/>
+        <w:szCs w:val="24"/>
+        <w:lang w:val="en-US" w:eastAsia="en-US" w:bidi="en-US"/>
+      </w:rPr>
+    </w:lvl>
+    <w:lvl w:ilvl="4">
+      <w:numFmt w:val="bullet"/>
+      <w:lvlText w:val="•"/>
+      <w:lvlJc w:val="left"/>
+      <w:pPr>
+        <w:ind w:left="4275" w:hanging="1080"/>
+      </w:pPr>
+      <w:rPr>
+        <w:rFonts w:hint="default"/>
+        <w:lang w:val="en-US" w:eastAsia="en-US" w:bidi="en-US"/>
+      </w:rPr>
+    </w:lvl>
+    <w:lvl w:ilvl="5">
+      <w:numFmt w:val="bullet"/>
+      <w:lvlText w:val="•"/>
+      <w:lvlJc w:val="left"/>
+      <w:pPr>
+        <w:ind w:left="5231" w:hanging="1080"/>
+      </w:pPr>
+      <w:rPr>
+        <w:rFonts w:hint="default"/>
+        <w:lang w:val="en-US" w:eastAsia="en-US" w:bidi="en-US"/>
+      </w:rPr>
+    </w:lvl>
+    <w:lvl w:ilvl="6">
+      <w:numFmt w:val="bullet"/>
+      <w:lvlText w:val="•"/>
+      <w:lvlJc w:val="left"/>
+      <w:pPr>
+        <w:ind w:left="6186" w:hanging="1080"/>
+      </w:pPr>
+      <w:rPr>
+        <w:rFonts w:hint="default"/>
+        <w:lang w:val="en-US" w:eastAsia="en-US" w:bidi="en-US"/>
+      </w:rPr>
+    </w:lvl>
+    <w:lvl w:ilvl="7">
+      <w:numFmt w:val="bullet"/>
+      <w:lvlText w:val="•"/>
+      <w:lvlJc w:val="left"/>
+      <w:pPr>
+        <w:ind w:left="7142" w:hanging="1080"/>
+      </w:pPr>
+      <w:rPr>
+        <w:rFonts w:hint="default"/>
+        <w:lang w:val="en-US" w:eastAsia="en-US" w:bidi="en-US"/>
+      </w:rPr>
+    </w:lvl>
+    <w:lvl w:ilvl="8">
+      <w:numFmt w:val="bullet"/>
+      <w:lvlText w:val="•"/>
+      <w:lvlJc w:val="left"/>
+      <w:pPr>
+        <w:ind w:left="8097" w:hanging="1080"/>
+      </w:pPr>
+      <w:rPr>
+        <w:rFonts w:hint="default"/>
+        <w:lang w:val="en-US" w:eastAsia="en-US" w:bidi="en-US"/>
+      </w:rPr>
+    </w:lvl>
+  </w:abstractNum>
+  <w:abstractNum w:abstractNumId="2">
+    <w:nsid w:val="2D5F4611"/>
+    <w:multiLevelType w:val="multilevel"/>
+    <w:tmpl w:val="915621F4"/>
+    <w:lvl w:ilvl="0">
+      <w:start w:val="1"/>
+      <w:numFmt w:val="bullet"/>
+      <w:lvlText w:val="-"/>
+      <w:lvlJc w:val="left"/>
+      <w:pPr>
+        <w:ind w:left="2421" w:hanging="360"/>
+      </w:pPr>
+      <w:rPr>
+        <w:rFonts w:ascii="Arial" w:hAnsi="Arial" w:cs="Arial" w:hint="default"/>
+      </w:rPr>
+    </w:lvl>
+    <w:lvl w:ilvl="1">
+      <w:start w:val="1"/>
+      <w:numFmt w:val="bullet"/>
+      <w:lvlText w:val="o"/>
+      <w:lvlJc w:val="left"/>
+      <w:pPr>
+        <w:ind w:left="3141" w:hanging="360"/>
+      </w:pPr>
+      <w:rPr>
+        <w:rFonts w:ascii="Courier New" w:hAnsi="Courier New" w:cs="Courier New" w:hint="default"/>
+      </w:rPr>
+    </w:lvl>
+    <w:lvl w:ilvl="2">
+      <w:start w:val="1"/>
+      <w:numFmt w:val="bullet"/>
+      <w:lvlText w:val=""/>
+      <w:lvlJc w:val="left"/>
+      <w:pPr>
+        <w:ind w:left="3861" w:hanging="360"/>
+      </w:pPr>
+      <w:rPr>
+        <w:rFonts w:ascii="Wingdings" w:hAnsi="Wingdings" w:hint="default"/>
+      </w:rPr>
+    </w:lvl>
+    <w:lvl w:ilvl="3">
+      <w:start w:val="1"/>
+      <w:numFmt w:val="bullet"/>
+      <w:lvlText w:val=""/>
+      <w:lvlJc w:val="left"/>
+      <w:pPr>
+        <w:ind w:left="4581" w:hanging="360"/>
+      </w:pPr>
+      <w:rPr>
+        <w:rFonts w:ascii="Symbol" w:hAnsi="Symbol" w:hint="default"/>
+      </w:rPr>
+    </w:lvl>
+    <w:lvl w:ilvl="4">
+      <w:start w:val="1"/>
+      <w:numFmt w:val="bullet"/>
+      <w:lvlText w:val="o"/>
+      <w:lvlJc w:val="left"/>
+      <w:pPr>
+        <w:ind w:left="5301" w:hanging="360"/>
+      </w:pPr>
+      <w:rPr>
+        <w:rFonts w:ascii="Courier New" w:hAnsi="Courier New" w:cs="Courier New" w:hint="default"/>
+      </w:rPr>
+    </w:lvl>
+    <w:lvl w:ilvl="5">
+      <w:start w:val="1"/>
+      <w:numFmt w:val="bullet"/>
+      <w:lvlText w:val=""/>
+      <w:lvlJc w:val="left"/>
+      <w:pPr>
+        <w:ind w:left="6021" w:hanging="360"/>
+      </w:pPr>
+      <w:rPr>
+        <w:rFonts w:ascii="Wingdings" w:hAnsi="Wingdings" w:hint="default"/>
+      </w:rPr>
+    </w:lvl>
+    <w:lvl w:ilvl="6">
+      <w:start w:val="1"/>
+      <w:numFmt w:val="bullet"/>
+      <w:lvlText w:val=""/>
+      <w:lvlJc w:val="left"/>
+      <w:pPr>
+        <w:ind w:left="6741" w:hanging="360"/>
+      </w:pPr>
+      <w:rPr>
+        <w:rFonts w:ascii="Symbol" w:hAnsi="Symbol" w:hint="default"/>
+      </w:rPr>
+    </w:lvl>
+    <w:lvl w:ilvl="7">
+      <w:start w:val="1"/>
+      <w:numFmt w:val="bullet"/>
+      <w:lvlText w:val="o"/>
+      <w:lvlJc w:val="left"/>
+      <w:pPr>
+        <w:ind w:left="7461" w:hanging="360"/>
+      </w:pPr>
+      <w:rPr>
+        <w:rFonts w:ascii="Courier New" w:hAnsi="Courier New" w:cs="Courier New" w:hint="default"/>
+      </w:rPr>
+    </w:lvl>
+    <w:lvl w:ilvl="8">
+      <w:start w:val="1"/>
+      <w:numFmt w:val="bullet"/>
+      <w:lvlText w:val=""/>
+      <w:lvlJc w:val="left"/>
+      <w:pPr>
+        <w:ind w:left="8181" w:hanging="360"/>
+      </w:pPr>
+      <w:rPr>
+        <w:rFonts w:ascii="Wingdings" w:hAnsi="Wingdings" w:hint="default"/>
+      </w:rPr>
+    </w:lvl>
+  </w:abstractNum>
+  <w:abstractNum w:abstractNumId="3">
     <w:nsid w:val="4BC870B6"/>
     <w:multiLevelType w:val="hybridMultilevel"/>
     <w:tmpl w:val="CF8A92CE"/>
@@ -1383,7 +4183,145 @@
       </w:rPr>
     </w:lvl>
   </w:abstractNum>
-  <w:abstractNum w:abstractNumId="1">
+  <w:abstractNum w:abstractNumId="4">
+    <w:nsid w:val="7B985AED"/>
+    <w:multiLevelType w:val="multilevel"/>
+    <w:tmpl w:val="FBB2A622"/>
+    <w:lvl w:ilvl="0">
+      <w:start w:val="3"/>
+      <w:numFmt w:val="upperLetter"/>
+      <w:lvlText w:val="%1."/>
+      <w:lvlJc w:val="left"/>
+      <w:pPr>
+        <w:ind w:left="1327" w:hanging="360"/>
+      </w:pPr>
+      <w:rPr>
+        <w:rFonts w:ascii="Times New Roman" w:eastAsia="Times New Roman" w:hAnsi="Times New Roman" w:cs="Times New Roman" w:hint="default"/>
+        <w:b/>
+        <w:bCs/>
+        <w:w w:val="82"/>
+        <w:sz w:val="36"/>
+        <w:szCs w:val="36"/>
+        <w:lang w:val="en-US" w:eastAsia="en-US" w:bidi="en-US"/>
+      </w:rPr>
+    </w:lvl>
+    <w:lvl w:ilvl="1">
+      <w:start w:val="1"/>
+      <w:numFmt w:val="decimal"/>
+      <w:lvlText w:val="%2."/>
+      <w:lvlJc w:val="left"/>
+      <w:pPr>
+        <w:ind w:left="1687" w:hanging="360"/>
+      </w:pPr>
+      <w:rPr>
+        <w:rFonts w:ascii="Times New Roman" w:eastAsia="Times New Roman" w:hAnsi="Times New Roman" w:cs="Times New Roman" w:hint="default"/>
+        <w:b/>
+        <w:bCs/>
+        <w:w w:val="109"/>
+        <w:sz w:val="32"/>
+        <w:szCs w:val="32"/>
+        <w:lang w:val="en-US" w:eastAsia="en-US" w:bidi="en-US"/>
+      </w:rPr>
+    </w:lvl>
+    <w:lvl w:ilvl="2">
+      <w:start w:val="1"/>
+      <w:numFmt w:val="decimal"/>
+      <w:lvlText w:val="%2.%3"/>
+      <w:lvlJc w:val="left"/>
+      <w:pPr>
+        <w:ind w:left="10728" w:hanging="468"/>
+        <w:jc w:val="right"/>
+      </w:pPr>
+      <w:rPr>
+        <w:rFonts w:ascii="Times New Roman" w:eastAsia="Times New Roman" w:hAnsi="Times New Roman" w:cs="Times New Roman" w:hint="default"/>
+        <w:b/>
+        <w:bCs/>
+        <w:spacing w:val="-1"/>
+        <w:w w:val="110"/>
+        <w:sz w:val="28"/>
+        <w:szCs w:val="28"/>
+        <w:lang w:val="en-US" w:eastAsia="en-US" w:bidi="en-US"/>
+      </w:rPr>
+    </w:lvl>
+    <w:lvl w:ilvl="3">
+      <w:start w:val="1"/>
+      <w:numFmt w:val="decimal"/>
+      <w:lvlText w:val="%2.%3.%4"/>
+      <w:lvlJc w:val="left"/>
+      <w:pPr>
+        <w:ind w:left="1467" w:hanging="721"/>
+      </w:pPr>
+      <w:rPr>
+        <w:rFonts w:hint="default"/>
+        <w:b/>
+        <w:bCs/>
+        <w:i/>
+        <w:w w:val="99"/>
+        <w:lang w:val="en-US" w:eastAsia="en-US" w:bidi="en-US"/>
+      </w:rPr>
+    </w:lvl>
+    <w:lvl w:ilvl="4">
+      <w:numFmt w:val="bullet"/>
+      <w:lvlText w:val="•"/>
+      <w:lvlJc w:val="left"/>
+      <w:pPr>
+        <w:ind w:left="2520" w:hanging="721"/>
+      </w:pPr>
+      <w:rPr>
+        <w:rFonts w:hint="default"/>
+        <w:lang w:val="en-US" w:eastAsia="en-US" w:bidi="en-US"/>
+      </w:rPr>
+    </w:lvl>
+    <w:lvl w:ilvl="5">
+      <w:numFmt w:val="bullet"/>
+      <w:lvlText w:val="•"/>
+      <w:lvlJc w:val="left"/>
+      <w:pPr>
+        <w:ind w:left="2940" w:hanging="721"/>
+      </w:pPr>
+      <w:rPr>
+        <w:rFonts w:hint="default"/>
+        <w:lang w:val="en-US" w:eastAsia="en-US" w:bidi="en-US"/>
+      </w:rPr>
+    </w:lvl>
+    <w:lvl w:ilvl="6">
+      <w:numFmt w:val="bullet"/>
+      <w:lvlText w:val="•"/>
+      <w:lvlJc w:val="left"/>
+      <w:pPr>
+        <w:ind w:left="4173" w:hanging="721"/>
+      </w:pPr>
+      <w:rPr>
+        <w:rFonts w:hint="default"/>
+        <w:lang w:val="en-US" w:eastAsia="en-US" w:bidi="en-US"/>
+      </w:rPr>
+    </w:lvl>
+    <w:lvl w:ilvl="7">
+      <w:numFmt w:val="bullet"/>
+      <w:lvlText w:val="•"/>
+      <w:lvlJc w:val="left"/>
+      <w:pPr>
+        <w:ind w:left="5406" w:hanging="721"/>
+      </w:pPr>
+      <w:rPr>
+        <w:rFonts w:hint="default"/>
+        <w:lang w:val="en-US" w:eastAsia="en-US" w:bidi="en-US"/>
+      </w:rPr>
+    </w:lvl>
+    <w:lvl w:ilvl="8">
+      <w:numFmt w:val="bullet"/>
+      <w:lvlText w:val="•"/>
+      <w:lvlJc w:val="left"/>
+      <w:pPr>
+        <w:ind w:left="6639" w:hanging="721"/>
+      </w:pPr>
+      <w:rPr>
+        <w:rFonts w:hint="default"/>
+        <w:lang w:val="en-US" w:eastAsia="en-US" w:bidi="en-US"/>
+      </w:rPr>
+    </w:lvl>
+  </w:abstractNum>
+  <w:abstractNum w:abstractNumId="5">
     <w:nsid w:val="7DB4445B"/>
     <w:multiLevelType w:val="hybridMultilevel"/>
     <w:tmpl w:val="B63C8C5A"/>
@@ -1497,10 +4435,22 @@
     </w:lvl>
   </w:abstractNum>
   <w:num w:numId="1">
+    <w:abstractNumId w:val="3"/>
+  </w:num>
+  <w:num w:numId="2">
+    <w:abstractNumId w:val="5"/>
+  </w:num>
+  <w:num w:numId="3">
     <w:abstractNumId w:val="0"/>
   </w:num>
-  <w:num w:numId="2">
+  <w:num w:numId="4">
+    <w:abstractNumId w:val="4"/>
+  </w:num>
+  <w:num w:numId="5">
     <w:abstractNumId w:val="1"/>
+  </w:num>
+  <w:num w:numId="6">
+    <w:abstractNumId w:val="2"/>
   </w:num>
 </w:numbering>
 </file>
@@ -1707,6 +4657,7 @@
   <w:style w:type="paragraph" w:styleId="ListParagraph">
     <w:name w:val="List Paragraph"/>
     <w:basedOn w:val="Normal"/>
+    <w:link w:val="ListParagraphChar"/>
     <w:uiPriority w:val="34"/>
     <w:qFormat/>
     <w:rsid w:val="008638E0"/>
@@ -1714,6 +4665,18 @@
       <w:ind w:left="720"/>
       <w:contextualSpacing/>
     </w:pPr>
+  </w:style>
+  <w:style w:type="character" w:customStyle="1" w:styleId="ListParagraphChar">
+    <w:name w:val="List Paragraph Char"/>
+    <w:link w:val="ListParagraph"/>
+    <w:uiPriority w:val="34"/>
+    <w:qFormat/>
+    <w:locked/>
+    <w:rsid w:val="00F04827"/>
+    <w:rPr>
+      <w:rFonts w:ascii="Times New Roman" w:eastAsia="Times New Roman" w:hAnsi="Times New Roman" w:cs="Times New Roman"/>
+      <w:lang w:eastAsia="en-US" w:bidi="en-US"/>
+    </w:rPr>
   </w:style>
 </w:styles>
 </file>
@@ -1920,6 +4883,7 @@
   <w:style w:type="paragraph" w:styleId="ListParagraph">
     <w:name w:val="List Paragraph"/>
     <w:basedOn w:val="Normal"/>
+    <w:link w:val="ListParagraphChar"/>
     <w:uiPriority w:val="34"/>
     <w:qFormat/>
     <w:rsid w:val="008638E0"/>
@@ -1927,6 +4891,18 @@
       <w:ind w:left="720"/>
       <w:contextualSpacing/>
     </w:pPr>
+  </w:style>
+  <w:style w:type="character" w:customStyle="1" w:styleId="ListParagraphChar">
+    <w:name w:val="List Paragraph Char"/>
+    <w:link w:val="ListParagraph"/>
+    <w:uiPriority w:val="34"/>
+    <w:qFormat/>
+    <w:locked/>
+    <w:rsid w:val="00F04827"/>
+    <w:rPr>
+      <w:rFonts w:ascii="Times New Roman" w:eastAsia="Times New Roman" w:hAnsi="Times New Roman" w:cs="Times New Roman"/>
+      <w:lang w:eastAsia="en-US" w:bidi="en-US"/>
+    </w:rPr>
   </w:style>
 </w:styles>
 </file>

</xml_diff>

<commit_message>
Edit page Report Details
</commit_message>
<xml_diff>
--- a/Document/Product Backlog.docx
+++ b/Document/Product Backlog.docx
@@ -10,19 +10,43 @@
           <w:lang w:eastAsia="ja-JP"/>
         </w:rPr>
       </w:pPr>
-      <w:proofErr w:type="gramStart"/>
+      <w:r>
+        <w:rPr>
+          <w:sz w:val="24"/>
+        </w:rPr>
+        <w:t>o    Login – Logout</w:t>
+      </w:r>
+    </w:p>
+    <w:p>
+      <w:pPr>
+        <w:rPr>
+          <w:rFonts w:eastAsiaTheme="minorEastAsia"/>
+          <w:sz w:val="24"/>
+          <w:lang w:eastAsia="ja-JP"/>
+        </w:rPr>
+      </w:pPr>
       <w:r>
         <w:rPr>
           <w:sz w:val="24"/>
         </w:rPr>
         <w:t>o</w:t>
       </w:r>
-      <w:proofErr w:type="gramEnd"/>
-      <w:r>
-        <w:rPr>
-          <w:sz w:val="24"/>
-        </w:rPr>
-        <w:t xml:space="preserve">    Login – Logout</w:t>
+      <w:r>
+        <w:rPr>
+          <w:rFonts w:eastAsiaTheme="minorEastAsia" w:hint="eastAsia"/>
+          <w:sz w:val="24"/>
+          <w:lang w:eastAsia="ja-JP"/>
+        </w:rPr>
+        <w:t xml:space="preserve">    </w:t>
+      </w:r>
+      <w:r>
+        <w:rPr>
+          <w:rFonts w:eastAsiaTheme="minorEastAsia" w:hint="eastAsia"/>
+          <w:sz w:val="24"/>
+          <w:highlight w:val="yellow"/>
+          <w:lang w:eastAsia="ja-JP"/>
+        </w:rPr>
+        <w:t>View list Feedback</w:t>
       </w:r>
     </w:p>
     <w:p>
@@ -33,30 +57,539 @@
           <w:lang w:eastAsia="ja-JP"/>
         </w:rPr>
       </w:pPr>
-      <w:proofErr w:type="gramStart"/>
       <w:r>
         <w:rPr>
           <w:sz w:val="24"/>
         </w:rPr>
         <w:t>o</w:t>
       </w:r>
-      <w:proofErr w:type="gramEnd"/>
       <w:r>
         <w:rPr>
           <w:rFonts w:eastAsiaTheme="minorEastAsia" w:hint="eastAsia"/>
           <w:sz w:val="24"/>
           <w:lang w:eastAsia="ja-JP"/>
         </w:rPr>
+        <w:t xml:space="preserve">    Alert undone Feedback</w:t>
+      </w:r>
+    </w:p>
+    <w:p>
+      <w:pPr>
+        <w:rPr>
+          <w:rFonts w:eastAsiaTheme="minorEastAsia"/>
+          <w:sz w:val="24"/>
+          <w:highlight w:val="yellow"/>
+          <w:lang w:eastAsia="ja-JP"/>
+        </w:rPr>
+      </w:pPr>
+      <w:r>
+        <w:rPr>
+          <w:sz w:val="24"/>
+          <w:highlight w:val="yellow"/>
+        </w:rPr>
+        <w:t>o</w:t>
+      </w:r>
+      <w:r>
+        <w:rPr>
+          <w:rFonts w:hint="eastAsia"/>
+          <w:sz w:val="24"/>
+          <w:highlight w:val="yellow"/>
+        </w:rPr>
+        <w:t xml:space="preserve"> </w:t>
+      </w:r>
+      <w:r>
+        <w:rPr>
+          <w:rFonts w:eastAsiaTheme="minorEastAsia" w:hint="eastAsia"/>
+          <w:sz w:val="24"/>
+          <w:highlight w:val="yellow"/>
+          <w:lang w:eastAsia="ja-JP"/>
+        </w:rPr>
+        <w:t xml:space="preserve">   </w:t>
+      </w:r>
+      <w:r>
+        <w:rPr>
+          <w:rFonts w:hint="eastAsia"/>
+          <w:sz w:val="24"/>
+          <w:highlight w:val="yellow"/>
+        </w:rPr>
+        <w:t>Filter</w:t>
+      </w:r>
+      <w:r>
+        <w:rPr>
+          <w:rFonts w:eastAsiaTheme="minorEastAsia" w:hint="eastAsia"/>
+          <w:sz w:val="24"/>
+          <w:highlight w:val="yellow"/>
+          <w:lang w:eastAsia="ja-JP"/>
+        </w:rPr>
+        <w:t xml:space="preserve"> Feedback</w:t>
+      </w:r>
+      <w:r>
+        <w:rPr>
+          <w:rFonts w:hint="eastAsia"/>
+          <w:sz w:val="24"/>
+          <w:highlight w:val="yellow"/>
+        </w:rPr>
+        <w:t xml:space="preserve"> based on datetime</w:t>
+      </w:r>
+      <w:r>
+        <w:rPr>
+          <w:rFonts w:eastAsiaTheme="minorEastAsia" w:hint="eastAsia"/>
+          <w:sz w:val="24"/>
+          <w:highlight w:val="yellow"/>
+          <w:lang w:eastAsia="ja-JP"/>
+        </w:rPr>
+        <w:t>/semester</w:t>
+      </w:r>
+      <w:r>
+        <w:rPr>
+          <w:rFonts w:hint="eastAsia"/>
+          <w:sz w:val="24"/>
+          <w:highlight w:val="yellow"/>
+        </w:rPr>
+        <w:t xml:space="preserve">, </w:t>
+      </w:r>
+      <w:r>
+        <w:rPr>
+          <w:rFonts w:eastAsiaTheme="minorEastAsia" w:hint="eastAsia"/>
+          <w:sz w:val="24"/>
+          <w:highlight w:val="yellow"/>
+          <w:lang w:eastAsia="ja-JP"/>
+        </w:rPr>
+        <w:t xml:space="preserve">status, </w:t>
+      </w:r>
+      <w:r>
+        <w:rPr>
+          <w:rFonts w:hint="eastAsia"/>
+          <w:sz w:val="24"/>
+          <w:highlight w:val="yellow"/>
+        </w:rPr>
+        <w:t>course</w:t>
+      </w:r>
+      <w:r>
+        <w:rPr>
+          <w:rFonts w:hint="eastAsia"/>
+          <w:sz w:val="24"/>
+          <w:highlight w:val="yellow"/>
+        </w:rPr>
+        <w:t>,</w:t>
+      </w:r>
+      <w:r>
+        <w:rPr>
+          <w:rFonts w:eastAsiaTheme="minorEastAsia" w:hint="eastAsia"/>
+          <w:sz w:val="24"/>
+          <w:highlight w:val="yellow"/>
+          <w:lang w:eastAsia="ja-JP"/>
+        </w:rPr>
+        <w:t xml:space="preserve"> major, lecturer,</w:t>
+      </w:r>
+      <w:r>
+        <w:rPr>
+          <w:rFonts w:hint="eastAsia"/>
+          <w:sz w:val="24"/>
+          <w:highlight w:val="yellow"/>
+        </w:rPr>
+        <w:t xml:space="preserve"> department</w:t>
+      </w:r>
+    </w:p>
+    <w:p>
+      <w:pPr>
+        <w:rPr>
+          <w:rFonts w:eastAsiaTheme="minorEastAsia"/>
+          <w:sz w:val="24"/>
+          <w:highlight w:val="yellow"/>
+          <w:lang w:eastAsia="ja-JP"/>
+        </w:rPr>
+      </w:pPr>
+      <w:r>
+        <w:rPr>
+          <w:sz w:val="24"/>
+          <w:highlight w:val="yellow"/>
+        </w:rPr>
+        <w:t xml:space="preserve">o    </w:t>
+      </w:r>
+      <w:r>
+        <w:rPr>
+          <w:rFonts w:hint="eastAsia"/>
+          <w:sz w:val="24"/>
+          <w:highlight w:val="yellow"/>
+        </w:rPr>
+        <w:t>Do feedback</w:t>
+      </w:r>
+    </w:p>
+    <w:p>
+      <w:pPr>
+        <w:rPr>
+          <w:sz w:val="24"/>
+          <w:highlight w:val="yellow"/>
+        </w:rPr>
+      </w:pPr>
+      <w:r>
+        <w:rPr>
+          <w:sz w:val="24"/>
+          <w:highlight w:val="yellow"/>
+        </w:rPr>
+        <w:t>o    Create new feedback form:</w:t>
+      </w:r>
+    </w:p>
+    <w:p>
+      <w:pPr>
+        <w:rPr>
+          <w:sz w:val="24"/>
+          <w:highlight w:val="yellow"/>
+        </w:rPr>
+      </w:pPr>
+      <w:r>
+        <w:rPr>
+          <w:sz w:val="24"/>
+          <w:highlight w:val="yellow"/>
+        </w:rPr>
+        <w:t xml:space="preserve">     </w:t>
+      </w:r>
+      <w:r>
+        <w:rPr>
+          <w:rFonts w:eastAsiaTheme="minorEastAsia" w:hint="eastAsia"/>
+          <w:sz w:val="24"/>
+          <w:highlight w:val="yellow"/>
+          <w:lang w:eastAsia="ja-JP"/>
+        </w:rPr>
+        <w:t>-</w:t>
+      </w:r>
+      <w:r>
+        <w:rPr>
+          <w:sz w:val="24"/>
+          <w:highlight w:val="yellow"/>
+        </w:rPr>
+        <w:t xml:space="preserve">    Choose</w:t>
+      </w:r>
+      <w:r>
+        <w:rPr>
+          <w:rFonts w:hint="eastAsia"/>
+          <w:sz w:val="24"/>
+          <w:highlight w:val="yellow"/>
+        </w:rPr>
+        <w:t xml:space="preserve"> existed</w:t>
+      </w:r>
+      <w:r>
+        <w:rPr>
+          <w:sz w:val="24"/>
+          <w:highlight w:val="yellow"/>
+        </w:rPr>
+        <w:t xml:space="preserve"> template</w:t>
+      </w:r>
+    </w:p>
+    <w:p>
+      <w:pPr>
+        <w:rPr>
+          <w:sz w:val="24"/>
+          <w:highlight w:val="yellow"/>
+        </w:rPr>
+      </w:pPr>
+      <w:r>
+        <w:rPr>
+          <w:rFonts w:hint="eastAsia"/>
+          <w:sz w:val="24"/>
+          <w:highlight w:val="yellow"/>
+        </w:rPr>
+        <w:t xml:space="preserve">     </w:t>
+      </w:r>
+      <w:r>
+        <w:rPr>
+          <w:rFonts w:eastAsiaTheme="minorEastAsia" w:hint="eastAsia"/>
+          <w:sz w:val="24"/>
+          <w:highlight w:val="yellow"/>
+          <w:lang w:eastAsia="ja-JP"/>
+        </w:rPr>
+        <w:t>-</w:t>
+      </w:r>
+      <w:r>
+        <w:rPr>
+          <w:sz w:val="24"/>
+          <w:highlight w:val="yellow"/>
+        </w:rPr>
+        <w:t xml:space="preserve">    Choose </w:t>
+      </w:r>
+      <w:r>
+        <w:rPr>
+          <w:rFonts w:hint="eastAsia"/>
+          <w:sz w:val="24"/>
+          <w:highlight w:val="yellow"/>
+        </w:rPr>
+        <w:t>scope (lecture, major, course, department)</w:t>
+      </w:r>
+    </w:p>
+    <w:p>
+      <w:pPr>
+        <w:rPr>
+          <w:sz w:val="24"/>
+          <w:highlight w:val="yellow"/>
+        </w:rPr>
+      </w:pPr>
+      <w:r>
+        <w:rPr>
+          <w:sz w:val="24"/>
+          <w:highlight w:val="yellow"/>
+        </w:rPr>
+        <w:t xml:space="preserve">     </w:t>
+      </w:r>
+      <w:r>
+        <w:rPr>
+          <w:rFonts w:eastAsiaTheme="minorEastAsia" w:hint="eastAsia"/>
+          <w:sz w:val="24"/>
+          <w:highlight w:val="yellow"/>
+          <w:lang w:eastAsia="ja-JP"/>
+        </w:rPr>
+        <w:t>-</w:t>
+      </w:r>
+      <w:r>
+        <w:rPr>
+          <w:sz w:val="24"/>
+          <w:highlight w:val="yellow"/>
+        </w:rPr>
+        <w:t xml:space="preserve">    Drag-n-drop feedback items</w:t>
+      </w:r>
+    </w:p>
+    <w:p>
+      <w:pPr>
+        <w:rPr>
+          <w:sz w:val="24"/>
+          <w:highlight w:val="yellow"/>
+        </w:rPr>
+      </w:pPr>
+      <w:r>
+        <w:rPr>
+          <w:sz w:val="24"/>
+          <w:highlight w:val="yellow"/>
+        </w:rPr>
+        <w:t xml:space="preserve">     </w:t>
+      </w:r>
+      <w:r>
+        <w:rPr>
+          <w:rFonts w:eastAsiaTheme="minorEastAsia" w:hint="eastAsia"/>
+          <w:sz w:val="24"/>
+          <w:highlight w:val="yellow"/>
+          <w:lang w:eastAsia="ja-JP"/>
+        </w:rPr>
+        <w:t>-</w:t>
+      </w:r>
+      <w:r>
+        <w:rPr>
+          <w:sz w:val="24"/>
+          <w:highlight w:val="yellow"/>
+        </w:rPr>
+        <w:t xml:space="preserve">    Set suggested improvement</w:t>
+      </w:r>
+    </w:p>
+    <w:p>
+      <w:pPr>
+        <w:rPr>
+          <w:sz w:val="24"/>
+          <w:highlight w:val="yellow"/>
+        </w:rPr>
+      </w:pPr>
+      <w:r>
+        <w:rPr>
+          <w:sz w:val="24"/>
+          <w:highlight w:val="yellow"/>
+        </w:rPr>
+        <w:t xml:space="preserve">     </w:t>
+      </w:r>
+      <w:r>
+        <w:rPr>
+          <w:rFonts w:eastAsiaTheme="minorEastAsia" w:hint="eastAsia"/>
+          <w:sz w:val="24"/>
+          <w:highlight w:val="yellow"/>
+          <w:lang w:eastAsia="ja-JP"/>
+        </w:rPr>
+        <w:t>-</w:t>
+      </w:r>
+      <w:r>
+        <w:rPr>
+          <w:sz w:val="24"/>
+          <w:highlight w:val="yellow"/>
+        </w:rPr>
+        <w:t xml:space="preserve">    Set interval time for feedback</w:t>
+      </w:r>
+    </w:p>
+    <w:p>
+      <w:pPr>
+        <w:rPr>
+          <w:sz w:val="24"/>
+        </w:rPr>
+      </w:pPr>
+      <w:r>
+        <w:rPr>
+          <w:sz w:val="24"/>
+          <w:highlight w:val="yellow"/>
+        </w:rPr>
+        <w:t xml:space="preserve">     - Choose conductor</w:t>
+      </w:r>
+    </w:p>
+    <w:p>
+      <w:pPr>
+        <w:rPr>
+          <w:rFonts w:eastAsiaTheme="minorEastAsia"/>
+          <w:sz w:val="24"/>
+          <w:lang w:eastAsia="ja-JP"/>
+        </w:rPr>
+      </w:pPr>
+      <w:r>
+        <w:rPr>
+          <w:sz w:val="24"/>
+          <w:highlight w:val="yellow"/>
+        </w:rPr>
+        <w:t>o     Save feedback template</w:t>
+      </w:r>
+    </w:p>
+    <w:p>
+      <w:pPr>
+        <w:rPr>
+          <w:sz w:val="24"/>
+          <w:highlight w:val="yellow"/>
+        </w:rPr>
+      </w:pPr>
+      <w:r>
+        <w:rPr>
+          <w:sz w:val="24"/>
+          <w:highlight w:val="yellow"/>
+        </w:rPr>
+        <w:t xml:space="preserve">o     Set </w:t>
+      </w:r>
+      <w:r>
+        <w:rPr>
+          <w:sz w:val="24"/>
+          <w:highlight w:val="yellow"/>
+        </w:rPr>
+        <w:t>report viewer</w:t>
+      </w:r>
+    </w:p>
+    <w:p>
+      <w:pPr>
+        <w:rPr>
+          <w:sz w:val="24"/>
+        </w:rPr>
+      </w:pPr>
+      <w:r>
+        <w:rPr>
+          <w:rFonts w:hint="eastAsia"/>
+          <w:sz w:val="24"/>
+          <w:highlight w:val="yellow"/>
+        </w:rPr>
+        <w:t xml:space="preserve">     </w:t>
+      </w:r>
+      <w:r>
+        <w:rPr>
+          <w:rFonts w:eastAsiaTheme="minorEastAsia" w:hint="eastAsia"/>
+          <w:sz w:val="24"/>
+          <w:highlight w:val="yellow"/>
+          <w:lang w:eastAsia="ja-JP"/>
+        </w:rPr>
+        <w:t>-</w:t>
+      </w:r>
+      <w:r>
+        <w:rPr>
+          <w:sz w:val="24"/>
+          <w:highlight w:val="yellow"/>
+        </w:rPr>
         <w:t xml:space="preserve">    </w:t>
       </w:r>
       <w:r>
         <w:rPr>
+          <w:rFonts w:hint="eastAsia"/>
+          <w:sz w:val="24"/>
+          <w:highlight w:val="yellow"/>
+        </w:rPr>
+        <w:t>Choose between lecturer, head of Academic, or both</w:t>
+      </w:r>
+    </w:p>
+    <w:p>
+      <w:pPr>
+        <w:rPr>
+          <w:sz w:val="24"/>
+        </w:rPr>
+      </w:pPr>
+      <w:r>
+        <w:rPr>
+          <w:sz w:val="24"/>
+        </w:rPr>
+        <w:t>o     View Report</w:t>
+      </w:r>
+    </w:p>
+    <w:p>
+      <w:pPr>
+        <w:rPr>
+          <w:rFonts w:eastAsiaTheme="minorEastAsia"/>
+          <w:sz w:val="24"/>
+          <w:lang w:eastAsia="ja-JP"/>
+        </w:rPr>
+      </w:pPr>
+      <w:r>
+        <w:rPr>
+          <w:sz w:val="24"/>
+        </w:rPr>
+        <w:t>o</w:t>
+      </w:r>
+      <w:r>
+        <w:rPr>
+          <w:rFonts w:hint="eastAsia"/>
+          <w:sz w:val="24"/>
+        </w:rPr>
+        <w:t xml:space="preserve"> </w:t>
+      </w:r>
+      <w:r>
+        <w:rPr>
+          <w:sz w:val="24"/>
+        </w:rPr>
+        <w:t xml:space="preserve">    </w:t>
+      </w:r>
+      <w:r>
+        <w:rPr>
+          <w:rFonts w:hint="eastAsia"/>
+          <w:sz w:val="24"/>
+        </w:rPr>
+        <w:t>Filter</w:t>
+      </w:r>
+      <w:r>
+        <w:rPr>
           <w:rFonts w:eastAsiaTheme="minorEastAsia" w:hint="eastAsia"/>
           <w:sz w:val="24"/>
-          <w:highlight w:val="yellow"/>
           <w:lang w:eastAsia="ja-JP"/>
         </w:rPr>
-        <w:t>View list Feedback</w:t>
+        <w:t xml:space="preserve"> Report by</w:t>
+      </w:r>
+      <w:r>
+        <w:rPr>
+          <w:rFonts w:eastAsiaTheme="minorEastAsia" w:hint="eastAsia"/>
+          <w:sz w:val="24"/>
+          <w:lang w:eastAsia="ja-JP"/>
+        </w:rPr>
+        <w:t xml:space="preserve"> scope,</w:t>
+      </w:r>
+      <w:r>
+        <w:rPr>
+          <w:rFonts w:hint="eastAsia"/>
+          <w:sz w:val="24"/>
+        </w:rPr>
+        <w:t xml:space="preserve"> </w:t>
+      </w:r>
+      <w:r>
+        <w:rPr>
+          <w:rFonts w:eastAsiaTheme="minorEastAsia" w:hint="eastAsia"/>
+          <w:sz w:val="24"/>
+          <w:lang w:eastAsia="ja-JP"/>
+        </w:rPr>
+        <w:t xml:space="preserve">name (of lecturer, course, major, department), datetime/semester  </w:t>
+      </w:r>
+    </w:p>
+    <w:p>
+      <w:pPr>
+        <w:rPr>
+          <w:sz w:val="24"/>
+        </w:rPr>
+      </w:pPr>
+      <w:r>
+        <w:rPr>
+          <w:sz w:val="24"/>
+        </w:rPr>
+        <w:t>o    View Report for targeted feedback templates</w:t>
       </w:r>
     </w:p>
     <w:p>
@@ -67,21 +600,56 @@
           <w:lang w:eastAsia="ja-JP"/>
         </w:rPr>
       </w:pPr>
-      <w:proofErr w:type="gramStart"/>
-      <w:r>
-        <w:rPr>
-          <w:sz w:val="24"/>
-        </w:rPr>
-        <w:t>o</w:t>
-      </w:r>
-      <w:proofErr w:type="gramEnd"/>
+      <w:r>
+        <w:rPr>
+          <w:rFonts w:hint="eastAsia"/>
+          <w:sz w:val="24"/>
+        </w:rPr>
+        <w:t xml:space="preserve">     </w:t>
+      </w:r>
       <w:r>
         <w:rPr>
           <w:rFonts w:eastAsiaTheme="minorEastAsia" w:hint="eastAsia"/>
           <w:sz w:val="24"/>
           <w:lang w:eastAsia="ja-JP"/>
         </w:rPr>
-        <w:t xml:space="preserve">    Alert undone Feedback</w:t>
+        <w:t>-</w:t>
+      </w:r>
+      <w:r>
+        <w:rPr>
+          <w:sz w:val="24"/>
+        </w:rPr>
+        <w:t xml:space="preserve">    </w:t>
+      </w:r>
+      <w:r>
+        <w:rPr>
+          <w:rFonts w:hint="eastAsia"/>
+          <w:sz w:val="24"/>
+        </w:rPr>
+        <w:t xml:space="preserve">Filter </w:t>
+      </w:r>
+      <w:r>
+        <w:rPr>
+          <w:rFonts w:eastAsiaTheme="minorEastAsia" w:hint="eastAsia"/>
+          <w:sz w:val="24"/>
+          <w:lang w:eastAsia="ja-JP"/>
+        </w:rPr>
+        <w:t xml:space="preserve">Report </w:t>
+      </w:r>
+      <w:r>
+        <w:rPr>
+          <w:rFonts w:hint="eastAsia"/>
+          <w:sz w:val="24"/>
+        </w:rPr>
+        <w:t>by course name, datetime</w:t>
+      </w:r>
+      <w:r>
+        <w:rPr>
+          <w:rFonts w:eastAsiaTheme="minorEastAsia" w:hint="eastAsia"/>
+          <w:sz w:val="24"/>
+          <w:lang w:eastAsia="ja-JP"/>
+        </w:rPr>
+        <w:t>/semester</w:t>
       </w:r>
     </w:p>
     <w:p>
@@ -89,765 +657,60 @@
         <w:rPr>
           <w:rFonts w:eastAsiaTheme="minorEastAsia"/>
           <w:sz w:val="24"/>
-          <w:highlight w:val="yellow"/>
           <w:lang w:eastAsia="ja-JP"/>
         </w:rPr>
       </w:pPr>
-      <w:proofErr w:type="gramStart"/>
-      <w:r>
-        <w:rPr>
-          <w:sz w:val="24"/>
-          <w:highlight w:val="yellow"/>
-        </w:rPr>
-        <w:t>o</w:t>
-      </w:r>
-      <w:proofErr w:type="gramEnd"/>
-      <w:r>
-        <w:rPr>
-          <w:rFonts w:hint="eastAsia"/>
-          <w:sz w:val="24"/>
-          <w:highlight w:val="yellow"/>
-        </w:rPr>
-        <w:t xml:space="preserve"> </w:t>
-      </w:r>
-      <w:r>
-        <w:rPr>
-          <w:rFonts w:eastAsiaTheme="minorEastAsia" w:hint="eastAsia"/>
-          <w:sz w:val="24"/>
-          <w:highlight w:val="yellow"/>
-          <w:lang w:eastAsia="ja-JP"/>
-        </w:rPr>
-        <w:t xml:space="preserve">   </w:t>
-      </w:r>
-      <w:r>
-        <w:rPr>
-          <w:rFonts w:hint="eastAsia"/>
-          <w:sz w:val="24"/>
-          <w:highlight w:val="yellow"/>
-        </w:rPr>
-        <w:t>Filter</w:t>
-      </w:r>
-      <w:r>
-        <w:rPr>
-          <w:rFonts w:eastAsiaTheme="minorEastAsia" w:hint="eastAsia"/>
-          <w:sz w:val="24"/>
-          <w:highlight w:val="yellow"/>
-          <w:lang w:eastAsia="ja-JP"/>
-        </w:rPr>
-        <w:t xml:space="preserve"> Feedback</w:t>
-      </w:r>
-      <w:r>
-        <w:rPr>
-          <w:rFonts w:hint="eastAsia"/>
-          <w:sz w:val="24"/>
-          <w:highlight w:val="yellow"/>
-        </w:rPr>
-        <w:t xml:space="preserve"> based on </w:t>
-      </w:r>
-      <w:proofErr w:type="spellStart"/>
-      <w:r>
-        <w:rPr>
-          <w:rFonts w:hint="eastAsia"/>
-          <w:sz w:val="24"/>
-          <w:highlight w:val="yellow"/>
-        </w:rPr>
-        <w:t>datetime</w:t>
-      </w:r>
-      <w:proofErr w:type="spellEnd"/>
-      <w:r>
-        <w:rPr>
-          <w:rFonts w:eastAsiaTheme="minorEastAsia" w:hint="eastAsia"/>
-          <w:sz w:val="24"/>
-          <w:highlight w:val="yellow"/>
-          <w:lang w:eastAsia="ja-JP"/>
-        </w:rPr>
-        <w:t>/semester</w:t>
-      </w:r>
-      <w:r>
-        <w:rPr>
-          <w:rFonts w:hint="eastAsia"/>
-          <w:sz w:val="24"/>
-          <w:highlight w:val="yellow"/>
-        </w:rPr>
-        <w:t xml:space="preserve">, </w:t>
-      </w:r>
-      <w:r>
-        <w:rPr>
-          <w:rFonts w:eastAsiaTheme="minorEastAsia" w:hint="eastAsia"/>
-          <w:sz w:val="24"/>
-          <w:highlight w:val="yellow"/>
-          <w:lang w:eastAsia="ja-JP"/>
-        </w:rPr>
-        <w:t xml:space="preserve">status, </w:t>
-      </w:r>
-      <w:r>
-        <w:rPr>
-          <w:rFonts w:hint="eastAsia"/>
-          <w:sz w:val="24"/>
-          <w:highlight w:val="yellow"/>
-        </w:rPr>
-        <w:t>course</w:t>
-      </w:r>
-      <w:r>
-        <w:rPr>
-          <w:rFonts w:hint="eastAsia"/>
-          <w:sz w:val="24"/>
-          <w:highlight w:val="yellow"/>
-        </w:rPr>
-        <w:t>,</w:t>
-      </w:r>
-      <w:r>
-        <w:rPr>
-          <w:rFonts w:eastAsiaTheme="minorEastAsia" w:hint="eastAsia"/>
-          <w:sz w:val="24"/>
-          <w:highlight w:val="yellow"/>
-          <w:lang w:eastAsia="ja-JP"/>
-        </w:rPr>
-        <w:t xml:space="preserve"> major, lecturer,</w:t>
-      </w:r>
-      <w:r>
-        <w:rPr>
-          <w:rFonts w:hint="eastAsia"/>
-          <w:sz w:val="24"/>
-          <w:highlight w:val="yellow"/>
-        </w:rPr>
-        <w:t xml:space="preserve"> department</w:t>
-      </w:r>
-    </w:p>
-    <w:p>
-      <w:pPr>
-        <w:rPr>
-          <w:rFonts w:eastAsiaTheme="minorEastAsia"/>
-          <w:sz w:val="24"/>
-          <w:highlight w:val="yellow"/>
-          <w:lang w:eastAsia="ja-JP"/>
-        </w:rPr>
-      </w:pPr>
-      <w:proofErr w:type="gramStart"/>
-      <w:r>
-        <w:rPr>
-          <w:sz w:val="24"/>
-          <w:highlight w:val="yellow"/>
-        </w:rPr>
-        <w:t>o</w:t>
-      </w:r>
-      <w:proofErr w:type="gramEnd"/>
-      <w:r>
-        <w:rPr>
-          <w:sz w:val="24"/>
-          <w:highlight w:val="yellow"/>
-        </w:rPr>
-        <w:t xml:space="preserve">    </w:t>
-      </w:r>
-      <w:r>
-        <w:rPr>
-          <w:rFonts w:hint="eastAsia"/>
-          <w:sz w:val="24"/>
-          <w:highlight w:val="yellow"/>
-        </w:rPr>
-        <w:t>Do feedback</w:t>
-      </w:r>
-    </w:p>
-    <w:p>
-      <w:pPr>
-        <w:rPr>
-          <w:sz w:val="24"/>
-          <w:highlight w:val="yellow"/>
-        </w:rPr>
-      </w:pPr>
-      <w:proofErr w:type="gramStart"/>
-      <w:r>
-        <w:rPr>
-          <w:sz w:val="24"/>
-          <w:highlight w:val="yellow"/>
-        </w:rPr>
-        <w:t>o</w:t>
-      </w:r>
-      <w:proofErr w:type="gramEnd"/>
-      <w:r>
-        <w:rPr>
-          <w:sz w:val="24"/>
-          <w:highlight w:val="yellow"/>
-        </w:rPr>
-        <w:t xml:space="preserve">    Create new feedback form:</w:t>
-      </w:r>
-    </w:p>
-    <w:p>
-      <w:pPr>
-        <w:rPr>
-          <w:sz w:val="24"/>
-          <w:highlight w:val="yellow"/>
-        </w:rPr>
-      </w:pPr>
-      <w:r>
-        <w:rPr>
-          <w:sz w:val="24"/>
-          <w:highlight w:val="yellow"/>
-        </w:rPr>
-        <w:t xml:space="preserve">     </w:t>
-      </w:r>
-      <w:r>
-        <w:rPr>
-          <w:rFonts w:eastAsiaTheme="minorEastAsia" w:hint="eastAsia"/>
-          <w:sz w:val="24"/>
-          <w:highlight w:val="yellow"/>
-          <w:lang w:eastAsia="ja-JP"/>
-        </w:rPr>
-        <w:t>-</w:t>
-      </w:r>
-      <w:r>
-        <w:rPr>
-          <w:sz w:val="24"/>
-          <w:highlight w:val="yellow"/>
-        </w:rPr>
-        <w:t xml:space="preserve">    Choose</w:t>
-      </w:r>
-      <w:r>
-        <w:rPr>
-          <w:rFonts w:hint="eastAsia"/>
-          <w:sz w:val="24"/>
-          <w:highlight w:val="yellow"/>
-        </w:rPr>
-        <w:t xml:space="preserve"> existed</w:t>
-      </w:r>
-      <w:r>
-        <w:rPr>
-          <w:sz w:val="24"/>
-          <w:highlight w:val="yellow"/>
-        </w:rPr>
-        <w:t xml:space="preserve"> template</w:t>
-      </w:r>
-    </w:p>
-    <w:p>
-      <w:pPr>
-        <w:rPr>
-          <w:sz w:val="24"/>
-          <w:highlight w:val="yellow"/>
-        </w:rPr>
-      </w:pPr>
-      <w:r>
-        <w:rPr>
-          <w:rFonts w:hint="eastAsia"/>
-          <w:sz w:val="24"/>
-          <w:highlight w:val="yellow"/>
-        </w:rPr>
-        <w:t xml:space="preserve">     </w:t>
-      </w:r>
-      <w:r>
-        <w:rPr>
-          <w:rFonts w:eastAsiaTheme="minorEastAsia" w:hint="eastAsia"/>
-          <w:sz w:val="24"/>
-          <w:highlight w:val="yellow"/>
-          <w:lang w:eastAsia="ja-JP"/>
-        </w:rPr>
-        <w:t>-</w:t>
-      </w:r>
-      <w:r>
-        <w:rPr>
-          <w:sz w:val="24"/>
-          <w:highlight w:val="yellow"/>
-        </w:rPr>
-        <w:t xml:space="preserve">    Choose </w:t>
-      </w:r>
-      <w:r>
-        <w:rPr>
-          <w:rFonts w:hint="eastAsia"/>
-          <w:sz w:val="24"/>
-          <w:highlight w:val="yellow"/>
-        </w:rPr>
-        <w:t>scope (lecture, major, course, department)</w:t>
-      </w:r>
-    </w:p>
-    <w:p>
-      <w:pPr>
-        <w:rPr>
-          <w:sz w:val="24"/>
-          <w:highlight w:val="yellow"/>
-        </w:rPr>
-      </w:pPr>
-      <w:r>
-        <w:rPr>
-          <w:sz w:val="24"/>
-          <w:highlight w:val="yellow"/>
-        </w:rPr>
-        <w:t xml:space="preserve">     </w:t>
-      </w:r>
-      <w:r>
-        <w:rPr>
-          <w:rFonts w:eastAsiaTheme="minorEastAsia" w:hint="eastAsia"/>
-          <w:sz w:val="24"/>
-          <w:highlight w:val="yellow"/>
-          <w:lang w:eastAsia="ja-JP"/>
-        </w:rPr>
-        <w:t>-</w:t>
-      </w:r>
-      <w:r>
-        <w:rPr>
-          <w:sz w:val="24"/>
-          <w:highlight w:val="yellow"/>
-        </w:rPr>
-        <w:t xml:space="preserve">    Drag-n-drop feedback items</w:t>
-      </w:r>
-    </w:p>
-    <w:p>
-      <w:pPr>
-        <w:rPr>
-          <w:sz w:val="24"/>
-          <w:highlight w:val="yellow"/>
-        </w:rPr>
-      </w:pPr>
-      <w:r>
-        <w:rPr>
-          <w:sz w:val="24"/>
-          <w:highlight w:val="yellow"/>
-        </w:rPr>
-        <w:t xml:space="preserve">     </w:t>
-      </w:r>
-      <w:r>
-        <w:rPr>
-          <w:rFonts w:eastAsiaTheme="minorEastAsia" w:hint="eastAsia"/>
-          <w:sz w:val="24"/>
-          <w:highlight w:val="yellow"/>
-          <w:lang w:eastAsia="ja-JP"/>
-        </w:rPr>
-        <w:t>-</w:t>
-      </w:r>
-      <w:r>
-        <w:rPr>
-          <w:sz w:val="24"/>
-          <w:highlight w:val="yellow"/>
-        </w:rPr>
-        <w:t xml:space="preserve">    Set suggested improvement</w:t>
-      </w:r>
-    </w:p>
-    <w:p>
-      <w:pPr>
-        <w:rPr>
-          <w:sz w:val="24"/>
-          <w:highlight w:val="yellow"/>
-        </w:rPr>
-      </w:pPr>
-      <w:r>
-        <w:rPr>
-          <w:sz w:val="24"/>
-          <w:highlight w:val="yellow"/>
-        </w:rPr>
-        <w:t xml:space="preserve">     </w:t>
-      </w:r>
-      <w:r>
-        <w:rPr>
-          <w:rFonts w:eastAsiaTheme="minorEastAsia" w:hint="eastAsia"/>
-          <w:sz w:val="24"/>
-          <w:highlight w:val="yellow"/>
-          <w:lang w:eastAsia="ja-JP"/>
-        </w:rPr>
-        <w:t>-</w:t>
-      </w:r>
-      <w:r>
-        <w:rPr>
-          <w:sz w:val="24"/>
-          <w:highlight w:val="yellow"/>
-        </w:rPr>
-        <w:t xml:space="preserve">    Set interval time for feedback</w:t>
-      </w:r>
-    </w:p>
-    <w:p>
-      <w:pPr>
-        <w:rPr>
-          <w:sz w:val="24"/>
-        </w:rPr>
-      </w:pPr>
-      <w:r>
-        <w:rPr>
-          <w:sz w:val="24"/>
-          <w:highlight w:val="yellow"/>
-        </w:rPr>
-        <w:t xml:space="preserve">     - Choose conductor</w:t>
-      </w:r>
-    </w:p>
-    <w:p>
-      <w:pPr>
-        <w:rPr>
-          <w:rFonts w:eastAsiaTheme="minorEastAsia"/>
-          <w:sz w:val="24"/>
-          <w:lang w:eastAsia="ja-JP"/>
-        </w:rPr>
-      </w:pPr>
-      <w:proofErr w:type="gramStart"/>
-      <w:r>
-        <w:rPr>
-          <w:sz w:val="24"/>
-          <w:highlight w:val="yellow"/>
-        </w:rPr>
-        <w:t>o</w:t>
-      </w:r>
-      <w:proofErr w:type="gramEnd"/>
-      <w:r>
-        <w:rPr>
-          <w:sz w:val="24"/>
-          <w:highlight w:val="yellow"/>
-        </w:rPr>
-        <w:t xml:space="preserve">     Save feedback template</w:t>
-      </w:r>
-    </w:p>
-    <w:p>
-      <w:pPr>
-        <w:rPr>
-          <w:sz w:val="24"/>
-          <w:highlight w:val="yellow"/>
-        </w:rPr>
-      </w:pPr>
-      <w:proofErr w:type="gramStart"/>
-      <w:r>
-        <w:rPr>
-          <w:sz w:val="24"/>
-          <w:highlight w:val="yellow"/>
-        </w:rPr>
-        <w:t>o</w:t>
-      </w:r>
-      <w:proofErr w:type="gramEnd"/>
-      <w:r>
-        <w:rPr>
-          <w:sz w:val="24"/>
-          <w:highlight w:val="yellow"/>
-        </w:rPr>
-        <w:t xml:space="preserve">     Set </w:t>
-      </w:r>
-      <w:r>
-        <w:rPr>
-          <w:sz w:val="24"/>
-          <w:highlight w:val="yellow"/>
-        </w:rPr>
-        <w:t>report viewer</w:t>
-      </w:r>
-    </w:p>
-    <w:p>
-      <w:pPr>
-        <w:rPr>
-          <w:sz w:val="24"/>
-        </w:rPr>
-      </w:pPr>
-      <w:r>
-        <w:rPr>
-          <w:rFonts w:hint="eastAsia"/>
-          <w:sz w:val="24"/>
-          <w:highlight w:val="yellow"/>
-        </w:rPr>
-        <w:t xml:space="preserve">     </w:t>
-      </w:r>
-      <w:r>
-        <w:rPr>
-          <w:rFonts w:eastAsiaTheme="minorEastAsia" w:hint="eastAsia"/>
-          <w:sz w:val="24"/>
-          <w:highlight w:val="yellow"/>
-          <w:lang w:eastAsia="ja-JP"/>
-        </w:rPr>
-        <w:t>-</w:t>
-      </w:r>
-      <w:r>
-        <w:rPr>
-          <w:sz w:val="24"/>
-          <w:highlight w:val="yellow"/>
-        </w:rPr>
-        <w:t xml:space="preserve">    </w:t>
-      </w:r>
-      <w:r>
-        <w:rPr>
-          <w:rFonts w:hint="eastAsia"/>
-          <w:sz w:val="24"/>
-          <w:highlight w:val="yellow"/>
-        </w:rPr>
-        <w:t>Choose between lecturer, head of Academic, or both</w:t>
-      </w:r>
-    </w:p>
-    <w:p>
-      <w:pPr>
-        <w:rPr>
-          <w:sz w:val="24"/>
-        </w:rPr>
-      </w:pPr>
-      <w:proofErr w:type="gramStart"/>
-      <w:r>
-        <w:rPr>
-          <w:sz w:val="24"/>
-        </w:rPr>
-        <w:t>o</w:t>
-      </w:r>
-      <w:proofErr w:type="gramEnd"/>
-      <w:r>
-        <w:rPr>
-          <w:sz w:val="24"/>
-        </w:rPr>
-        <w:t xml:space="preserve">     View Report</w:t>
-      </w:r>
-    </w:p>
-    <w:p>
-      <w:pPr>
-        <w:rPr>
-          <w:rFonts w:eastAsiaTheme="minorEastAsia"/>
-          <w:sz w:val="24"/>
-          <w:lang w:eastAsia="ja-JP"/>
-        </w:rPr>
-      </w:pPr>
-      <w:proofErr w:type="gramStart"/>
-      <w:r>
-        <w:rPr>
-          <w:sz w:val="24"/>
-        </w:rPr>
-        <w:t>o</w:t>
-      </w:r>
-      <w:proofErr w:type="gramEnd"/>
-      <w:r>
-        <w:rPr>
-          <w:rFonts w:hint="eastAsia"/>
-          <w:sz w:val="24"/>
-        </w:rPr>
-        <w:t xml:space="preserve"> </w:t>
-      </w:r>
-      <w:r>
-        <w:rPr>
-          <w:sz w:val="24"/>
-        </w:rPr>
-        <w:t xml:space="preserve">    </w:t>
-      </w:r>
-      <w:r>
-        <w:rPr>
-          <w:rFonts w:hint="eastAsia"/>
-          <w:sz w:val="24"/>
-        </w:rPr>
-        <w:t>Filter</w:t>
-      </w:r>
-      <w:r>
-        <w:rPr>
-          <w:rFonts w:eastAsiaTheme="minorEastAsia" w:hint="eastAsia"/>
-          <w:sz w:val="24"/>
-          <w:lang w:eastAsia="ja-JP"/>
-        </w:rPr>
-        <w:t xml:space="preserve"> Report by</w:t>
-      </w:r>
-      <w:r>
-        <w:rPr>
-          <w:rFonts w:eastAsiaTheme="minorEastAsia" w:hint="eastAsia"/>
-          <w:sz w:val="24"/>
-          <w:lang w:eastAsia="ja-JP"/>
-        </w:rPr>
-        <w:t xml:space="preserve"> scope,</w:t>
-      </w:r>
-      <w:r>
-        <w:rPr>
-          <w:rFonts w:hint="eastAsia"/>
-          <w:sz w:val="24"/>
-        </w:rPr>
-        <w:t xml:space="preserve"> </w:t>
-      </w:r>
-      <w:r>
-        <w:rPr>
-          <w:rFonts w:eastAsiaTheme="minorEastAsia" w:hint="eastAsia"/>
-          <w:sz w:val="24"/>
-          <w:lang w:eastAsia="ja-JP"/>
-        </w:rPr>
-        <w:t xml:space="preserve">name (of lecturer, course, major, department), </w:t>
-      </w:r>
-      <w:proofErr w:type="spellStart"/>
-      <w:r>
-        <w:rPr>
-          <w:rFonts w:eastAsiaTheme="minorEastAsia" w:hint="eastAsia"/>
-          <w:sz w:val="24"/>
-          <w:lang w:eastAsia="ja-JP"/>
-        </w:rPr>
-        <w:t>datetime</w:t>
-      </w:r>
-      <w:proofErr w:type="spellEnd"/>
-      <w:r>
-        <w:rPr>
-          <w:rFonts w:eastAsiaTheme="minorEastAsia" w:hint="eastAsia"/>
-          <w:sz w:val="24"/>
-          <w:lang w:eastAsia="ja-JP"/>
-        </w:rPr>
-        <w:t xml:space="preserve">/semester  </w:t>
-      </w:r>
-    </w:p>
-    <w:p>
-      <w:pPr>
-        <w:rPr>
-          <w:sz w:val="24"/>
-        </w:rPr>
-      </w:pPr>
-      <w:proofErr w:type="gramStart"/>
-      <w:r>
-        <w:rPr>
-          <w:sz w:val="24"/>
-        </w:rPr>
-        <w:t>o</w:t>
-      </w:r>
-      <w:proofErr w:type="gramEnd"/>
-      <w:r>
-        <w:rPr>
-          <w:sz w:val="24"/>
-        </w:rPr>
-        <w:t xml:space="preserve">    View Report for targeted feedback templates</w:t>
-      </w:r>
-    </w:p>
-    <w:p>
-      <w:pPr>
-        <w:rPr>
-          <w:rFonts w:eastAsiaTheme="minorEastAsia"/>
-          <w:sz w:val="24"/>
-          <w:lang w:eastAsia="ja-JP"/>
-        </w:rPr>
-      </w:pPr>
-      <w:r>
-        <w:rPr>
-          <w:rFonts w:hint="eastAsia"/>
-          <w:sz w:val="24"/>
-        </w:rPr>
-        <w:t xml:space="preserve">     </w:t>
-      </w:r>
-      <w:r>
-        <w:rPr>
-          <w:rFonts w:eastAsiaTheme="minorEastAsia" w:hint="eastAsia"/>
-          <w:sz w:val="24"/>
-          <w:lang w:eastAsia="ja-JP"/>
-        </w:rPr>
-        <w:t>-</w:t>
-      </w:r>
-      <w:r>
-        <w:rPr>
-          <w:sz w:val="24"/>
-        </w:rPr>
-        <w:t xml:space="preserve">    </w:t>
-      </w:r>
-      <w:r>
-        <w:rPr>
-          <w:rFonts w:hint="eastAsia"/>
-          <w:sz w:val="24"/>
-        </w:rPr>
-        <w:t xml:space="preserve">Filter </w:t>
-      </w:r>
-      <w:r>
-        <w:rPr>
-          <w:rFonts w:eastAsiaTheme="minorEastAsia" w:hint="eastAsia"/>
-          <w:sz w:val="24"/>
-          <w:lang w:eastAsia="ja-JP"/>
-        </w:rPr>
-        <w:t xml:space="preserve">Report </w:t>
-      </w:r>
-      <w:r>
-        <w:rPr>
-          <w:rFonts w:hint="eastAsia"/>
-          <w:sz w:val="24"/>
-        </w:rPr>
-        <w:t xml:space="preserve">by course name, </w:t>
-      </w:r>
-      <w:proofErr w:type="spellStart"/>
-      <w:r>
-        <w:rPr>
-          <w:rFonts w:hint="eastAsia"/>
-          <w:sz w:val="24"/>
-        </w:rPr>
-        <w:t>datetime</w:t>
-      </w:r>
-      <w:proofErr w:type="spellEnd"/>
-      <w:r>
-        <w:rPr>
-          <w:rFonts w:eastAsiaTheme="minorEastAsia" w:hint="eastAsia"/>
-          <w:sz w:val="24"/>
-          <w:lang w:eastAsia="ja-JP"/>
-        </w:rPr>
-        <w:t>/semester</w:t>
-      </w:r>
-    </w:p>
-    <w:p>
-      <w:pPr>
-        <w:rPr>
-          <w:rFonts w:eastAsiaTheme="minorEastAsia"/>
-          <w:sz w:val="24"/>
-          <w:lang w:eastAsia="ja-JP"/>
-        </w:rPr>
-      </w:pPr>
-    </w:p>
-    <w:p>
-      <w:pPr>
-        <w:rPr>
-          <w:sz w:val="24"/>
-        </w:rPr>
-      </w:pPr>
-      <w:proofErr w:type="gramStart"/>
-      <w:r>
-        <w:rPr>
-          <w:sz w:val="24"/>
-        </w:rPr>
-        <w:t>o</w:t>
-      </w:r>
-      <w:proofErr w:type="gramEnd"/>
-      <w:r>
-        <w:rPr>
-          <w:sz w:val="24"/>
-        </w:rPr>
-        <w:t xml:space="preserve">    Manage users / accounts (CRUD)</w:t>
-      </w:r>
-    </w:p>
-    <w:p>
-      <w:pPr>
-        <w:rPr>
-          <w:sz w:val="24"/>
-        </w:rPr>
-      </w:pPr>
-      <w:proofErr w:type="gramStart"/>
-      <w:r>
-        <w:rPr>
-          <w:sz w:val="24"/>
-        </w:rPr>
-        <w:t>o</w:t>
-      </w:r>
-      <w:proofErr w:type="gramEnd"/>
-      <w:r>
-        <w:rPr>
-          <w:sz w:val="24"/>
-        </w:rPr>
-        <w:t xml:space="preserve">    Manage departments (CRUD)</w:t>
-      </w:r>
-    </w:p>
-    <w:p>
-      <w:pPr>
-        <w:rPr>
-          <w:sz w:val="24"/>
-        </w:rPr>
-      </w:pPr>
-      <w:proofErr w:type="gramStart"/>
-      <w:r>
-        <w:rPr>
-          <w:sz w:val="24"/>
-        </w:rPr>
-        <w:t>o</w:t>
-      </w:r>
-      <w:proofErr w:type="gramEnd"/>
-      <w:r>
-        <w:rPr>
-          <w:sz w:val="24"/>
-        </w:rPr>
-        <w:t xml:space="preserve">    Manage majors (CRUD)</w:t>
-      </w:r>
-    </w:p>
-    <w:p>
-      <w:pPr>
-        <w:rPr>
-          <w:sz w:val="24"/>
-        </w:rPr>
-      </w:pPr>
-      <w:proofErr w:type="gramStart"/>
-      <w:r>
-        <w:rPr>
-          <w:sz w:val="24"/>
-        </w:rPr>
-        <w:t>o</w:t>
-      </w:r>
-      <w:proofErr w:type="gramEnd"/>
-      <w:r>
-        <w:rPr>
-          <w:sz w:val="24"/>
-        </w:rPr>
-        <w:t xml:space="preserve">    Manage courses (CRUD</w:t>
+    </w:p>
+    <w:p>
+      <w:pPr>
+        <w:rPr>
+          <w:sz w:val="24"/>
+        </w:rPr>
+      </w:pPr>
+      <w:r>
+        <w:rPr>
+          <w:sz w:val="24"/>
+        </w:rPr>
+        <w:t>o    Manage users / accounts (CRUD)</w:t>
+      </w:r>
+    </w:p>
+    <w:p>
+      <w:pPr>
+        <w:rPr>
+          <w:sz w:val="24"/>
+        </w:rPr>
+      </w:pPr>
+      <w:r>
+        <w:rPr>
+          <w:sz w:val="24"/>
+        </w:rPr>
+        <w:t>o    Manage departments (CRUD)</w:t>
+      </w:r>
+    </w:p>
+    <w:p>
+      <w:pPr>
+        <w:rPr>
+          <w:sz w:val="24"/>
+        </w:rPr>
+      </w:pPr>
+      <w:r>
+        <w:rPr>
+          <w:sz w:val="24"/>
+        </w:rPr>
+        <w:t>o    Manage majors (CRUD)</w:t>
+      </w:r>
+    </w:p>
+    <w:p>
+      <w:pPr>
+        <w:rPr>
+          <w:sz w:val="24"/>
+        </w:rPr>
+      </w:pPr>
+      <w:r>
+        <w:rPr>
+          <w:sz w:val="24"/>
+        </w:rPr>
+        <w:t>o    Manage courses (CRUD</w:t>
       </w:r>
     </w:p>
     <w:p>
@@ -3160,115 +3023,43 @@
           <w:color w:val="000000"/>
           <w:shd w:val="clear" w:color="auto" w:fill="FFFFFF"/>
         </w:rPr>
-        <w:t xml:space="preserve">- </w:t>
-      </w:r>
-      <w:proofErr w:type="spellStart"/>
-      <w:r>
+        <w:t>- Quan hệ type với criteria</w:t>
+      </w:r>
+    </w:p>
+    <w:p>
+      <w:pPr>
         <w:rPr>
           <w:rFonts w:ascii="Calibri" w:hAnsi="Calibri"/>
           <w:color w:val="000000"/>
           <w:shd w:val="clear" w:color="auto" w:fill="FFFFFF"/>
         </w:rPr>
-        <w:t>Quan</w:t>
-      </w:r>
-      <w:proofErr w:type="spellEnd"/>
+      </w:pPr>
       <w:r>
         <w:rPr>
           <w:rFonts w:ascii="Calibri" w:hAnsi="Calibri"/>
           <w:color w:val="000000"/>
           <w:shd w:val="clear" w:color="auto" w:fill="FFFFFF"/>
         </w:rPr>
-        <w:t xml:space="preserve"> </w:t>
-      </w:r>
-      <w:proofErr w:type="spellStart"/>
-      <w:r>
+        <w:lastRenderedPageBreak/>
+        <w:t>- Edit conduct feedback</w:t>
+      </w:r>
+    </w:p>
+    <w:p>
+      <w:pPr>
         <w:rPr>
           <w:rFonts w:ascii="Calibri" w:hAnsi="Calibri"/>
           <w:color w:val="000000"/>
           <w:shd w:val="clear" w:color="auto" w:fill="FFFFFF"/>
-        </w:rPr>
-        <w:t>hệ</w:t>
-      </w:r>
-      <w:proofErr w:type="spellEnd"/>
+          <w:lang w:val="vi-VN"/>
+        </w:rPr>
+      </w:pPr>
       <w:r>
         <w:rPr>
           <w:rFonts w:ascii="Calibri" w:hAnsi="Calibri"/>
           <w:color w:val="000000"/>
           <w:shd w:val="clear" w:color="auto" w:fill="FFFFFF"/>
         </w:rPr>
-        <w:t xml:space="preserve"> type </w:t>
-      </w:r>
-      <w:proofErr w:type="spellStart"/>
-      <w:r>
-        <w:rPr>
-          <w:rFonts w:ascii="Calibri" w:hAnsi="Calibri"/>
-          <w:color w:val="000000"/>
-          <w:shd w:val="clear" w:color="auto" w:fill="FFFFFF"/>
-        </w:rPr>
-        <w:t>với</w:t>
-      </w:r>
-      <w:proofErr w:type="spellEnd"/>
-      <w:r>
-        <w:rPr>
-          <w:rFonts w:ascii="Calibri" w:hAnsi="Calibri"/>
-          <w:color w:val="000000"/>
-          <w:shd w:val="clear" w:color="auto" w:fill="FFFFFF"/>
-        </w:rPr>
-        <w:t xml:space="preserve"> criteria</w:t>
-      </w:r>
-    </w:p>
-    <w:p>
-      <w:pPr>
-        <w:rPr>
-          <w:rFonts w:ascii="Calibri" w:hAnsi="Calibri"/>
-          <w:color w:val="000000"/>
-          <w:shd w:val="clear" w:color="auto" w:fill="FFFFFF"/>
-        </w:rPr>
-      </w:pPr>
-      <w:r>
-        <w:rPr>
-          <w:rFonts w:ascii="Calibri" w:hAnsi="Calibri"/>
-          <w:color w:val="000000"/>
-          <w:shd w:val="clear" w:color="auto" w:fill="FFFFFF"/>
-        </w:rPr>
-        <w:lastRenderedPageBreak/>
-        <w:t>- Edit conduct feedback</w:t>
-      </w:r>
-    </w:p>
-    <w:p>
-      <w:pPr>
-        <w:rPr>
-          <w:rFonts w:ascii="Calibri" w:hAnsi="Calibri"/>
-          <w:color w:val="000000"/>
-          <w:shd w:val="clear" w:color="auto" w:fill="FFFFFF"/>
-          <w:lang w:val="vi-VN"/>
-        </w:rPr>
-      </w:pPr>
-      <w:r>
-        <w:rPr>
-          <w:rFonts w:ascii="Calibri" w:hAnsi="Calibri"/>
-          <w:color w:val="000000"/>
-          <w:shd w:val="clear" w:color="auto" w:fill="FFFFFF"/>
-        </w:rPr>
-        <w:t>- Active/</w:t>
-      </w:r>
-      <w:proofErr w:type="spellStart"/>
-      <w:r>
-        <w:rPr>
-          <w:rFonts w:ascii="Calibri" w:hAnsi="Calibri"/>
-          <w:color w:val="000000"/>
-          <w:shd w:val="clear" w:color="auto" w:fill="FFFFFF"/>
-        </w:rPr>
-        <w:t>deactive</w:t>
-      </w:r>
-      <w:proofErr w:type="spellEnd"/>
-      <w:r>
-        <w:rPr>
-          <w:rFonts w:ascii="Calibri" w:hAnsi="Calibri"/>
-          <w:color w:val="000000"/>
-          <w:shd w:val="clear" w:color="auto" w:fill="FFFFFF"/>
-        </w:rPr>
-        <w:t xml:space="preserve"> template</w:t>
+        <w:t>- Active/deactive template</w:t>
       </w:r>
     </w:p>
     <w:p>
@@ -3339,7 +3130,21 @@
           <w:rFonts w:asciiTheme="minorHAnsi" w:eastAsiaTheme="minorEastAsia" w:hAnsiTheme="minorHAnsi" w:cstheme="minorHAnsi"/>
           <w:lang w:val="vi-VN" w:eastAsia="ja-JP"/>
         </w:rPr>
-        <w:t>Sửa Criteria trong create template và edit content</w:t>
+        <w:t xml:space="preserve">Sửa Criteria </w:t>
+      </w:r>
+      <w:r>
+        <w:rPr>
+          <w:rFonts w:asciiTheme="minorHAnsi" w:eastAsiaTheme="minorEastAsia" w:hAnsiTheme="minorHAnsi" w:cstheme="minorHAnsi" w:hint="eastAsia"/>
+          <w:lang w:val="vi-VN" w:eastAsia="ja-JP"/>
+        </w:rPr>
+        <w:t xml:space="preserve">và trọng số </w:t>
+      </w:r>
+      <w:r>
+        <w:rPr>
+          <w:rFonts w:asciiTheme="minorHAnsi" w:eastAsiaTheme="minorEastAsia" w:hAnsiTheme="minorHAnsi" w:cstheme="minorHAnsi"/>
+          <w:lang w:val="vi-VN" w:eastAsia="ja-JP"/>
+        </w:rPr>
+        <w:t>trong create template và edit content</w:t>
       </w:r>
     </w:p>
     <w:p>
@@ -3351,12 +3156,14 @@
         </w:numPr>
         <w:rPr>
           <w:rFonts w:asciiTheme="minorHAnsi" w:eastAsiaTheme="minorEastAsia" w:hAnsiTheme="minorHAnsi" w:cstheme="minorHAnsi"/>
+          <w:highlight w:val="yellow"/>
           <w:lang w:val="vi-VN" w:eastAsia="ja-JP"/>
         </w:rPr>
       </w:pPr>
       <w:r>
         <w:rPr>
           <w:rFonts w:asciiTheme="minorHAnsi" w:eastAsiaTheme="minorEastAsia" w:hAnsiTheme="minorHAnsi" w:cstheme="minorHAnsi"/>
+          <w:highlight w:val="yellow"/>
           <w:lang w:val="vi-VN" w:eastAsia="ja-JP"/>
         </w:rPr>
         <w:t>Sửa lại trang report details</w:t>
@@ -3370,7 +3177,7 @@
           <w:numId w:val="2"/>
         </w:numPr>
         <w:rPr>
-          <w:rFonts w:asciiTheme="minorHAnsi" w:eastAsiaTheme="minorEastAsia" w:hAnsiTheme="minorHAnsi" w:cstheme="minorHAnsi"/>
+          <w:rFonts w:asciiTheme="minorHAnsi" w:eastAsiaTheme="minorEastAsia" w:hAnsiTheme="minorHAnsi" w:cstheme="minorHAnsi" w:hint="eastAsia"/>
           <w:lang w:val="vi-VN" w:eastAsia="ja-JP"/>
         </w:rPr>
       </w:pPr>
@@ -3390,20 +3197,16 @@
           <w:numId w:val="2"/>
         </w:numPr>
         <w:rPr>
-          <w:rFonts w:asciiTheme="minorHAnsi" w:eastAsiaTheme="minorEastAsia" w:hAnsiTheme="minorHAnsi" w:cstheme="minorHAnsi"/>
-          <w:highlight w:val="yellow"/>
+          <w:rFonts w:asciiTheme="minorHAnsi" w:eastAsiaTheme="minorEastAsia" w:hAnsiTheme="minorHAnsi" w:cstheme="minorHAnsi" w:hint="eastAsia"/>
           <w:lang w:val="vi-VN" w:eastAsia="ja-JP"/>
         </w:rPr>
       </w:pPr>
-      <w:bookmarkStart w:id="0" w:name="_GoBack"/>
-      <w:bookmarkEnd w:id="0"/>
-      <w:r>
-        <w:rPr>
-          <w:rFonts w:asciiTheme="minorHAnsi" w:eastAsiaTheme="minorEastAsia" w:hAnsiTheme="minorHAnsi" w:cstheme="minorHAnsi"/>
-          <w:highlight w:val="yellow"/>
+      <w:r>
+        <w:rPr>
+          <w:rFonts w:asciiTheme="minorHAnsi" w:eastAsiaTheme="minorEastAsia" w:hAnsiTheme="minorHAnsi" w:cstheme="minorHAnsi" w:hint="eastAsia"/>
           <w:lang w:val="vi-VN" w:eastAsia="ja-JP"/>
         </w:rPr>
-        <w:t>Bỏ Criteria theo type</w:t>
+        <w:t>Chọn target department, bấm vô bar, bị lỗi</w:t>
       </w:r>
     </w:p>
     <w:p>
@@ -3414,16 +3217,16 @@
           <w:numId w:val="2"/>
         </w:numPr>
         <w:rPr>
-          <w:rFonts w:asciiTheme="minorHAnsi" w:eastAsiaTheme="minorEastAsia" w:hAnsiTheme="minorHAnsi" w:cstheme="minorHAnsi"/>
+          <w:rFonts w:asciiTheme="minorHAnsi" w:eastAsiaTheme="minorEastAsia" w:hAnsiTheme="minorHAnsi" w:cstheme="minorHAnsi" w:hint="eastAsia"/>
           <w:lang w:val="vi-VN" w:eastAsia="ja-JP"/>
         </w:rPr>
       </w:pPr>
       <w:r>
         <w:rPr>
-          <w:rFonts w:asciiTheme="minorHAnsi" w:eastAsiaTheme="minorEastAsia" w:hAnsiTheme="minorHAnsi" w:cstheme="minorHAnsi"/>
+          <w:rFonts w:asciiTheme="minorHAnsi" w:eastAsiaTheme="minorEastAsia" w:hAnsiTheme="minorHAnsi" w:cstheme="minorHAnsi" w:hint="eastAsia"/>
           <w:lang w:val="vi-VN" w:eastAsia="ja-JP"/>
         </w:rPr>
-        <w:t>Test and implementation</w:t>
+        <w:t>Trang semester-details show điểm bị lỗi</w:t>
       </w:r>
     </w:p>
     <w:p>
@@ -3440,11 +3243,13 @@
       </w:pPr>
       <w:r>
         <w:rPr>
-          <w:rFonts w:asciiTheme="minorHAnsi" w:eastAsiaTheme="minorEastAsia" w:hAnsiTheme="minorHAnsi" w:cstheme="minorHAnsi"/>
+          <w:rFonts w:asciiTheme="minorHAnsi" w:eastAsiaTheme="minorEastAsia" w:hAnsiTheme="minorHAnsi" w:cstheme="minorHAnsi" w:hint="eastAsia"/>
           <w:lang w:val="vi-VN" w:eastAsia="ja-JP"/>
         </w:rPr>
-        <w:t>Database Diagram</w:t>
-      </w:r>
+        <w:t>Nút thêm câu hỏi KHác</w:t>
+      </w:r>
+      <w:bookmarkStart w:id="0" w:name="_GoBack"/>
+      <w:bookmarkEnd w:id="0"/>
     </w:p>
     <w:p>
       <w:pPr>
@@ -3455,15 +3260,17 @@
         </w:numPr>
         <w:rPr>
           <w:rFonts w:asciiTheme="minorHAnsi" w:eastAsiaTheme="minorEastAsia" w:hAnsiTheme="minorHAnsi" w:cstheme="minorHAnsi"/>
+          <w:highlight w:val="yellow"/>
           <w:lang w:val="vi-VN" w:eastAsia="ja-JP"/>
         </w:rPr>
       </w:pPr>
       <w:r>
         <w:rPr>
           <w:rFonts w:asciiTheme="minorHAnsi" w:eastAsiaTheme="minorEastAsia" w:hAnsiTheme="minorHAnsi" w:cstheme="minorHAnsi"/>
+          <w:highlight w:val="yellow"/>
           <w:lang w:val="vi-VN" w:eastAsia="ja-JP"/>
         </w:rPr>
-        <w:t>Performance measure</w:t>
+        <w:t>Bỏ Criteria theo type</w:t>
       </w:r>
     </w:p>
     <w:p>
@@ -3475,15 +3282,17 @@
         </w:numPr>
         <w:rPr>
           <w:rFonts w:asciiTheme="minorHAnsi" w:eastAsiaTheme="minorEastAsia" w:hAnsiTheme="minorHAnsi" w:cstheme="minorHAnsi"/>
+          <w:highlight w:val="yellow"/>
           <w:lang w:val="vi-VN" w:eastAsia="ja-JP"/>
         </w:rPr>
       </w:pPr>
       <w:r>
         <w:rPr>
           <w:rFonts w:asciiTheme="minorHAnsi" w:eastAsiaTheme="minorEastAsia" w:hAnsiTheme="minorHAnsi" w:cstheme="minorHAnsi"/>
+          <w:highlight w:val="yellow"/>
           <w:lang w:val="vi-VN" w:eastAsia="ja-JP"/>
         </w:rPr>
-        <w:t>Test case</w:t>
+        <w:t>Test and implementation</w:t>
       </w:r>
     </w:p>
     <w:p>
@@ -3495,23 +3304,18 @@
         </w:numPr>
         <w:rPr>
           <w:rFonts w:asciiTheme="minorHAnsi" w:eastAsiaTheme="minorEastAsia" w:hAnsiTheme="minorHAnsi" w:cstheme="minorHAnsi"/>
+          <w:highlight w:val="yellow"/>
           <w:lang w:val="vi-VN" w:eastAsia="ja-JP"/>
         </w:rPr>
       </w:pPr>
       <w:r>
         <w:rPr>
           <w:rFonts w:asciiTheme="minorHAnsi" w:eastAsiaTheme="minorEastAsia" w:hAnsiTheme="minorHAnsi" w:cstheme="minorHAnsi"/>
+          <w:highlight w:val="yellow"/>
           <w:lang w:val="vi-VN" w:eastAsia="ja-JP"/>
         </w:rPr>
-        <w:t>Manual Guide</w:t>
-      </w:r>
-    </w:p>
-    <w:p>
-      <w:pPr>
-        <w:rPr>
-          <w:lang w:val="vi-VN"/>
-        </w:rPr>
-      </w:pPr>
+        <w:t>Database Diagram</w:t>
+      </w:r>
     </w:p>
     <w:p>
       <w:pPr>
@@ -3521,17 +3325,18 @@
           <w:numId w:val="2"/>
         </w:numPr>
         <w:rPr>
-          <w:highlight w:val="yellow"/>
-          <w:lang w:val="vi-VN"/>
-        </w:rPr>
-      </w:pPr>
-      <w:r>
-        <w:rPr>
-          <w:rFonts w:ascii="Cambria" w:hAnsi="Cambria"/>
-          <w:highlight w:val="yellow"/>
-          <w:lang w:val="vi-VN"/>
-        </w:rPr>
-        <w:t>Figure 38: trả từ controller về view</w:t>
+          <w:rFonts w:asciiTheme="minorHAnsi" w:eastAsiaTheme="minorEastAsia" w:hAnsiTheme="minorHAnsi" w:cstheme="minorHAnsi"/>
+          <w:highlight w:val="yellow"/>
+          <w:lang w:val="vi-VN" w:eastAsia="ja-JP"/>
+        </w:rPr>
+      </w:pPr>
+      <w:r>
+        <w:rPr>
+          <w:rFonts w:asciiTheme="minorHAnsi" w:eastAsiaTheme="minorEastAsia" w:hAnsiTheme="minorHAnsi" w:cstheme="minorHAnsi"/>
+          <w:highlight w:val="yellow"/>
+          <w:lang w:val="vi-VN" w:eastAsia="ja-JP"/>
+        </w:rPr>
+        <w:t>Performance measure</w:t>
       </w:r>
     </w:p>
     <w:p>
@@ -3542,16 +3347,18 @@
           <w:numId w:val="2"/>
         </w:numPr>
         <w:rPr>
-          <w:highlight w:val="yellow"/>
-          <w:lang w:val="vi-VN"/>
-        </w:rPr>
-      </w:pPr>
-      <w:r>
-        <w:rPr>
-          <w:highlight w:val="yellow"/>
-          <w:lang w:val="vi-VN"/>
-        </w:rPr>
-        <w:t>Figure 39: Bỏ</w:t>
+          <w:rFonts w:asciiTheme="minorHAnsi" w:eastAsiaTheme="minorEastAsia" w:hAnsiTheme="minorHAnsi" w:cstheme="minorHAnsi"/>
+          <w:highlight w:val="yellow"/>
+          <w:lang w:val="vi-VN" w:eastAsia="ja-JP"/>
+        </w:rPr>
+      </w:pPr>
+      <w:r>
+        <w:rPr>
+          <w:rFonts w:asciiTheme="minorHAnsi" w:eastAsiaTheme="minorEastAsia" w:hAnsiTheme="minorHAnsi" w:cstheme="minorHAnsi"/>
+          <w:highlight w:val="yellow"/>
+          <w:lang w:val="vi-VN" w:eastAsia="ja-JP"/>
+        </w:rPr>
+        <w:t>Test case</w:t>
       </w:r>
     </w:p>
     <w:p>
@@ -3562,17 +3369,26 @@
           <w:numId w:val="2"/>
         </w:numPr>
         <w:rPr>
-          <w:highlight w:val="yellow"/>
-          <w:lang w:val="vi-VN"/>
-        </w:rPr>
-      </w:pPr>
-      <w:r>
-        <w:rPr>
-          <w:highlight w:val="yellow"/>
-          <w:lang w:val="vi-VN"/>
-        </w:rPr>
-        <w:t>Class diagram: bỏ repo</w:t>
-      </w:r>
+          <w:rFonts w:asciiTheme="minorHAnsi" w:eastAsiaTheme="minorEastAsia" w:hAnsiTheme="minorHAnsi" w:cstheme="minorHAnsi"/>
+          <w:highlight w:val="yellow"/>
+          <w:lang w:val="vi-VN" w:eastAsia="ja-JP"/>
+        </w:rPr>
+      </w:pPr>
+      <w:r>
+        <w:rPr>
+          <w:rFonts w:asciiTheme="minorHAnsi" w:eastAsiaTheme="minorEastAsia" w:hAnsiTheme="minorHAnsi" w:cstheme="minorHAnsi"/>
+          <w:highlight w:val="yellow"/>
+          <w:lang w:val="vi-VN" w:eastAsia="ja-JP"/>
+        </w:rPr>
+        <w:t>Manual Guide</w:t>
+      </w:r>
+    </w:p>
+    <w:p>
+      <w:pPr>
+        <w:rPr>
+          <w:lang w:val="vi-VN"/>
+        </w:rPr>
+      </w:pPr>
     </w:p>
     <w:p>
       <w:pPr>
@@ -3582,14 +3398,17 @@
           <w:numId w:val="2"/>
         </w:numPr>
         <w:rPr>
-          <w:lang w:val="vi-VN"/>
-        </w:rPr>
-      </w:pPr>
-      <w:r>
-        <w:rPr>
-          <w:lang w:val="vi-VN"/>
-        </w:rPr>
-        <w:t>Sequence: bỏ cục vuông bên database, nối liền các đường, thêm sequence</w:t>
+          <w:highlight w:val="yellow"/>
+          <w:lang w:val="vi-VN"/>
+        </w:rPr>
+      </w:pPr>
+      <w:r>
+        <w:rPr>
+          <w:rFonts w:ascii="Cambria" w:hAnsi="Cambria"/>
+          <w:highlight w:val="yellow"/>
+          <w:lang w:val="vi-VN"/>
+        </w:rPr>
+        <w:t>Figure 38: trả từ controller về view</w:t>
       </w:r>
     </w:p>
     <w:p>
@@ -3609,7 +3428,7 @@
           <w:highlight w:val="yellow"/>
           <w:lang w:val="vi-VN"/>
         </w:rPr>
-        <w:t>Viết component interface</w:t>
+        <w:t>Figure 39: Bỏ</w:t>
       </w:r>
     </w:p>
     <w:p>
@@ -3629,7 +3448,7 @@
           <w:highlight w:val="yellow"/>
           <w:lang w:val="vi-VN"/>
         </w:rPr>
-        <w:t>Sửa ERD</w:t>
+        <w:t>Class diagram: bỏ repo</w:t>
       </w:r>
     </w:p>
     <w:p>
@@ -3645,6 +3464,67 @@
       </w:pPr>
       <w:r>
         <w:rPr>
+          <w:highlight w:val="yellow"/>
+          <w:lang w:val="vi-VN"/>
+        </w:rPr>
+        <w:t>Sequence: bỏ cục vuông bên database, nối liền các đường, thêm sequence</w:t>
+      </w:r>
+    </w:p>
+    <w:p>
+      <w:pPr>
+        <w:pStyle w:val="ListParagraph"/>
+        <w:numPr>
+          <w:ilvl w:val="0"/>
+          <w:numId w:val="2"/>
+        </w:numPr>
+        <w:rPr>
+          <w:highlight w:val="yellow"/>
+          <w:lang w:val="vi-VN"/>
+        </w:rPr>
+      </w:pPr>
+      <w:r>
+        <w:rPr>
+          <w:highlight w:val="yellow"/>
+          <w:lang w:val="vi-VN"/>
+        </w:rPr>
+        <w:t>Viết component interface</w:t>
+      </w:r>
+    </w:p>
+    <w:p>
+      <w:pPr>
+        <w:pStyle w:val="ListParagraph"/>
+        <w:numPr>
+          <w:ilvl w:val="0"/>
+          <w:numId w:val="2"/>
+        </w:numPr>
+        <w:rPr>
+          <w:highlight w:val="yellow"/>
+          <w:lang w:val="vi-VN"/>
+        </w:rPr>
+      </w:pPr>
+      <w:r>
+        <w:rPr>
+          <w:highlight w:val="yellow"/>
+          <w:lang w:val="vi-VN"/>
+        </w:rPr>
+        <w:t>Sửa ERD</w:t>
+      </w:r>
+    </w:p>
+    <w:p>
+      <w:pPr>
+        <w:pStyle w:val="ListParagraph"/>
+        <w:numPr>
+          <w:ilvl w:val="0"/>
+          <w:numId w:val="2"/>
+        </w:numPr>
+        <w:rPr>
+          <w:highlight w:val="yellow"/>
+          <w:lang w:val="vi-VN"/>
+        </w:rPr>
+      </w:pPr>
+      <w:r>
+        <w:rPr>
+          <w:highlight w:val="yellow"/>
           <w:lang w:val="vi-VN"/>
         </w:rPr>
         <w:t>Thêm UI mobile Login</w:t>

</xml_diff>

<commit_message>
Commit report and mobile
</commit_message>
<xml_diff>
--- a/Document/Product Backlog.docx
+++ b/Document/Product Backlog.docx
@@ -3177,7 +3177,7 @@
           <w:numId w:val="2"/>
         </w:numPr>
         <w:rPr>
-          <w:rFonts w:asciiTheme="minorHAnsi" w:eastAsiaTheme="minorEastAsia" w:hAnsiTheme="minorHAnsi" w:cstheme="minorHAnsi" w:hint="eastAsia"/>
+          <w:rFonts w:asciiTheme="minorHAnsi" w:eastAsiaTheme="minorEastAsia" w:hAnsiTheme="minorHAnsi" w:cstheme="minorHAnsi"/>
           <w:lang w:val="vi-VN" w:eastAsia="ja-JP"/>
         </w:rPr>
       </w:pPr>
@@ -3197,17 +3197,26 @@
           <w:numId w:val="2"/>
         </w:numPr>
         <w:rPr>
+          <w:rFonts w:asciiTheme="minorHAnsi" w:eastAsiaTheme="minorEastAsia" w:hAnsiTheme="minorHAnsi" w:cstheme="minorHAnsi"/>
+          <w:lang w:val="vi-VN" w:eastAsia="ja-JP"/>
+        </w:rPr>
+      </w:pPr>
+      <w:r>
+        <w:rPr>
           <w:rFonts w:asciiTheme="minorHAnsi" w:eastAsiaTheme="minorEastAsia" w:hAnsiTheme="minorHAnsi" w:cstheme="minorHAnsi" w:hint="eastAsia"/>
           <w:lang w:val="vi-VN" w:eastAsia="ja-JP"/>
         </w:rPr>
-      </w:pPr>
-      <w:r>
-        <w:rPr>
-          <w:rFonts w:asciiTheme="minorHAnsi" w:eastAsiaTheme="minorEastAsia" w:hAnsiTheme="minorHAnsi" w:cstheme="minorHAnsi" w:hint="eastAsia"/>
+        <w:t>Chọn target department, bấm vô bar, bị lỗi</w:t>
+      </w:r>
+      <w:r>
+        <w:rPr>
+          <w:rFonts w:asciiTheme="minorHAnsi" w:eastAsiaTheme="minorEastAsia" w:hAnsiTheme="minorHAnsi" w:cstheme="minorHAnsi"/>
           <w:lang w:val="vi-VN" w:eastAsia="ja-JP"/>
         </w:rPr>
-        <w:t>Chọn target department, bấm vô bar, bị lỗi</w:t>
-      </w:r>
+        <w:t xml:space="preserve"> =&gt; Thêm typeId</w:t>
+      </w:r>
+      <w:bookmarkStart w:id="0" w:name="_GoBack"/>
+      <w:bookmarkEnd w:id="0"/>
     </w:p>
     <w:p>
       <w:pPr>
@@ -3217,7 +3226,7 @@
           <w:numId w:val="2"/>
         </w:numPr>
         <w:rPr>
-          <w:rFonts w:asciiTheme="minorHAnsi" w:eastAsiaTheme="minorEastAsia" w:hAnsiTheme="minorHAnsi" w:cstheme="minorHAnsi" w:hint="eastAsia"/>
+          <w:rFonts w:asciiTheme="minorHAnsi" w:eastAsiaTheme="minorEastAsia" w:hAnsiTheme="minorHAnsi" w:cstheme="minorHAnsi"/>
           <w:lang w:val="vi-VN" w:eastAsia="ja-JP"/>
         </w:rPr>
       </w:pPr>
@@ -3248,8 +3257,13 @@
         </w:rPr>
         <w:t>Nút thêm câu hỏi KHác</w:t>
       </w:r>
-      <w:bookmarkStart w:id="0" w:name="_GoBack"/>
-      <w:bookmarkEnd w:id="0"/>
+      <w:r>
+        <w:rPr>
+          <w:rFonts w:asciiTheme="minorHAnsi" w:eastAsiaTheme="minorEastAsia" w:hAnsiTheme="minorHAnsi" w:cstheme="minorHAnsi"/>
+          <w:lang w:val="vi-VN" w:eastAsia="ja-JP"/>
+        </w:rPr>
+        <w:t xml:space="preserve"> trong create content</w:t>
+      </w:r>
     </w:p>
     <w:p>
       <w:pPr>

</xml_diff>

<commit_message>
Fix create from template and edit content
</commit_message>
<xml_diff>
--- a/Document/Product Backlog.docx
+++ b/Document/Product Backlog.docx
@@ -2940,11 +2940,13 @@
       <w:pPr>
         <w:rPr>
           <w:sz w:val="24"/>
-        </w:rPr>
-      </w:pPr>
-      <w:r>
-        <w:rPr>
-          <w:sz w:val="24"/>
+          <w:highlight w:val="yellow"/>
+        </w:rPr>
+      </w:pPr>
+      <w:r>
+        <w:rPr>
+          <w:sz w:val="24"/>
+          <w:highlight w:val="yellow"/>
         </w:rPr>
         <w:t>- Class Diagram</w:t>
       </w:r>
@@ -2953,11 +2955,13 @@
       <w:pPr>
         <w:rPr>
           <w:sz w:val="24"/>
-        </w:rPr>
-      </w:pPr>
-      <w:r>
-        <w:rPr>
-          <w:sz w:val="24"/>
+          <w:highlight w:val="yellow"/>
+        </w:rPr>
+      </w:pPr>
+      <w:r>
+        <w:rPr>
+          <w:sz w:val="24"/>
+          <w:highlight w:val="yellow"/>
         </w:rPr>
         <w:t>- Sequence Diagram</w:t>
       </w:r>
@@ -2971,6 +2975,7 @@
       <w:r>
         <w:rPr>
           <w:sz w:val="24"/>
+          <w:highlight w:val="yellow"/>
         </w:rPr>
         <w:t>- Mobile UI</w:t>
       </w:r>
@@ -3031,6 +3036,7 @@
         <w:rPr>
           <w:rFonts w:ascii="Calibri" w:hAnsi="Calibri"/>
           <w:color w:val="000000"/>
+          <w:highlight w:val="yellow"/>
           <w:shd w:val="clear" w:color="auto" w:fill="FFFFFF"/>
         </w:rPr>
       </w:pPr>
@@ -3038,6 +3044,7 @@
         <w:rPr>
           <w:rFonts w:ascii="Calibri" w:hAnsi="Calibri"/>
           <w:color w:val="000000"/>
+          <w:highlight w:val="yellow"/>
           <w:shd w:val="clear" w:color="auto" w:fill="FFFFFF"/>
         </w:rPr>
         <w:lastRenderedPageBreak/>
@@ -3049,6 +3056,7 @@
         <w:rPr>
           <w:rFonts w:ascii="Calibri" w:hAnsi="Calibri"/>
           <w:color w:val="000000"/>
+          <w:highlight w:val="yellow"/>
           <w:shd w:val="clear" w:color="auto" w:fill="FFFFFF"/>
           <w:lang w:val="vi-VN"/>
         </w:rPr>
@@ -3057,6 +3065,7 @@
         <w:rPr>
           <w:rFonts w:ascii="Calibri" w:hAnsi="Calibri"/>
           <w:color w:val="000000"/>
+          <w:highlight w:val="yellow"/>
           <w:shd w:val="clear" w:color="auto" w:fill="FFFFFF"/>
         </w:rPr>
         <w:t>- Active/deactive template</w:t>
@@ -3072,6 +3081,7 @@
       <w:r>
         <w:rPr>
           <w:rFonts w:asciiTheme="minorHAnsi" w:eastAsiaTheme="minorEastAsia" w:hAnsiTheme="minorHAnsi" w:cstheme="minorHAnsi"/>
+          <w:highlight w:val="yellow"/>
           <w:lang w:val="vi-VN" w:eastAsia="ja-JP"/>
         </w:rPr>
         <w:t xml:space="preserve">- </w:t>
@@ -3079,6 +3089,7 @@
       <w:r>
         <w:rPr>
           <w:rFonts w:asciiTheme="minorHAnsi" w:eastAsiaTheme="minorEastAsia" w:hAnsiTheme="minorHAnsi" w:cstheme="minorHAnsi"/>
+          <w:highlight w:val="yellow"/>
           <w:lang w:val="vi-VN" w:eastAsia="ja-JP"/>
         </w:rPr>
         <w:t>Gửi mail feedback</w:t>
@@ -3122,12 +3133,14 @@
         </w:numPr>
         <w:rPr>
           <w:rFonts w:asciiTheme="minorHAnsi" w:eastAsiaTheme="minorEastAsia" w:hAnsiTheme="minorHAnsi" w:cstheme="minorHAnsi"/>
+          <w:highlight w:val="yellow"/>
           <w:lang w:val="vi-VN" w:eastAsia="ja-JP"/>
         </w:rPr>
       </w:pPr>
       <w:r>
         <w:rPr>
           <w:rFonts w:asciiTheme="minorHAnsi" w:eastAsiaTheme="minorEastAsia" w:hAnsiTheme="minorHAnsi" w:cstheme="minorHAnsi"/>
+          <w:highlight w:val="yellow"/>
           <w:lang w:val="vi-VN" w:eastAsia="ja-JP"/>
         </w:rPr>
         <w:t xml:space="preserve">Sửa Criteria </w:t>
@@ -3135,6 +3148,7 @@
       <w:r>
         <w:rPr>
           <w:rFonts w:asciiTheme="minorHAnsi" w:eastAsiaTheme="minorEastAsia" w:hAnsiTheme="minorHAnsi" w:cstheme="minorHAnsi" w:hint="eastAsia"/>
+          <w:highlight w:val="yellow"/>
           <w:lang w:val="vi-VN" w:eastAsia="ja-JP"/>
         </w:rPr>
         <w:t xml:space="preserve">và trọng số </w:t>
@@ -3142,6 +3156,7 @@
       <w:r>
         <w:rPr>
           <w:rFonts w:asciiTheme="minorHAnsi" w:eastAsiaTheme="minorEastAsia" w:hAnsiTheme="minorHAnsi" w:cstheme="minorHAnsi"/>
+          <w:highlight w:val="yellow"/>
           <w:lang w:val="vi-VN" w:eastAsia="ja-JP"/>
         </w:rPr>
         <w:t>trong create template và edit content</w:t>
@@ -3178,12 +3193,14 @@
         </w:numPr>
         <w:rPr>
           <w:rFonts w:asciiTheme="minorHAnsi" w:eastAsiaTheme="minorEastAsia" w:hAnsiTheme="minorHAnsi" w:cstheme="minorHAnsi"/>
+          <w:highlight w:val="yellow"/>
           <w:lang w:val="vi-VN" w:eastAsia="ja-JP"/>
         </w:rPr>
       </w:pPr>
       <w:r>
         <w:rPr>
           <w:rFonts w:asciiTheme="minorHAnsi" w:eastAsiaTheme="minorEastAsia" w:hAnsiTheme="minorHAnsi" w:cstheme="minorHAnsi"/>
+          <w:highlight w:val="yellow"/>
           <w:lang w:val="vi-VN" w:eastAsia="ja-JP"/>
         </w:rPr>
         <w:t>Hoàn thành mobile</w:t>
@@ -3198,12 +3215,14 @@
         </w:numPr>
         <w:rPr>
           <w:rFonts w:asciiTheme="minorHAnsi" w:eastAsiaTheme="minorEastAsia" w:hAnsiTheme="minorHAnsi" w:cstheme="minorHAnsi"/>
+          <w:highlight w:val="yellow"/>
           <w:lang w:val="vi-VN" w:eastAsia="ja-JP"/>
         </w:rPr>
       </w:pPr>
       <w:r>
         <w:rPr>
           <w:rFonts w:asciiTheme="minorHAnsi" w:eastAsiaTheme="minorEastAsia" w:hAnsiTheme="minorHAnsi" w:cstheme="minorHAnsi" w:hint="eastAsia"/>
+          <w:highlight w:val="yellow"/>
           <w:lang w:val="vi-VN" w:eastAsia="ja-JP"/>
         </w:rPr>
         <w:t>Chọn target department, bấm vô bar, bị lỗi</w:t>
@@ -3211,12 +3230,11 @@
       <w:r>
         <w:rPr>
           <w:rFonts w:asciiTheme="minorHAnsi" w:eastAsiaTheme="minorEastAsia" w:hAnsiTheme="minorHAnsi" w:cstheme="minorHAnsi"/>
+          <w:highlight w:val="yellow"/>
           <w:lang w:val="vi-VN" w:eastAsia="ja-JP"/>
         </w:rPr>
         <w:t xml:space="preserve"> =&gt; Thêm typeId</w:t>
       </w:r>
-      <w:bookmarkStart w:id="0" w:name="_GoBack"/>
-      <w:bookmarkEnd w:id="0"/>
     </w:p>
     <w:p>
       <w:pPr>
@@ -3227,12 +3245,14 @@
         </w:numPr>
         <w:rPr>
           <w:rFonts w:asciiTheme="minorHAnsi" w:eastAsiaTheme="minorEastAsia" w:hAnsiTheme="minorHAnsi" w:cstheme="minorHAnsi"/>
+          <w:highlight w:val="yellow"/>
           <w:lang w:val="vi-VN" w:eastAsia="ja-JP"/>
         </w:rPr>
       </w:pPr>
       <w:r>
         <w:rPr>
           <w:rFonts w:asciiTheme="minorHAnsi" w:eastAsiaTheme="minorEastAsia" w:hAnsiTheme="minorHAnsi" w:cstheme="minorHAnsi" w:hint="eastAsia"/>
+          <w:highlight w:val="yellow"/>
           <w:lang w:val="vi-VN" w:eastAsia="ja-JP"/>
         </w:rPr>
         <w:t>Trang semester-details show điểm bị lỗi</w:t>
@@ -3264,6 +3284,28 @@
         </w:rPr>
         <w:t xml:space="preserve"> trong create content</w:t>
       </w:r>
+    </w:p>
+    <w:p>
+      <w:pPr>
+        <w:pStyle w:val="ListParagraph"/>
+        <w:numPr>
+          <w:ilvl w:val="0"/>
+          <w:numId w:val="2"/>
+        </w:numPr>
+        <w:rPr>
+          <w:rFonts w:asciiTheme="minorHAnsi" w:eastAsiaTheme="minorEastAsia" w:hAnsiTheme="minorHAnsi" w:cstheme="minorHAnsi"/>
+          <w:lang w:val="vi-VN" w:eastAsia="ja-JP"/>
+        </w:rPr>
+      </w:pPr>
+      <w:r>
+        <w:rPr>
+          <w:rFonts w:asciiTheme="minorHAnsi" w:eastAsiaTheme="minorEastAsia" w:hAnsiTheme="minorHAnsi" w:cstheme="minorHAnsi"/>
+          <w:lang w:val="vi-VN" w:eastAsia="ja-JP"/>
+        </w:rPr>
+        <w:t>Thêm câu hỏi vô template, edit lại bị lỗi</w:t>
+      </w:r>
+      <w:bookmarkStart w:id="0" w:name="_GoBack"/>
+      <w:bookmarkEnd w:id="0"/>
     </w:p>
     <w:p>
       <w:pPr>

</xml_diff>